<commit_message>
alteracao no pre projeto
</commit_message>
<xml_diff>
--- a/Documentação/Pré-Projeto - Hermes Bar.docx
+++ b/Documentação/Pré-Projeto - Hermes Bar.docx
@@ -134,6 +134,8 @@
         </w:rPr>
         <w:t>ANÁLISE E DESENVOLVIMENTO DE SISTEMAS</w:t>
       </w:r>
+      <w:bookmarkStart w:id="0" w:name="_GoBack"/>
+      <w:bookmarkEnd w:id="0"/>
     </w:p>
     <w:p>
       <w:pPr>
@@ -933,9 +935,9 @@
         </w:rPr>
         <w:br w:type="page"/>
       </w:r>
-      <w:bookmarkStart w:id="0" w:name="_Toc177215687"/>
-    </w:p>
-    <w:bookmarkEnd w:id="0"/>
+      <w:bookmarkStart w:id="1" w:name="_Toc177215687"/>
+    </w:p>
+    <w:bookmarkEnd w:id="1"/>
     <w:p>
       <w:pPr>
         <w:spacing w:line="360" w:lineRule="auto"/>
@@ -2096,8 +2098,6 @@
           <w:docGrid w:linePitch="360"/>
         </w:sectPr>
       </w:pPr>
-      <w:bookmarkStart w:id="1" w:name="_GoBack"/>
-      <w:bookmarkEnd w:id="1"/>
     </w:p>
     <w:p>
       <w:pPr>
@@ -11921,7 +11921,7 @@
         <w:rStyle w:val="Nmerodepgina"/>
         <w:noProof/>
       </w:rPr>
-      <w:t>10</w:t>
+      <w:t>15</w:t>
     </w:r>
     <w:r>
       <w:rPr>
@@ -15502,7 +15502,7 @@
 </file>
 
 <file path=customXml/itemProps1.xml><?xml version="1.0" encoding="utf-8"?>
-<ds:datastoreItem xmlns:ds="http://schemas.openxmlformats.org/officeDocument/2006/customXml" ds:itemID="{B9B96D08-4CEE-455C-B262-957637073460}">
+<ds:datastoreItem xmlns:ds="http://schemas.openxmlformats.org/officeDocument/2006/customXml" ds:itemID="{9D316322-AEE4-4C73-9E08-17D2F61092BC}">
   <ds:schemaRefs>
     <ds:schemaRef ds:uri="http://schemas.openxmlformats.org/officeDocument/2006/bibliography"/>
   </ds:schemaRefs>

</xml_diff>

<commit_message>
alteracao no arquivo de pre-projeto
</commit_message>
<xml_diff>
--- a/Documentação/Pré-Projeto - Hermes Bar.docx
+++ b/Documentação/Pré-Projeto - Hermes Bar.docx
@@ -203,8 +203,20 @@
           <w:szCs w:val="24"/>
           <w:lang w:eastAsia="ar-SA"/>
         </w:rPr>
-        <w:t>Franciele Antqueves</w:t>
-      </w:r>
+        <w:t xml:space="preserve">Franciele </w:t>
+      </w:r>
+      <w:proofErr w:type="spellStart"/>
+      <w:r>
+        <w:rPr>
+          <w:rFonts w:ascii="Arial" w:eastAsia="Times New Roman" w:hAnsi="Arial"/>
+          <w:b/>
+          <w:sz w:val="24"/>
+          <w:szCs w:val="24"/>
+          <w:lang w:eastAsia="ar-SA"/>
+        </w:rPr>
+        <w:t>Antqueves</w:t>
+      </w:r>
+      <w:proofErr w:type="spellEnd"/>
     </w:p>
     <w:p>
       <w:pPr>
@@ -294,8 +306,20 @@
           <w:szCs w:val="24"/>
           <w:lang w:eastAsia="ar-SA"/>
         </w:rPr>
-        <w:t>Hermes Management Assistant</w:t>
-      </w:r>
+        <w:t xml:space="preserve">Hermes Management </w:t>
+      </w:r>
+      <w:proofErr w:type="spellStart"/>
+      <w:r>
+        <w:rPr>
+          <w:rFonts w:ascii="Arial" w:eastAsia="Times New Roman" w:hAnsi="Arial"/>
+          <w:b/>
+          <w:sz w:val="28"/>
+          <w:szCs w:val="24"/>
+          <w:lang w:eastAsia="ar-SA"/>
+        </w:rPr>
+        <w:t>Assistant</w:t>
+      </w:r>
+      <w:proofErr w:type="spellEnd"/>
     </w:p>
     <w:p>
       <w:pPr>
@@ -605,8 +629,20 @@
           <w:szCs w:val="24"/>
           <w:lang w:eastAsia="ar-SA"/>
         </w:rPr>
-        <w:t>Franciele Antqueves</w:t>
-      </w:r>
+        <w:t xml:space="preserve">Franciele </w:t>
+      </w:r>
+      <w:proofErr w:type="spellStart"/>
+      <w:r>
+        <w:rPr>
+          <w:rFonts w:ascii="Arial" w:eastAsia="Times New Roman" w:hAnsi="Arial"/>
+          <w:b/>
+          <w:sz w:val="24"/>
+          <w:szCs w:val="24"/>
+          <w:lang w:eastAsia="ar-SA"/>
+        </w:rPr>
+        <w:t>Antqueves</w:t>
+      </w:r>
+      <w:proofErr w:type="spellEnd"/>
     </w:p>
     <w:p>
       <w:pPr>
@@ -686,8 +722,20 @@
           <w:szCs w:val="24"/>
           <w:lang w:eastAsia="ar-SA"/>
         </w:rPr>
-        <w:t>Hermes Management Assistant</w:t>
-      </w:r>
+        <w:t xml:space="preserve">Hermes Management </w:t>
+      </w:r>
+      <w:proofErr w:type="spellStart"/>
+      <w:r>
+        <w:rPr>
+          <w:rFonts w:ascii="Arial" w:eastAsia="Times New Roman" w:hAnsi="Arial"/>
+          <w:b/>
+          <w:sz w:val="28"/>
+          <w:szCs w:val="24"/>
+          <w:lang w:eastAsia="ar-SA"/>
+        </w:rPr>
+        <w:t>Assistant</w:t>
+      </w:r>
+      <w:proofErr w:type="spellEnd"/>
     </w:p>
     <w:p>
       <w:pPr>
@@ -794,6 +842,7 @@
         </w:rPr>
         <w:t xml:space="preserve">Orientador: </w:t>
       </w:r>
+      <w:proofErr w:type="spellStart"/>
       <w:r>
         <w:rPr>
           <w:rFonts w:ascii="Arial" w:eastAsia="Times New Roman" w:hAnsi="Arial"/>
@@ -801,7 +850,17 @@
           <w:szCs w:val="24"/>
           <w:lang w:eastAsia="ar-SA"/>
         </w:rPr>
-        <w:t>Allston Wagner Siviero Martins</w:t>
+        <w:t>Allston</w:t>
+      </w:r>
+      <w:proofErr w:type="spellEnd"/>
+      <w:r>
+        <w:rPr>
+          <w:rFonts w:ascii="Arial" w:eastAsia="Times New Roman" w:hAnsi="Arial"/>
+          <w:sz w:val="20"/>
+          <w:szCs w:val="24"/>
+          <w:lang w:eastAsia="ar-SA"/>
+        </w:rPr>
+        <w:t xml:space="preserve"> Wagner Siviero Martins</w:t>
       </w:r>
     </w:p>
     <w:p>
@@ -1651,41 +1710,7 @@
             <w:noProof/>
             <w:webHidden/>
           </w:rPr>
-          <w:fldChar w:fldCharType="begin"/>
-        </w:r>
-        <w:r>
-          <w:rPr>
-            <w:noProof/>
-            <w:webHidden/>
-          </w:rPr>
-          <w:instrText xml:space="preserve"> PAGEREF _Toc371606496 \h </w:instrText>
-        </w:r>
-        <w:r>
-          <w:rPr>
-            <w:noProof/>
-            <w:webHidden/>
-          </w:rPr>
-        </w:r>
-        <w:r>
-          <w:rPr>
-            <w:noProof/>
-            <w:webHidden/>
-          </w:rPr>
-          <w:fldChar w:fldCharType="separate"/>
-        </w:r>
-        <w:r>
-          <w:rPr>
-            <w:noProof/>
-            <w:webHidden/>
-          </w:rPr>
-          <w:t>12</w:t>
-        </w:r>
-        <w:r>
-          <w:rPr>
-            <w:noProof/>
-            <w:webHidden/>
-          </w:rPr>
-          <w:fldChar w:fldCharType="end"/>
+          <w:t>10</w:t>
         </w:r>
       </w:hyperlink>
     </w:p>
@@ -1747,41 +1772,7 @@
             <w:noProof/>
             <w:webHidden/>
           </w:rPr>
-          <w:fldChar w:fldCharType="begin"/>
-        </w:r>
-        <w:r>
-          <w:rPr>
-            <w:noProof/>
-            <w:webHidden/>
-          </w:rPr>
-          <w:instrText xml:space="preserve"> PAGEREF _Toc371606497 \h </w:instrText>
-        </w:r>
-        <w:r>
-          <w:rPr>
-            <w:noProof/>
-            <w:webHidden/>
-          </w:rPr>
-        </w:r>
-        <w:r>
-          <w:rPr>
-            <w:noProof/>
-            <w:webHidden/>
-          </w:rPr>
-          <w:fldChar w:fldCharType="separate"/>
-        </w:r>
-        <w:r>
-          <w:rPr>
-            <w:noProof/>
-            <w:webHidden/>
-          </w:rPr>
-          <w:t>13</w:t>
-        </w:r>
-        <w:r>
-          <w:rPr>
-            <w:noProof/>
-            <w:webHidden/>
-          </w:rPr>
-          <w:fldChar w:fldCharType="end"/>
+          <w:t>11</w:t>
         </w:r>
       </w:hyperlink>
     </w:p>
@@ -1870,7 +1861,7 @@
             <w:noProof/>
             <w:webHidden/>
           </w:rPr>
-          <w:t>15</w:t>
+          <w:t>1</w:t>
         </w:r>
         <w:r>
           <w:rPr>
@@ -1880,6 +1871,12 @@
           <w:fldChar w:fldCharType="end"/>
         </w:r>
       </w:hyperlink>
+      <w:r>
+        <w:rPr>
+          <w:noProof/>
+        </w:rPr>
+        <w:t>3</w:t>
+      </w:r>
     </w:p>
     <w:p>
       <w:pPr>
@@ -1939,41 +1936,7 @@
             <w:noProof/>
             <w:webHidden/>
           </w:rPr>
-          <w:fldChar w:fldCharType="begin"/>
-        </w:r>
-        <w:r>
-          <w:rPr>
-            <w:noProof/>
-            <w:webHidden/>
-          </w:rPr>
-          <w:instrText xml:space="preserve"> PAGEREF _Toc371606499 \h </w:instrText>
-        </w:r>
-        <w:r>
-          <w:rPr>
-            <w:noProof/>
-            <w:webHidden/>
-          </w:rPr>
-        </w:r>
-        <w:r>
-          <w:rPr>
-            <w:noProof/>
-            <w:webHidden/>
-          </w:rPr>
-          <w:fldChar w:fldCharType="separate"/>
-        </w:r>
-        <w:r>
-          <w:rPr>
-            <w:noProof/>
-            <w:webHidden/>
-          </w:rPr>
-          <w:t>16</w:t>
-        </w:r>
-        <w:r>
-          <w:rPr>
-            <w:noProof/>
-            <w:webHidden/>
-          </w:rPr>
-          <w:fldChar w:fldCharType="end"/>
+          <w:t>14</w:t>
         </w:r>
       </w:hyperlink>
     </w:p>
@@ -2062,7 +2025,7 @@
             <w:noProof/>
             <w:webHidden/>
           </w:rPr>
-          <w:t>17</w:t>
+          <w:t>1</w:t>
         </w:r>
         <w:r>
           <w:rPr>
@@ -2072,6 +2035,12 @@
           <w:fldChar w:fldCharType="end"/>
         </w:r>
       </w:hyperlink>
+      <w:r>
+        <w:rPr>
+          <w:noProof/>
+        </w:rPr>
+        <w:t>5</w:t>
+      </w:r>
     </w:p>
     <w:p>
       <w:pPr>
@@ -2127,6 +2096,8 @@
           <w:docGrid w:linePitch="360"/>
         </w:sectPr>
       </w:pPr>
+      <w:bookmarkStart w:id="1" w:name="_GoBack"/>
+      <w:bookmarkEnd w:id="1"/>
     </w:p>
     <w:p>
       <w:pPr>
@@ -2135,16 +2106,16 @@
         <w:ind w:left="431" w:hanging="431"/>
         <w:jc w:val="left"/>
       </w:pPr>
-      <w:bookmarkStart w:id="1" w:name="_Toc371600720"/>
-      <w:bookmarkStart w:id="2" w:name="_Toc371601385"/>
-      <w:bookmarkStart w:id="3" w:name="_Toc371606489"/>
+      <w:bookmarkStart w:id="2" w:name="_Toc371600720"/>
+      <w:bookmarkStart w:id="3" w:name="_Toc371601385"/>
+      <w:bookmarkStart w:id="4" w:name="_Toc371606489"/>
       <w:r>
         <w:lastRenderedPageBreak/>
         <w:t>TEMA</w:t>
       </w:r>
-      <w:bookmarkEnd w:id="1"/>
       <w:bookmarkEnd w:id="2"/>
       <w:bookmarkEnd w:id="3"/>
+      <w:bookmarkEnd w:id="4"/>
     </w:p>
     <w:p>
       <w:pPr>
@@ -2264,55 +2235,49 @@
           <w:sz w:val="24"/>
           <w:szCs w:val="24"/>
         </w:rPr>
-        <w:t>, surgiu a ideia de desenvolver um software que atenda todas as necessidades do estabelecimento, então, baseando-se nos estudos acima, cria-se o Hermes Management Assistant.</w:t>
-      </w:r>
-      <w:r>
-        <w:rPr>
-          <w:rFonts w:ascii="Arial" w:hAnsi="Arial" w:cs="Arial"/>
-          <w:sz w:val="24"/>
-          <w:szCs w:val="24"/>
-        </w:rPr>
-        <w:t xml:space="preserve"> O software irá automatizar e otimizar a rotina do estabelecimento, to</w:t>
-      </w:r>
-      <w:r>
-        <w:rPr>
-          <w:rFonts w:ascii="Arial" w:hAnsi="Arial" w:cs="Arial"/>
-          <w:sz w:val="24"/>
-          <w:szCs w:val="24"/>
-        </w:rPr>
-        <w:t>r</w:t>
-      </w:r>
-      <w:r>
-        <w:rPr>
-          <w:rFonts w:ascii="Arial" w:hAnsi="Arial" w:cs="Arial"/>
-          <w:sz w:val="24"/>
-          <w:szCs w:val="24"/>
-        </w:rPr>
-        <w:t xml:space="preserve">nando um controle mais fácil dos processos e um </w:t>
-      </w:r>
-      <w:r>
-        <w:rPr>
-          <w:rFonts w:ascii="Arial" w:hAnsi="Arial" w:cs="Arial"/>
-          <w:sz w:val="24"/>
-          <w:szCs w:val="24"/>
-        </w:rPr>
-        <w:t>melhor atendimento aos clientes, deixando mais ágil e rápido.</w:t>
-      </w:r>
-      <w:r>
-        <w:rPr>
-          <w:rFonts w:ascii="Arial" w:hAnsi="Arial" w:cs="Arial"/>
-          <w:sz w:val="24"/>
-          <w:szCs w:val="24"/>
-        </w:rPr>
-        <w:t xml:space="preserve"> </w:t>
-      </w:r>
-      <w:r>
-        <w:rPr>
-          <w:rFonts w:ascii="Arial" w:hAnsi="Arial" w:cs="Arial"/>
-          <w:sz w:val="24"/>
-          <w:szCs w:val="24"/>
-        </w:rPr>
-        <w:t>Podemos citar, por exemplo, o software KAD RESTAURANTE, que abrange todas as necessidades de um restaurante.</w:t>
+        <w:t xml:space="preserve">, surgiu a ideia de desenvolver um software que atenda todas as necessidades do estabelecimento, então, baseando-se nos estudos acima, cria-se o Hermes Management </w:t>
+      </w:r>
+      <w:proofErr w:type="spellStart"/>
+      <w:r>
+        <w:rPr>
+          <w:rFonts w:ascii="Arial" w:hAnsi="Arial" w:cs="Arial"/>
+          <w:sz w:val="24"/>
+          <w:szCs w:val="24"/>
+        </w:rPr>
+        <w:t>Assistant</w:t>
+      </w:r>
+      <w:proofErr w:type="spellEnd"/>
+      <w:r>
+        <w:rPr>
+          <w:rFonts w:ascii="Arial" w:hAnsi="Arial" w:cs="Arial"/>
+          <w:sz w:val="24"/>
+          <w:szCs w:val="24"/>
+        </w:rPr>
+        <w:t>.</w:t>
+      </w:r>
+      <w:r>
+        <w:rPr>
+          <w:rFonts w:ascii="Arial" w:hAnsi="Arial" w:cs="Arial"/>
+          <w:sz w:val="24"/>
+          <w:szCs w:val="24"/>
+        </w:rPr>
+        <w:t xml:space="preserve"> O software irá automatizar e otimizar a rotina do estabelecimento, tonando um controle mais fácil dos processos e um </w:t>
+      </w:r>
+      <w:r>
+        <w:rPr>
+          <w:rFonts w:ascii="Arial" w:hAnsi="Arial" w:cs="Arial"/>
+          <w:sz w:val="24"/>
+          <w:szCs w:val="24"/>
+        </w:rPr>
+        <w:t>melhor atendimento aos clientes, deixando mais ágil e rápido</w:t>
+      </w:r>
+      <w:r>
+        <w:rPr>
+          <w:rFonts w:ascii="Arial" w:hAnsi="Arial" w:cs="Arial"/>
+          <w:sz w:val="24"/>
+          <w:szCs w:val="24"/>
+        </w:rPr>
+        <w:t>.</w:t>
       </w:r>
     </w:p>
     <w:p>
@@ -2332,10 +2297,26 @@
           <w:sz w:val="24"/>
           <w:szCs w:val="24"/>
         </w:rPr>
-        <w:t>Hermes Management Assistant não será um software de difícil uso, pois será levado em consideração o tempo de uso para cada processo, por exemplo, para fechamento da conta, o cliente espera algo que não demore, então, o sistema será de fácil uso para agilizar ainda mais o processo.</w:t>
-      </w:r>
-      <w:bookmarkStart w:id="4" w:name="_GoBack"/>
-      <w:bookmarkEnd w:id="4"/>
+        <w:t xml:space="preserve">Hermes Management </w:t>
+      </w:r>
+      <w:proofErr w:type="spellStart"/>
+      <w:r>
+        <w:rPr>
+          <w:rFonts w:ascii="Arial" w:hAnsi="Arial" w:cs="Arial"/>
+          <w:sz w:val="24"/>
+          <w:szCs w:val="24"/>
+        </w:rPr>
+        <w:t>Assistant</w:t>
+      </w:r>
+      <w:proofErr w:type="spellEnd"/>
+      <w:r>
+        <w:rPr>
+          <w:rFonts w:ascii="Arial" w:hAnsi="Arial" w:cs="Arial"/>
+          <w:sz w:val="24"/>
+          <w:szCs w:val="24"/>
+        </w:rPr>
+        <w:t xml:space="preserve"> não será um software de difícil uso, pois será levado em consideração o tempo de uso para cada processo, por exemplo, para fechamento da conta, o cliente espera algo que não demore, então, o sistema será de fácil uso para agilizar ainda mais o processo.</w:t>
+      </w:r>
     </w:p>
     <w:p>
       <w:pPr>
@@ -2411,7 +2392,25 @@
           <w:sz w:val="24"/>
           <w:szCs w:val="24"/>
         </w:rPr>
-        <w:t xml:space="preserve">Hermes Management Assistant servirá como um cooperador nos módulos de caixa, pedidos, estoque e gestão com a finalidade de agilizar o processo no estabelecimento. </w:t>
+        <w:t xml:space="preserve">Hermes Management </w:t>
+      </w:r>
+      <w:proofErr w:type="spellStart"/>
+      <w:r>
+        <w:rPr>
+          <w:rFonts w:ascii="Arial" w:hAnsi="Arial" w:cs="Arial"/>
+          <w:sz w:val="24"/>
+          <w:szCs w:val="24"/>
+        </w:rPr>
+        <w:t>Assistant</w:t>
+      </w:r>
+      <w:proofErr w:type="spellEnd"/>
+      <w:r>
+        <w:rPr>
+          <w:rFonts w:ascii="Arial" w:hAnsi="Arial" w:cs="Arial"/>
+          <w:sz w:val="24"/>
+          <w:szCs w:val="24"/>
+        </w:rPr>
+        <w:t xml:space="preserve"> servirá como um cooperador nos módulos de caixa, pedidos, estoque e gestão com a finalidade de agilizar o processo no estabelecimento. </w:t>
       </w:r>
     </w:p>
     <w:p>
@@ -2443,7 +2442,43 @@
           <w:sz w:val="24"/>
           <w:szCs w:val="24"/>
         </w:rPr>
-        <w:t>Esse processo será controlado pelo sistema que será desenvolvido como base na plataforma .NET, mais especificamente em linguagem C# (em português lê-se “c sharp”), e seus dados serão armazenados em um banco de dados Microsoft Sql Server.</w:t>
+        <w:t xml:space="preserve">Esse processo será controlado pelo sistema que será desenvolvido como base na plataforma .NET, mais especificamente em linguagem C# (em português lê-se “c </w:t>
+      </w:r>
+      <w:proofErr w:type="spellStart"/>
+      <w:r>
+        <w:rPr>
+          <w:rFonts w:ascii="Arial" w:hAnsi="Arial" w:cs="Arial"/>
+          <w:sz w:val="24"/>
+          <w:szCs w:val="24"/>
+        </w:rPr>
+        <w:t>sharp</w:t>
+      </w:r>
+      <w:proofErr w:type="spellEnd"/>
+      <w:r>
+        <w:rPr>
+          <w:rFonts w:ascii="Arial" w:hAnsi="Arial" w:cs="Arial"/>
+          <w:sz w:val="24"/>
+          <w:szCs w:val="24"/>
+        </w:rPr>
+        <w:t xml:space="preserve">”), e seus dados serão armazenados em um banco de dados Microsoft </w:t>
+      </w:r>
+      <w:proofErr w:type="spellStart"/>
+      <w:r>
+        <w:rPr>
+          <w:rFonts w:ascii="Arial" w:hAnsi="Arial" w:cs="Arial"/>
+          <w:sz w:val="24"/>
+          <w:szCs w:val="24"/>
+        </w:rPr>
+        <w:t>Sql</w:t>
+      </w:r>
+      <w:proofErr w:type="spellEnd"/>
+      <w:r>
+        <w:rPr>
+          <w:rFonts w:ascii="Arial" w:hAnsi="Arial" w:cs="Arial"/>
+          <w:sz w:val="24"/>
+          <w:szCs w:val="24"/>
+        </w:rPr>
+        <w:t xml:space="preserve"> Server.</w:t>
       </w:r>
     </w:p>
     <w:p>
@@ -2497,29 +2532,10 @@
       <w:r>
         <w:rPr>
           <w:rFonts w:ascii="Arial" w:hAnsi="Arial" w:cs="Arial"/>
-          <w:color w:val="FF0000"/>
-          <w:sz w:val="24"/>
-          <w:szCs w:val="24"/>
-        </w:rPr>
-        <w:t>O principal problema encontrado, e que objetivou o trabalho, foi a falta de uma boa organização em relação a empréstimos de materiais, equipamentos e chaves dos laboratórios do setor</w:t>
-      </w:r>
-      <w:r>
-        <w:rPr>
-          <w:rFonts w:ascii="Arial" w:hAnsi="Arial" w:cs="Arial"/>
-          <w:color w:val="FF0000"/>
-          <w:sz w:val="24"/>
-          <w:szCs w:val="24"/>
-        </w:rPr>
-        <w:t xml:space="preserve"> </w:t>
-      </w:r>
-      <w:r>
-        <w:rPr>
-          <w:rFonts w:ascii="Arial" w:hAnsi="Arial" w:cs="Arial"/>
-          <w:color w:val="FF0000"/>
-          <w:sz w:val="24"/>
-          <w:szCs w:val="24"/>
-        </w:rPr>
-        <w:t>X para professores, estagiários e alunos autorizados e também o controle do histórico de empréstimos de equipamentos com patrimônios e autorizações que são feitos ainda de forma manual.</w:t>
+          <w:sz w:val="24"/>
+          <w:szCs w:val="24"/>
+        </w:rPr>
+        <w:t xml:space="preserve">O principal objetivo, e que motivou a ser desenvolvido o trabalho, foi de primeira instância a falta de automatização dos processos utilizados. Por utilizarem tudo manualmente, tem-se uma falta de controle maior sobre o caixa, pedidos a cozinha e bar, estoque, etc. </w:t>
       </w:r>
     </w:p>
     <w:p>
@@ -2537,11 +2553,34 @@
       <w:r>
         <w:rPr>
           <w:rFonts w:ascii="Arial" w:hAnsi="Arial" w:cs="Arial"/>
-          <w:color w:val="FF0000"/>
-          <w:sz w:val="24"/>
-          <w:szCs w:val="24"/>
-        </w:rPr>
-        <w:t>Em decorrência dos problemas citados, a qualidade do trabalho e do controle fica prejudicada, gerando problemas, como o extravio de equipamentos, demora no atendimento e falta de controle da saída e da entrada dos materiais, gerando desconforto, tanto para o usuário quanto para os funcionários que trabalham no XXXXXXXXXXX.</w:t>
+          <w:sz w:val="24"/>
+          <w:szCs w:val="24"/>
+        </w:rPr>
+        <w:t>Com a forma de trabalho manual, encontra-se alguns problemas que podem prejudicar a qualidade do trabalho, como o descontrole</w:t>
+      </w:r>
+      <w:r>
+        <w:rPr>
+          <w:rFonts w:ascii="Arial" w:hAnsi="Arial" w:cs="Arial"/>
+          <w:sz w:val="24"/>
+          <w:szCs w:val="24"/>
+        </w:rPr>
+        <w:t xml:space="preserve"> do caixa e</w:t>
+      </w:r>
+      <w:r>
+        <w:rPr>
+          <w:rFonts w:ascii="Arial" w:hAnsi="Arial" w:cs="Arial"/>
+          <w:sz w:val="24"/>
+          <w:szCs w:val="24"/>
+        </w:rPr>
+        <w:t xml:space="preserve"> </w:t>
+      </w:r>
+      <w:r>
+        <w:rPr>
+          <w:rFonts w:ascii="Arial" w:hAnsi="Arial" w:cs="Arial"/>
+          <w:sz w:val="24"/>
+          <w:szCs w:val="24"/>
+        </w:rPr>
+        <w:t>a demora no atendimento por exemplo, onde gera desconforto tanto para o usuário quanto para os funcionários que trabalham no setor.</w:t>
       </w:r>
     </w:p>
     <w:p>
@@ -2551,7 +2590,6 @@
         <w:jc w:val="both"/>
         <w:rPr>
           <w:rFonts w:ascii="Arial" w:hAnsi="Arial" w:cs="Arial"/>
-          <w:b/>
           <w:color w:val="FF0000"/>
           <w:sz w:val="24"/>
           <w:szCs w:val="24"/>
@@ -2560,43 +2598,10 @@
       <w:r>
         <w:rPr>
           <w:rFonts w:ascii="Arial" w:hAnsi="Arial" w:cs="Arial"/>
-          <w:color w:val="FF0000"/>
-          <w:sz w:val="24"/>
-          <w:szCs w:val="24"/>
-        </w:rPr>
-        <w:t xml:space="preserve">Logo: </w:t>
-      </w:r>
-      <w:r>
-        <w:rPr>
-          <w:rFonts w:ascii="Arial" w:hAnsi="Arial" w:cs="Arial"/>
-          <w:b/>
-          <w:color w:val="FF0000"/>
-          <w:sz w:val="24"/>
-          <w:szCs w:val="24"/>
-        </w:rPr>
-        <w:t>como implantar um sistema de informação automatizado que auxilie o controle dos empréstimos de materiais do Setor de Manutenção e Patrimônio do Departamento XXXXXXXX ?</w:t>
-      </w:r>
-    </w:p>
-    <w:p>
-      <w:pPr>
-        <w:spacing w:line="360" w:lineRule="auto"/>
-        <w:ind w:firstLine="709"/>
-        <w:jc w:val="both"/>
-        <w:rPr>
-          <w:rFonts w:ascii="Arial" w:hAnsi="Arial" w:cs="Arial"/>
-          <w:color w:val="FF0000"/>
-          <w:sz w:val="24"/>
-          <w:szCs w:val="24"/>
-        </w:rPr>
-      </w:pPr>
-      <w:r>
-        <w:rPr>
-          <w:rFonts w:ascii="Arial" w:hAnsi="Arial" w:cs="Arial"/>
-          <w:color w:val="FF0000"/>
-          <w:sz w:val="24"/>
-          <w:szCs w:val="24"/>
-        </w:rPr>
-        <w:t>Com o desenvolvimento da automatização desse setor, o serviço prestado terá uma melhoria significativa em termos de rapidez no atendimento, tanto na entrega quanto na devolução de equipamentos e/ou chaves dos laboratórios, com diminuição de erros de controle gerando assim uma qualidade superior a atual.</w:t>
+          <w:sz w:val="24"/>
+          <w:szCs w:val="24"/>
+        </w:rPr>
+        <w:t>Com o desenvolvimento do sistema, os serviços prestados terão uma melhoria significativa em termos de rapidez no atendimento, com uma diminuição de erros de controle, gerando assim uma qualidade muito superior a utilizada atualmente.</w:t>
       </w:r>
       <w:bookmarkStart w:id="13" w:name="_Toc177215690"/>
     </w:p>
@@ -3128,7 +3133,16 @@
           <w:szCs w:val="24"/>
           <w:lang w:eastAsia="pt-BR"/>
         </w:rPr>
-        <w:t>de trabalho realizado no</w:t>
+        <w:t>de trabalho realizada</w:t>
+      </w:r>
+      <w:r>
+        <w:rPr>
+          <w:rFonts w:ascii="Arial" w:hAnsi="Arial" w:cs="Arial"/>
+          <w:sz w:val="24"/>
+          <w:szCs w:val="24"/>
+          <w:lang w:eastAsia="pt-BR"/>
+        </w:rPr>
+        <w:t xml:space="preserve"> no</w:t>
       </w:r>
       <w:r>
         <w:rPr>
@@ -3180,34 +3194,52 @@
       <w:r>
         <w:rPr>
           <w:rFonts w:ascii="Arial" w:hAnsi="Arial" w:cs="Arial"/>
-          <w:sz w:val="24"/>
-          <w:szCs w:val="24"/>
-        </w:rPr>
-        <w:object w:dxaOrig="11622" w:dyaOrig="6830">
-          <v:shapetype id="_x0000_t75" coordsize="21600,21600" o:spt="75" o:preferrelative="t" path="m@4@5l@4@11@9@11@9@5xe" filled="f" stroked="f">
-            <v:stroke joinstyle="miter"/>
-            <v:formulas>
-              <v:f eqn="if lineDrawn pixelLineWidth 0"/>
-              <v:f eqn="sum @0 1 0"/>
-              <v:f eqn="sum 0 0 @1"/>
-              <v:f eqn="prod @2 1 2"/>
-              <v:f eqn="prod @3 21600 pixelWidth"/>
-              <v:f eqn="prod @3 21600 pixelHeight"/>
-              <v:f eqn="sum @0 0 1"/>
-              <v:f eqn="prod @6 1 2"/>
-              <v:f eqn="prod @7 21600 pixelWidth"/>
-              <v:f eqn="sum @8 21600 0"/>
-              <v:f eqn="prod @7 21600 pixelHeight"/>
-              <v:f eqn="sum @10 21600 0"/>
-            </v:formulas>
-            <v:path o:extrusionok="f" gradientshapeok="t" o:connecttype="rect"/>
-            <o:lock v:ext="edit" aspectratio="t"/>
-          </v:shapetype>
-          <v:shape id="_x0000_i1025" type="#_x0000_t75" style="width:453pt;height:266.25pt" o:ole="">
-            <v:imagedata r:id="rId10" o:title=""/>
-          </v:shape>
-          <o:OLEObject Type="Embed" ProgID="Visio.Drawing.11" ShapeID="_x0000_i1025" DrawAspect="Content" ObjectID="_1484506400" r:id="rId11"/>
-        </w:object>
+          <w:noProof/>
+          <w:sz w:val="24"/>
+          <w:szCs w:val="24"/>
+          <w:lang w:eastAsia="pt-BR"/>
+        </w:rPr>
+        <w:drawing>
+          <wp:inline distT="0" distB="0" distL="0" distR="0">
+            <wp:extent cx="6436995" cy="3638550"/>
+            <wp:effectExtent l="0" t="0" r="1905" b="0"/>
+            <wp:docPr id="1" name="Imagem 1"/>
+            <wp:cNvGraphicFramePr>
+              <a:graphicFrameLocks xmlns:a="http://schemas.openxmlformats.org/drawingml/2006/main" noChangeAspect="1"/>
+            </wp:cNvGraphicFramePr>
+            <a:graphic xmlns:a="http://schemas.openxmlformats.org/drawingml/2006/main">
+              <a:graphicData uri="http://schemas.openxmlformats.org/drawingml/2006/picture">
+                <pic:pic xmlns:pic="http://schemas.openxmlformats.org/drawingml/2006/picture">
+                  <pic:nvPicPr>
+                    <pic:cNvPr id="1" name="EntradaCliente.png"/>
+                    <pic:cNvPicPr/>
+                  </pic:nvPicPr>
+                  <pic:blipFill>
+                    <a:blip r:embed="rId10">
+                      <a:extLst>
+                        <a:ext uri="{28A0092B-C50C-407E-A947-70E740481C1C}">
+                          <a14:useLocalDpi xmlns:a14="http://schemas.microsoft.com/office/drawing/2010/main" val="0"/>
+                        </a:ext>
+                      </a:extLst>
+                    </a:blip>
+                    <a:stretch>
+                      <a:fillRect/>
+                    </a:stretch>
+                  </pic:blipFill>
+                  <pic:spPr>
+                    <a:xfrm>
+                      <a:off x="0" y="0"/>
+                      <a:ext cx="6436995" cy="3638550"/>
+                    </a:xfrm>
+                    <a:prstGeom prst="rect">
+                      <a:avLst/>
+                    </a:prstGeom>
+                  </pic:spPr>
+                </pic:pic>
+              </a:graphicData>
+            </a:graphic>
+          </wp:inline>
+        </w:drawing>
       </w:r>
     </w:p>
     <w:p>
@@ -3275,23 +3307,30 @@
           <w:sz w:val="24"/>
           <w:szCs w:val="24"/>
         </w:rPr>
-        <w:t>Fluxograma geral da sistemática de trabalho no Setor</w:t>
-      </w:r>
-      <w:r>
-        <w:rPr>
-          <w:sz w:val="24"/>
-          <w:szCs w:val="24"/>
-        </w:rPr>
-        <w:t xml:space="preserve"> </w:t>
-      </w:r>
-      <w:r>
-        <w:rPr>
-          <w:sz w:val="24"/>
-          <w:szCs w:val="24"/>
-        </w:rPr>
-        <w:t>X sem informatização</w:t>
+        <w:t xml:space="preserve">Fluxograma geral </w:t>
+      </w:r>
+      <w:r>
+        <w:rPr>
+          <w:sz w:val="24"/>
+          <w:szCs w:val="24"/>
+        </w:rPr>
+        <w:t>de entrada de cliente,</w:t>
+      </w:r>
+      <w:r>
+        <w:rPr>
+          <w:sz w:val="24"/>
+          <w:szCs w:val="24"/>
+        </w:rPr>
+        <w:t xml:space="preserve"> sem informatização</w:t>
       </w:r>
       <w:bookmarkEnd w:id="30"/>
+      <w:r>
+        <w:rPr>
+          <w:sz w:val="24"/>
+          <w:szCs w:val="24"/>
+        </w:rPr>
+        <w:t>.</w:t>
+      </w:r>
     </w:p>
     <w:p>
       <w:pPr>
@@ -3334,15 +3373,53 @@
       <w:r>
         <w:rPr>
           <w:rFonts w:ascii="Arial" w:hAnsi="Arial" w:cs="Arial"/>
-          <w:sz w:val="24"/>
-          <w:szCs w:val="24"/>
-        </w:rPr>
-        <w:object w:dxaOrig="7303" w:dyaOrig="12059">
-          <v:shape id="_x0000_i1026" type="#_x0000_t75" style="width:365.25pt;height:603pt" o:ole="">
-            <v:imagedata r:id="rId12" o:title=""/>
-          </v:shape>
-          <o:OLEObject Type="Embed" ProgID="Visio.Drawing.11" ShapeID="_x0000_i1026" DrawAspect="Content" ObjectID="_1484506401" r:id="rId13"/>
-        </w:object>
+          <w:noProof/>
+          <w:sz w:val="24"/>
+          <w:szCs w:val="24"/>
+          <w:lang w:eastAsia="pt-BR"/>
+        </w:rPr>
+        <w:lastRenderedPageBreak/>
+        <w:drawing>
+          <wp:inline distT="0" distB="0" distL="0" distR="0">
+            <wp:extent cx="6538454" cy="5348605"/>
+            <wp:effectExtent l="0" t="0" r="0" b="4445"/>
+            <wp:docPr id="2" name="Imagem 2"/>
+            <wp:cNvGraphicFramePr>
+              <a:graphicFrameLocks xmlns:a="http://schemas.openxmlformats.org/drawingml/2006/main" noChangeAspect="1"/>
+            </wp:cNvGraphicFramePr>
+            <a:graphic xmlns:a="http://schemas.openxmlformats.org/drawingml/2006/main">
+              <a:graphicData uri="http://schemas.openxmlformats.org/drawingml/2006/picture">
+                <pic:pic xmlns:pic="http://schemas.openxmlformats.org/drawingml/2006/picture">
+                  <pic:nvPicPr>
+                    <pic:cNvPr id="2" name="SaidaCliente.png"/>
+                    <pic:cNvPicPr/>
+                  </pic:nvPicPr>
+                  <pic:blipFill>
+                    <a:blip r:embed="rId11">
+                      <a:extLst>
+                        <a:ext uri="{28A0092B-C50C-407E-A947-70E740481C1C}">
+                          <a14:useLocalDpi xmlns:a14="http://schemas.microsoft.com/office/drawing/2010/main" val="0"/>
+                        </a:ext>
+                      </a:extLst>
+                    </a:blip>
+                    <a:stretch>
+                      <a:fillRect/>
+                    </a:stretch>
+                  </pic:blipFill>
+                  <pic:spPr>
+                    <a:xfrm>
+                      <a:off x="0" y="0"/>
+                      <a:ext cx="6538454" cy="5348605"/>
+                    </a:xfrm>
+                    <a:prstGeom prst="rect">
+                      <a:avLst/>
+                    </a:prstGeom>
+                  </pic:spPr>
+                </pic:pic>
+              </a:graphicData>
+            </a:graphic>
+          </wp:inline>
+        </w:drawing>
       </w:r>
     </w:p>
     <w:p>
@@ -3413,9 +3490,16 @@
           <w:sz w:val="24"/>
           <w:szCs w:val="24"/>
         </w:rPr>
-        <w:t xml:space="preserve"> – Fluxograma do empréstimo das chaves dos laboratórios</w:t>
+        <w:t xml:space="preserve"> – Fluxograma d</w:t>
       </w:r>
       <w:bookmarkEnd w:id="31"/>
+      <w:r>
+        <w:rPr>
+          <w:sz w:val="24"/>
+          <w:szCs w:val="24"/>
+        </w:rPr>
+        <w:t>a saída de clientes, sem informatização.</w:t>
+      </w:r>
     </w:p>
     <w:p>
       <w:pPr>
@@ -3470,15 +3554,53 @@
       <w:r>
         <w:rPr>
           <w:rFonts w:ascii="Arial" w:hAnsi="Arial" w:cs="Arial"/>
-          <w:sz w:val="24"/>
-          <w:szCs w:val="24"/>
-        </w:rPr>
-        <w:object w:dxaOrig="7767" w:dyaOrig="9769">
-          <v:shape id="_x0000_i1027" type="#_x0000_t75" style="width:388.5pt;height:488.25pt" o:ole="">
-            <v:imagedata r:id="rId14" o:title=""/>
-          </v:shape>
-          <o:OLEObject Type="Embed" ProgID="Visio.Drawing.11" ShapeID="_x0000_i1027" DrawAspect="Content" ObjectID="_1484506402" r:id="rId15"/>
-        </w:object>
+          <w:noProof/>
+          <w:sz w:val="24"/>
+          <w:szCs w:val="24"/>
+          <w:lang w:eastAsia="pt-BR"/>
+        </w:rPr>
+        <w:lastRenderedPageBreak/>
+        <w:drawing>
+          <wp:inline distT="0" distB="0" distL="0" distR="0">
+            <wp:extent cx="6267025" cy="4495800"/>
+            <wp:effectExtent l="0" t="0" r="635" b="0"/>
+            <wp:docPr id="4" name="Imagem 4"/>
+            <wp:cNvGraphicFramePr>
+              <a:graphicFrameLocks xmlns:a="http://schemas.openxmlformats.org/drawingml/2006/main" noChangeAspect="1"/>
+            </wp:cNvGraphicFramePr>
+            <a:graphic xmlns:a="http://schemas.openxmlformats.org/drawingml/2006/main">
+              <a:graphicData uri="http://schemas.openxmlformats.org/drawingml/2006/picture">
+                <pic:pic xmlns:pic="http://schemas.openxmlformats.org/drawingml/2006/picture">
+                  <pic:nvPicPr>
+                    <pic:cNvPr id="4" name="PedidosCozinha.png"/>
+                    <pic:cNvPicPr/>
+                  </pic:nvPicPr>
+                  <pic:blipFill>
+                    <a:blip r:embed="rId12">
+                      <a:extLst>
+                        <a:ext uri="{28A0092B-C50C-407E-A947-70E740481C1C}">
+                          <a14:useLocalDpi xmlns:a14="http://schemas.microsoft.com/office/drawing/2010/main" val="0"/>
+                        </a:ext>
+                      </a:extLst>
+                    </a:blip>
+                    <a:stretch>
+                      <a:fillRect/>
+                    </a:stretch>
+                  </pic:blipFill>
+                  <pic:spPr>
+                    <a:xfrm>
+                      <a:off x="0" y="0"/>
+                      <a:ext cx="6274941" cy="4501479"/>
+                    </a:xfrm>
+                    <a:prstGeom prst="rect">
+                      <a:avLst/>
+                    </a:prstGeom>
+                  </pic:spPr>
+                </pic:pic>
+              </a:graphicData>
+            </a:graphic>
+          </wp:inline>
+        </w:drawing>
       </w:r>
     </w:p>
     <w:p>
@@ -3550,9 +3672,16 @@
           <w:sz w:val="24"/>
           <w:szCs w:val="24"/>
         </w:rPr>
-        <w:t xml:space="preserve"> – Fluxograma da devolução das chaves dos laboratórios</w:t>
+        <w:t xml:space="preserve"> – Fluxograma dos</w:t>
       </w:r>
       <w:bookmarkEnd w:id="32"/>
+      <w:r>
+        <w:rPr>
+          <w:sz w:val="24"/>
+          <w:szCs w:val="24"/>
+        </w:rPr>
+        <w:t xml:space="preserve"> pedidos da cozinha, sem informatização.</w:t>
+      </w:r>
     </w:p>
     <w:p>
       <w:pPr>
@@ -3617,15 +3746,53 @@
       <w:r>
         <w:rPr>
           <w:rFonts w:ascii="Arial" w:hAnsi="Arial" w:cs="Arial"/>
-          <w:sz w:val="24"/>
-          <w:szCs w:val="24"/>
-        </w:rPr>
-        <w:object w:dxaOrig="8329" w:dyaOrig="10912">
-          <v:shape id="_x0000_i1028" type="#_x0000_t75" style="width:416.25pt;height:545.25pt" o:ole="">
-            <v:imagedata r:id="rId16" o:title=""/>
-          </v:shape>
-          <o:OLEObject Type="Embed" ProgID="Visio.Drawing.11" ShapeID="_x0000_i1028" DrawAspect="Content" ObjectID="_1484506403" r:id="rId17"/>
-        </w:object>
+          <w:noProof/>
+          <w:sz w:val="24"/>
+          <w:szCs w:val="24"/>
+          <w:lang w:eastAsia="pt-BR"/>
+        </w:rPr>
+        <w:lastRenderedPageBreak/>
+        <w:drawing>
+          <wp:inline distT="0" distB="0" distL="0" distR="0">
+            <wp:extent cx="6410325" cy="3695700"/>
+            <wp:effectExtent l="0" t="0" r="9525" b="0"/>
+            <wp:docPr id="5" name="Imagem 5"/>
+            <wp:cNvGraphicFramePr>
+              <a:graphicFrameLocks xmlns:a="http://schemas.openxmlformats.org/drawingml/2006/main" noChangeAspect="1"/>
+            </wp:cNvGraphicFramePr>
+            <a:graphic xmlns:a="http://schemas.openxmlformats.org/drawingml/2006/main">
+              <a:graphicData uri="http://schemas.openxmlformats.org/drawingml/2006/picture">
+                <pic:pic xmlns:pic="http://schemas.openxmlformats.org/drawingml/2006/picture">
+                  <pic:nvPicPr>
+                    <pic:cNvPr id="5" name="PedidosBar.png"/>
+                    <pic:cNvPicPr/>
+                  </pic:nvPicPr>
+                  <pic:blipFill>
+                    <a:blip r:embed="rId13">
+                      <a:extLst>
+                        <a:ext uri="{28A0092B-C50C-407E-A947-70E740481C1C}">
+                          <a14:useLocalDpi xmlns:a14="http://schemas.microsoft.com/office/drawing/2010/main" val="0"/>
+                        </a:ext>
+                      </a:extLst>
+                    </a:blip>
+                    <a:stretch>
+                      <a:fillRect/>
+                    </a:stretch>
+                  </pic:blipFill>
+                  <pic:spPr>
+                    <a:xfrm>
+                      <a:off x="0" y="0"/>
+                      <a:ext cx="6410325" cy="3695700"/>
+                    </a:xfrm>
+                    <a:prstGeom prst="rect">
+                      <a:avLst/>
+                    </a:prstGeom>
+                  </pic:spPr>
+                </pic:pic>
+              </a:graphicData>
+            </a:graphic>
+          </wp:inline>
+        </w:drawing>
       </w:r>
     </w:p>
     <w:p>
@@ -3685,7 +3852,14 @@
           <w:sz w:val="24"/>
           <w:szCs w:val="24"/>
         </w:rPr>
-        <w:t xml:space="preserve"> – Fluxograma do empréstimo de materiais e/ou equipamentos</w:t>
+        <w:t xml:space="preserve"> – Fluxograma do</w:t>
+      </w:r>
+      <w:r>
+        <w:rPr>
+          <w:sz w:val="24"/>
+          <w:szCs w:val="24"/>
+        </w:rPr>
+        <w:t>s</w:t>
       </w:r>
       <w:bookmarkEnd w:id="33"/>
       <w:r>
@@ -3693,6 +3867,13 @@
           <w:sz w:val="24"/>
           <w:szCs w:val="24"/>
         </w:rPr>
+        <w:t xml:space="preserve"> pedidos feitos à cozinha, sem informatização.</w:t>
+      </w:r>
+      <w:r>
+        <w:rPr>
+          <w:sz w:val="24"/>
+          <w:szCs w:val="24"/>
+        </w:rPr>
         <w:t xml:space="preserve"> </w:t>
       </w:r>
     </w:p>
@@ -3727,6 +3908,7 @@
     <w:p>
       <w:pPr>
         <w:spacing w:line="360" w:lineRule="auto"/>
+        <w:jc w:val="both"/>
         <w:rPr>
           <w:rFonts w:ascii="Arial" w:hAnsi="Arial" w:cs="Arial"/>
           <w:b/>
@@ -3738,6 +3920,7 @@
     <w:p>
       <w:pPr>
         <w:spacing w:line="360" w:lineRule="auto"/>
+        <w:jc w:val="both"/>
         <w:rPr>
           <w:rFonts w:ascii="Arial" w:hAnsi="Arial" w:cs="Arial"/>
           <w:b/>
@@ -3745,181 +3928,6 @@
           <w:szCs w:val="24"/>
         </w:rPr>
       </w:pPr>
-    </w:p>
-    <w:p>
-      <w:pPr>
-        <w:spacing w:line="360" w:lineRule="auto"/>
-        <w:rPr>
-          <w:rFonts w:ascii="Arial" w:hAnsi="Arial" w:cs="Arial"/>
-          <w:b/>
-          <w:sz w:val="24"/>
-          <w:szCs w:val="24"/>
-        </w:rPr>
-      </w:pPr>
-    </w:p>
-    <w:p>
-      <w:pPr>
-        <w:spacing w:line="360" w:lineRule="auto"/>
-        <w:jc w:val="center"/>
-        <w:rPr>
-          <w:rFonts w:ascii="Arial" w:hAnsi="Arial" w:cs="Arial"/>
-          <w:sz w:val="24"/>
-          <w:szCs w:val="24"/>
-        </w:rPr>
-      </w:pPr>
-      <w:r>
-        <w:rPr>
-          <w:rFonts w:ascii="Arial" w:hAnsi="Arial" w:cs="Arial"/>
-          <w:sz w:val="24"/>
-          <w:szCs w:val="24"/>
-        </w:rPr>
-        <w:object w:dxaOrig="5787" w:dyaOrig="12652">
-          <v:shape id="_x0000_i1029" type="#_x0000_t75" style="width:289.5pt;height:632.25pt" o:ole="">
-            <v:imagedata r:id="rId18" o:title=""/>
-          </v:shape>
-          <o:OLEObject Type="Embed" ProgID="Visio.Drawing.11" ShapeID="_x0000_i1029" DrawAspect="Content" ObjectID="_1484506404" r:id="rId19"/>
-        </w:object>
-      </w:r>
-    </w:p>
-    <w:p>
-      <w:pPr>
-        <w:pStyle w:val="Legenda"/>
-        <w:rPr>
-          <w:sz w:val="24"/>
-          <w:szCs w:val="24"/>
-        </w:rPr>
-      </w:pPr>
-      <w:bookmarkStart w:id="34" w:name="_Toc228794852"/>
-      <w:r>
-        <w:rPr>
-          <w:sz w:val="24"/>
-          <w:szCs w:val="24"/>
-        </w:rPr>
-        <w:t xml:space="preserve">Figura </w:t>
-      </w:r>
-      <w:r>
-        <w:rPr>
-          <w:sz w:val="24"/>
-          <w:szCs w:val="24"/>
-        </w:rPr>
-        <w:fldChar w:fldCharType="begin"/>
-      </w:r>
-      <w:r>
-        <w:rPr>
-          <w:sz w:val="24"/>
-          <w:szCs w:val="24"/>
-        </w:rPr>
-        <w:instrText xml:space="preserve"> SEQ Figura \* ARABIC </w:instrText>
-      </w:r>
-      <w:r>
-        <w:rPr>
-          <w:sz w:val="24"/>
-          <w:szCs w:val="24"/>
-        </w:rPr>
-        <w:fldChar w:fldCharType="separate"/>
-      </w:r>
-      <w:r>
-        <w:rPr>
-          <w:noProof/>
-          <w:sz w:val="24"/>
-          <w:szCs w:val="24"/>
-        </w:rPr>
-        <w:t>5</w:t>
-      </w:r>
-      <w:r>
-        <w:rPr>
-          <w:sz w:val="24"/>
-          <w:szCs w:val="24"/>
-        </w:rPr>
-        <w:fldChar w:fldCharType="end"/>
-      </w:r>
-      <w:r>
-        <w:rPr>
-          <w:sz w:val="24"/>
-          <w:szCs w:val="24"/>
-        </w:rPr>
-        <w:t xml:space="preserve"> – Fluxograma de devolução de materiais e/ou equipamentos</w:t>
-      </w:r>
-      <w:bookmarkEnd w:id="34"/>
-      <w:r>
-        <w:rPr>
-          <w:sz w:val="24"/>
-          <w:szCs w:val="24"/>
-        </w:rPr>
-        <w:t xml:space="preserve"> </w:t>
-      </w:r>
-    </w:p>
-    <w:p>
-      <w:pPr>
-        <w:spacing w:line="360" w:lineRule="auto"/>
-        <w:rPr>
-          <w:rFonts w:ascii="Arial" w:hAnsi="Arial" w:cs="Arial"/>
-          <w:sz w:val="24"/>
-          <w:szCs w:val="24"/>
-        </w:rPr>
-      </w:pPr>
-      <w:r>
-        <w:rPr>
-          <w:rFonts w:ascii="Arial" w:hAnsi="Arial" w:cs="Arial"/>
-          <w:b/>
-          <w:sz w:val="24"/>
-          <w:szCs w:val="24"/>
-        </w:rPr>
-        <w:t xml:space="preserve">Fonte: </w:t>
-      </w:r>
-      <w:r>
-        <w:rPr>
-          <w:rFonts w:ascii="Arial" w:hAnsi="Arial" w:cs="Arial"/>
-          <w:b/>
-          <w:sz w:val="24"/>
-          <w:szCs w:val="24"/>
-        </w:rPr>
-        <w:t>elaboração própria</w:t>
-      </w:r>
-    </w:p>
-    <w:p>
-      <w:pPr>
-        <w:spacing w:line="360" w:lineRule="auto"/>
-        <w:ind w:firstLine="709"/>
-        <w:jc w:val="both"/>
-        <w:rPr>
-          <w:rFonts w:ascii="Arial" w:hAnsi="Arial" w:cs="Arial"/>
-          <w:color w:val="FF0000"/>
-          <w:sz w:val="24"/>
-          <w:szCs w:val="24"/>
-        </w:rPr>
-      </w:pPr>
-      <w:r>
-        <w:rPr>
-          <w:rFonts w:ascii="Arial" w:hAnsi="Arial" w:cs="Arial"/>
-          <w:color w:val="FF0000"/>
-          <w:sz w:val="24"/>
-          <w:szCs w:val="24"/>
-          <w:lang w:eastAsia="pt-BR"/>
-        </w:rPr>
-        <w:lastRenderedPageBreak/>
-        <w:t>A implantação do sistema através do código de barras buscará num primeiro momento, agilizar o atendimento e permitir um melhor rastreamento dos equipamentos que são disponibilizados pelo setor</w:t>
-      </w:r>
-      <w:r>
-        <w:rPr>
-          <w:rFonts w:ascii="Arial" w:hAnsi="Arial" w:cs="Arial"/>
-          <w:color w:val="FF0000"/>
-          <w:sz w:val="24"/>
-          <w:szCs w:val="24"/>
-          <w:lang w:eastAsia="pt-BR"/>
-        </w:rPr>
-        <w:t xml:space="preserve"> </w:t>
-      </w:r>
-      <w:r>
-        <w:rPr>
-          <w:rFonts w:ascii="Arial" w:hAnsi="Arial" w:cs="Arial"/>
-          <w:color w:val="FF0000"/>
-          <w:sz w:val="24"/>
-          <w:szCs w:val="24"/>
-          <w:lang w:eastAsia="pt-BR"/>
-        </w:rPr>
-        <w:t>X.</w:t>
-      </w:r>
     </w:p>
     <w:p>
       <w:pPr>
@@ -3940,18 +3948,18 @@
         <w:ind w:left="431" w:hanging="431"/>
         <w:jc w:val="left"/>
       </w:pPr>
-      <w:bookmarkStart w:id="35" w:name="_Toc177215694"/>
-      <w:bookmarkStart w:id="36" w:name="_Toc371600727"/>
-      <w:bookmarkStart w:id="37" w:name="_Toc371601392"/>
-      <w:bookmarkStart w:id="38" w:name="_Toc371606496"/>
+      <w:bookmarkStart w:id="34" w:name="_Toc177215694"/>
+      <w:bookmarkStart w:id="35" w:name="_Toc371600727"/>
+      <w:bookmarkStart w:id="36" w:name="_Toc371601392"/>
+      <w:bookmarkStart w:id="37" w:name="_Toc371606496"/>
       <w:r>
         <w:lastRenderedPageBreak/>
         <w:t>PROCEDIMENTOS METODOLÓGICOS</w:t>
       </w:r>
+      <w:bookmarkEnd w:id="34"/>
       <w:bookmarkEnd w:id="35"/>
       <w:bookmarkEnd w:id="36"/>
       <w:bookmarkEnd w:id="37"/>
-      <w:bookmarkEnd w:id="38"/>
     </w:p>
     <w:p>
       <w:pPr>
@@ -4049,18 +4057,18 @@
         <w:ind w:left="431" w:hanging="431"/>
         <w:jc w:val="left"/>
       </w:pPr>
-      <w:bookmarkStart w:id="39" w:name="_Toc177215695"/>
-      <w:bookmarkStart w:id="40" w:name="_Toc371600728"/>
-      <w:bookmarkStart w:id="41" w:name="_Toc371601393"/>
-      <w:bookmarkStart w:id="42" w:name="_Toc371606497"/>
+      <w:bookmarkStart w:id="38" w:name="_Toc177215695"/>
+      <w:bookmarkStart w:id="39" w:name="_Toc371600728"/>
+      <w:bookmarkStart w:id="40" w:name="_Toc371601393"/>
+      <w:bookmarkStart w:id="41" w:name="_Toc371606497"/>
       <w:r>
         <w:lastRenderedPageBreak/>
         <w:t>REFERENCIAL TEÓRICO</w:t>
       </w:r>
+      <w:bookmarkEnd w:id="38"/>
       <w:bookmarkEnd w:id="39"/>
       <w:bookmarkEnd w:id="40"/>
       <w:bookmarkEnd w:id="41"/>
-      <w:bookmarkEnd w:id="42"/>
     </w:p>
     <w:p>
       <w:pPr>
@@ -4320,7 +4328,7 @@
                     </pic:cNvPicPr>
                   </pic:nvPicPr>
                   <pic:blipFill>
-                    <a:blip r:embed="rId20">
+                    <a:blip r:embed="rId14">
                       <a:extLst>
                         <a:ext uri="{28A0092B-C50C-407E-A947-70E740481C1C}">
                           <a14:useLocalDpi xmlns:a14="http://schemas.microsoft.com/office/drawing/2010/main" val="0"/>
@@ -4362,7 +4370,7 @@
           <w:szCs w:val="24"/>
         </w:rPr>
       </w:pPr>
-      <w:bookmarkStart w:id="43" w:name="_Toc228794853"/>
+      <w:bookmarkStart w:id="42" w:name="_Toc228794853"/>
       <w:r>
         <w:rPr>
           <w:color w:val="FF0000"/>
@@ -4420,7 +4428,7 @@
         </w:rPr>
         <w:t xml:space="preserve"> – Código de Barras</w:t>
       </w:r>
-      <w:bookmarkEnd w:id="43"/>
+      <w:bookmarkEnd w:id="42"/>
     </w:p>
     <w:p>
       <w:pPr>
@@ -4490,10 +4498,10 @@
         <w:ind w:left="431" w:hanging="431"/>
         <w:jc w:val="left"/>
       </w:pPr>
-      <w:bookmarkStart w:id="44" w:name="_Toc177215696"/>
-      <w:bookmarkStart w:id="45" w:name="_Toc371600729"/>
-      <w:bookmarkStart w:id="46" w:name="_Toc371601394"/>
-      <w:bookmarkStart w:id="47" w:name="_Toc371606498"/>
+      <w:bookmarkStart w:id="43" w:name="_Toc177215696"/>
+      <w:bookmarkStart w:id="44" w:name="_Toc371600729"/>
+      <w:bookmarkStart w:id="45" w:name="_Toc371601394"/>
+      <w:bookmarkStart w:id="46" w:name="_Toc371606498"/>
       <w:r>
         <w:lastRenderedPageBreak/>
         <w:t>ESTRUTURA D</w:t>
@@ -4501,10 +4509,10 @@
       <w:r>
         <w:t>O TRABALHO</w:t>
       </w:r>
+      <w:bookmarkEnd w:id="43"/>
       <w:bookmarkEnd w:id="44"/>
       <w:bookmarkEnd w:id="45"/>
       <w:bookmarkEnd w:id="46"/>
-      <w:bookmarkEnd w:id="47"/>
     </w:p>
     <w:p>
       <w:pPr>
@@ -4757,7 +4765,21 @@
         <w:rPr>
           <w:color w:val="FF0000"/>
         </w:rPr>
-        <w:t xml:space="preserve"> das telas do programa, menus e botões de acesso e programação de interligamento das telas, tabelas, formulários e relatórios.</w:t>
+        <w:t xml:space="preserve"> das telas do programa, menus e botões de acesso e programação de </w:t>
+      </w:r>
+      <w:proofErr w:type="spellStart"/>
+      <w:r>
+        <w:rPr>
+          <w:color w:val="FF0000"/>
+        </w:rPr>
+        <w:t>interligamento</w:t>
+      </w:r>
+      <w:proofErr w:type="spellEnd"/>
+      <w:r>
+        <w:rPr>
+          <w:color w:val="FF0000"/>
+        </w:rPr>
+        <w:t xml:space="preserve"> das telas, tabelas, formulários e relatórios.</w:t>
       </w:r>
     </w:p>
     <w:p>
@@ -4876,18 +4898,18 @@
         <w:ind w:left="431" w:hanging="431"/>
         <w:jc w:val="left"/>
       </w:pPr>
-      <w:bookmarkStart w:id="48" w:name="_Toc177215697"/>
-      <w:bookmarkStart w:id="49" w:name="_Toc371600730"/>
-      <w:bookmarkStart w:id="50" w:name="_Toc371601395"/>
-      <w:bookmarkStart w:id="51" w:name="_Toc371606499"/>
+      <w:bookmarkStart w:id="47" w:name="_Toc177215697"/>
+      <w:bookmarkStart w:id="48" w:name="_Toc371600730"/>
+      <w:bookmarkStart w:id="49" w:name="_Toc371601395"/>
+      <w:bookmarkStart w:id="50" w:name="_Toc371606499"/>
       <w:r>
         <w:lastRenderedPageBreak/>
         <w:t>CRONOGRAMA</w:t>
       </w:r>
+      <w:bookmarkEnd w:id="47"/>
       <w:bookmarkEnd w:id="48"/>
       <w:bookmarkEnd w:id="49"/>
       <w:bookmarkEnd w:id="50"/>
-      <w:bookmarkEnd w:id="51"/>
     </w:p>
     <w:p>
       <w:pPr>
@@ -11197,16 +11219,16 @@
         <w:ind w:left="431" w:hanging="431"/>
         <w:jc w:val="left"/>
       </w:pPr>
-      <w:bookmarkStart w:id="52" w:name="_Toc371600731"/>
-      <w:bookmarkStart w:id="53" w:name="_Toc371601396"/>
-      <w:bookmarkStart w:id="54" w:name="_Toc371606500"/>
+      <w:bookmarkStart w:id="51" w:name="_Toc371600731"/>
+      <w:bookmarkStart w:id="52" w:name="_Toc371601396"/>
+      <w:bookmarkStart w:id="53" w:name="_Toc371606500"/>
       <w:r>
         <w:lastRenderedPageBreak/>
         <w:t>REFERÊNCIAS</w:t>
       </w:r>
+      <w:bookmarkEnd w:id="51"/>
       <w:bookmarkEnd w:id="52"/>
       <w:bookmarkEnd w:id="53"/>
-      <w:bookmarkEnd w:id="54"/>
     </w:p>
     <w:p>
       <w:pPr>
@@ -11469,7 +11491,27 @@
           <w:sz w:val="24"/>
           <w:szCs w:val="24"/>
         </w:rPr>
-        <w:t xml:space="preserve">VESICA, Fabrizio. </w:t>
+        <w:t xml:space="preserve">VESICA, </w:t>
+      </w:r>
+      <w:proofErr w:type="spellStart"/>
+      <w:r>
+        <w:rPr>
+          <w:rFonts w:ascii="Arial" w:hAnsi="Arial" w:cs="Arial"/>
+          <w:color w:val="FF0000"/>
+          <w:sz w:val="24"/>
+          <w:szCs w:val="24"/>
+        </w:rPr>
+        <w:t>Fabrizio</w:t>
+      </w:r>
+      <w:proofErr w:type="spellEnd"/>
+      <w:r>
+        <w:rPr>
+          <w:rFonts w:ascii="Arial" w:hAnsi="Arial" w:cs="Arial"/>
+          <w:color w:val="FF0000"/>
+          <w:sz w:val="24"/>
+          <w:szCs w:val="24"/>
+        </w:rPr>
+        <w:t xml:space="preserve">. </w:t>
       </w:r>
       <w:r>
         <w:rPr>
@@ -11633,8 +11675,8 @@
       </w:pPr>
     </w:p>
     <w:sectPr>
-      <w:headerReference w:type="default" r:id="rId21"/>
-      <w:footerReference w:type="default" r:id="rId22"/>
+      <w:headerReference w:type="default" r:id="rId15"/>
+      <w:footerReference w:type="default" r:id="rId16"/>
       <w:footnotePr>
         <w:pos w:val="beneathText"/>
       </w:footnotePr>
@@ -11879,7 +11921,7 @@
         <w:rStyle w:val="Nmerodepgina"/>
         <w:noProof/>
       </w:rPr>
-      <w:t>3</w:t>
+      <w:t>10</w:t>
     </w:r>
     <w:r>
       <w:rPr>
@@ -15097,6 +15139,76 @@
       <w:lang w:eastAsia="pt-BR"/>
     </w:rPr>
   </w:style>
+  <w:style w:type="character" w:styleId="Refdecomentrio">
+    <w:name w:val="annotation reference"/>
+    <w:basedOn w:val="Fontepargpadro"/>
+    <w:uiPriority w:val="99"/>
+    <w:semiHidden/>
+    <w:unhideWhenUsed/>
+    <w:rsid w:val="002347A6"/>
+    <w:rPr>
+      <w:sz w:val="16"/>
+      <w:szCs w:val="16"/>
+    </w:rPr>
+  </w:style>
+  <w:style w:type="paragraph" w:styleId="Textodecomentrio">
+    <w:name w:val="annotation text"/>
+    <w:basedOn w:val="Normal"/>
+    <w:link w:val="TextodecomentrioChar"/>
+    <w:uiPriority w:val="99"/>
+    <w:semiHidden/>
+    <w:unhideWhenUsed/>
+    <w:rsid w:val="002347A6"/>
+    <w:pPr>
+      <w:spacing w:line="240" w:lineRule="auto"/>
+    </w:pPr>
+    <w:rPr>
+      <w:sz w:val="20"/>
+      <w:szCs w:val="20"/>
+    </w:rPr>
+  </w:style>
+  <w:style w:type="character" w:customStyle="1" w:styleId="TextodecomentrioChar">
+    <w:name w:val="Texto de comentário Char"/>
+    <w:basedOn w:val="Fontepargpadro"/>
+    <w:link w:val="Textodecomentrio"/>
+    <w:uiPriority w:val="99"/>
+    <w:semiHidden/>
+    <w:rsid w:val="002347A6"/>
+    <w:rPr>
+      <w:rFonts w:ascii="Calibri" w:eastAsia="Calibri" w:hAnsi="Calibri" w:cs="Times New Roman"/>
+      <w:sz w:val="20"/>
+      <w:szCs w:val="20"/>
+    </w:rPr>
+  </w:style>
+  <w:style w:type="paragraph" w:styleId="Assuntodocomentrio">
+    <w:name w:val="annotation subject"/>
+    <w:basedOn w:val="Textodecomentrio"/>
+    <w:next w:val="Textodecomentrio"/>
+    <w:link w:val="AssuntodocomentrioChar"/>
+    <w:uiPriority w:val="99"/>
+    <w:semiHidden/>
+    <w:unhideWhenUsed/>
+    <w:rsid w:val="002347A6"/>
+    <w:rPr>
+      <w:b/>
+      <w:bCs/>
+    </w:rPr>
+  </w:style>
+  <w:style w:type="character" w:customStyle="1" w:styleId="AssuntodocomentrioChar">
+    <w:name w:val="Assunto do comentário Char"/>
+    <w:basedOn w:val="TextodecomentrioChar"/>
+    <w:link w:val="Assuntodocomentrio"/>
+    <w:uiPriority w:val="99"/>
+    <w:semiHidden/>
+    <w:rsid w:val="002347A6"/>
+    <w:rPr>
+      <w:rFonts w:ascii="Calibri" w:eastAsia="Calibri" w:hAnsi="Calibri" w:cs="Times New Roman"/>
+      <w:b/>
+      <w:bCs/>
+      <w:sz w:val="20"/>
+      <w:szCs w:val="20"/>
+    </w:rPr>
+  </w:style>
 </w:styles>
 </file>
 
@@ -15390,7 +15502,7 @@
 </file>
 
 <file path=customXml/itemProps1.xml><?xml version="1.0" encoding="utf-8"?>
-<ds:datastoreItem xmlns:ds="http://schemas.openxmlformats.org/officeDocument/2006/customXml" ds:itemID="{CC25A4BD-022A-4460-8926-DD726F330F69}">
+<ds:datastoreItem xmlns:ds="http://schemas.openxmlformats.org/officeDocument/2006/customXml" ds:itemID="{B9B96D08-4CEE-455C-B262-957637073460}">
   <ds:schemaRefs>
     <ds:schemaRef ds:uri="http://schemas.openxmlformats.org/officeDocument/2006/bibliography"/>
   </ds:schemaRefs>

</xml_diff>

<commit_message>
alteracoes no pre projeto
</commit_message>
<xml_diff>
--- a/Documentação/Pré-Projeto - Hermes Bar.docx
+++ b/Documentação/Pré-Projeto - Hermes Bar.docx
@@ -203,20 +203,8 @@
           <w:szCs w:val="24"/>
           <w:lang w:eastAsia="ar-SA"/>
         </w:rPr>
-        <w:t xml:space="preserve">Franciele </w:t>
-      </w:r>
-      <w:proofErr w:type="spellStart"/>
-      <w:r>
-        <w:rPr>
-          <w:rFonts w:ascii="Arial" w:eastAsia="Times New Roman" w:hAnsi="Arial"/>
-          <w:b/>
-          <w:sz w:val="24"/>
-          <w:szCs w:val="24"/>
-          <w:lang w:eastAsia="ar-SA"/>
-        </w:rPr>
-        <w:t>Antqueves</w:t>
-      </w:r>
-      <w:proofErr w:type="spellEnd"/>
+        <w:t>Franciele Antqueves</w:t>
+      </w:r>
     </w:p>
     <w:p>
       <w:pPr>
@@ -306,20 +294,8 @@
           <w:szCs w:val="24"/>
           <w:lang w:eastAsia="ar-SA"/>
         </w:rPr>
-        <w:t xml:space="preserve">Hermes Management </w:t>
-      </w:r>
-      <w:proofErr w:type="spellStart"/>
-      <w:r>
-        <w:rPr>
-          <w:rFonts w:ascii="Arial" w:eastAsia="Times New Roman" w:hAnsi="Arial"/>
-          <w:b/>
-          <w:sz w:val="28"/>
-          <w:szCs w:val="24"/>
-          <w:lang w:eastAsia="ar-SA"/>
-        </w:rPr>
-        <w:t>Assistant</w:t>
-      </w:r>
-      <w:proofErr w:type="spellEnd"/>
+        <w:t>Hermes Management Assistant</w:t>
+      </w:r>
     </w:p>
     <w:p>
       <w:pPr>
@@ -629,20 +605,8 @@
           <w:szCs w:val="24"/>
           <w:lang w:eastAsia="ar-SA"/>
         </w:rPr>
-        <w:t xml:space="preserve">Franciele </w:t>
-      </w:r>
-      <w:proofErr w:type="spellStart"/>
-      <w:r>
-        <w:rPr>
-          <w:rFonts w:ascii="Arial" w:eastAsia="Times New Roman" w:hAnsi="Arial"/>
-          <w:b/>
-          <w:sz w:val="24"/>
-          <w:szCs w:val="24"/>
-          <w:lang w:eastAsia="ar-SA"/>
-        </w:rPr>
-        <w:t>Antqueves</w:t>
-      </w:r>
-      <w:proofErr w:type="spellEnd"/>
+        <w:t>Franciele Antqueves</w:t>
+      </w:r>
     </w:p>
     <w:p>
       <w:pPr>
@@ -722,20 +686,8 @@
           <w:szCs w:val="24"/>
           <w:lang w:eastAsia="ar-SA"/>
         </w:rPr>
-        <w:t xml:space="preserve">Hermes Management </w:t>
-      </w:r>
-      <w:proofErr w:type="spellStart"/>
-      <w:r>
-        <w:rPr>
-          <w:rFonts w:ascii="Arial" w:eastAsia="Times New Roman" w:hAnsi="Arial"/>
-          <w:b/>
-          <w:sz w:val="28"/>
-          <w:szCs w:val="24"/>
-          <w:lang w:eastAsia="ar-SA"/>
-        </w:rPr>
-        <w:t>Assistant</w:t>
-      </w:r>
-      <w:proofErr w:type="spellEnd"/>
+        <w:t>Hermes Management Assistant</w:t>
+      </w:r>
     </w:p>
     <w:p>
       <w:pPr>
@@ -842,7 +794,6 @@
         </w:rPr>
         <w:t xml:space="preserve">Orientador: </w:t>
       </w:r>
-      <w:proofErr w:type="spellStart"/>
       <w:r>
         <w:rPr>
           <w:rFonts w:ascii="Arial" w:eastAsia="Times New Roman" w:hAnsi="Arial"/>
@@ -850,17 +801,7 @@
           <w:szCs w:val="24"/>
           <w:lang w:eastAsia="ar-SA"/>
         </w:rPr>
-        <w:t>Allston</w:t>
-      </w:r>
-      <w:proofErr w:type="spellEnd"/>
-      <w:r>
-        <w:rPr>
-          <w:rFonts w:ascii="Arial" w:eastAsia="Times New Roman" w:hAnsi="Arial"/>
-          <w:sz w:val="20"/>
-          <w:szCs w:val="24"/>
-          <w:lang w:eastAsia="ar-SA"/>
-        </w:rPr>
-        <w:t xml:space="preserve"> Wagner Siviero Martins</w:t>
+        <w:t>Allston Wagner Siviero Martins</w:t>
       </w:r>
     </w:p>
     <w:p>
@@ -2096,8 +2037,6 @@
           <w:docGrid w:linePitch="360"/>
         </w:sectPr>
       </w:pPr>
-      <w:bookmarkStart w:id="1" w:name="_GoBack"/>
-      <w:bookmarkEnd w:id="1"/>
     </w:p>
     <w:p>
       <w:pPr>
@@ -2106,21 +2045,295 @@
         <w:ind w:left="431" w:hanging="431"/>
         <w:jc w:val="left"/>
       </w:pPr>
-      <w:bookmarkStart w:id="2" w:name="_Toc371600720"/>
-      <w:bookmarkStart w:id="3" w:name="_Toc371601385"/>
-      <w:bookmarkStart w:id="4" w:name="_Toc371606489"/>
+      <w:bookmarkStart w:id="1" w:name="_Toc371600720"/>
+      <w:bookmarkStart w:id="2" w:name="_Toc371601385"/>
+      <w:bookmarkStart w:id="3" w:name="_Toc371606489"/>
       <w:r>
         <w:lastRenderedPageBreak/>
         <w:t>TEMA</w:t>
       </w:r>
+      <w:bookmarkEnd w:id="1"/>
       <w:bookmarkEnd w:id="2"/>
       <w:bookmarkEnd w:id="3"/>
-      <w:bookmarkEnd w:id="4"/>
     </w:p>
     <w:p>
       <w:pPr>
         <w:pStyle w:val="Remissivo2"/>
       </w:pPr>
+    </w:p>
+    <w:p>
+      <w:pPr>
+        <w:jc w:val="both"/>
+        <w:rPr>
+          <w:rFonts w:ascii="Arial" w:hAnsi="Arial" w:cs="Arial"/>
+          <w:sz w:val="24"/>
+          <w:szCs w:val="24"/>
+          <w:lang w:eastAsia="ar-SA"/>
+        </w:rPr>
+      </w:pPr>
+      <w:r>
+        <w:rPr>
+          <w:lang w:eastAsia="ar-SA"/>
+        </w:rPr>
+        <w:t xml:space="preserve"> </w:t>
+      </w:r>
+      <w:r>
+        <w:rPr>
+          <w:lang w:eastAsia="ar-SA"/>
+        </w:rPr>
+        <w:tab/>
+      </w:r>
+      <w:r>
+        <w:rPr>
+          <w:rFonts w:ascii="Arial" w:hAnsi="Arial" w:cs="Arial"/>
+          <w:sz w:val="24"/>
+          <w:szCs w:val="24"/>
+          <w:lang w:eastAsia="ar-SA"/>
+        </w:rPr>
+        <w:t>Com o crescimento da área de entretenimento</w:t>
+      </w:r>
+      <w:r>
+        <w:rPr>
+          <w:rFonts w:ascii="Arial" w:hAnsi="Arial" w:cs="Arial"/>
+          <w:sz w:val="24"/>
+          <w:szCs w:val="24"/>
+          <w:lang w:eastAsia="ar-SA"/>
+        </w:rPr>
+        <w:t xml:space="preserve"> </w:t>
+      </w:r>
+      <w:r>
+        <w:rPr>
+          <w:rFonts w:ascii="Arial" w:hAnsi="Arial" w:cs="Arial"/>
+          <w:b/>
+          <w:sz w:val="24"/>
+          <w:szCs w:val="24"/>
+          <w:lang w:eastAsia="ar-SA"/>
+        </w:rPr>
+        <w:t>(</w:t>
+      </w:r>
+      <w:r>
+        <w:rPr>
+          <w:rFonts w:ascii="Arial" w:hAnsi="Arial" w:cs="Arial"/>
+          <w:b/>
+          <w:sz w:val="24"/>
+          <w:szCs w:val="24"/>
+          <w:lang w:eastAsia="ar-SA"/>
+        </w:rPr>
+        <w:t xml:space="preserve"> http://www.sebrae.com.br/sites/PortalSebrae/artigos/Bares-e-restaurantes:-um-setor-em-expans%C3%A3o</w:t>
+      </w:r>
+      <w:r>
+        <w:rPr>
+          <w:rFonts w:ascii="Arial" w:hAnsi="Arial" w:cs="Arial"/>
+          <w:b/>
+          <w:sz w:val="24"/>
+          <w:szCs w:val="24"/>
+          <w:lang w:eastAsia="ar-SA"/>
+        </w:rPr>
+        <w:t xml:space="preserve"> )</w:t>
+      </w:r>
+      <w:r>
+        <w:rPr>
+          <w:rFonts w:ascii="Arial" w:hAnsi="Arial" w:cs="Arial"/>
+          <w:sz w:val="24"/>
+          <w:szCs w:val="24"/>
+          <w:lang w:eastAsia="ar-SA"/>
+        </w:rPr>
+        <w:t>,</w:t>
+      </w:r>
+      <w:r>
+        <w:rPr>
+          <w:rFonts w:ascii="Arial" w:hAnsi="Arial" w:cs="Arial"/>
+          <w:sz w:val="24"/>
+          <w:szCs w:val="24"/>
+          <w:lang w:eastAsia="ar-SA"/>
+        </w:rPr>
+        <w:t xml:space="preserve"> </w:t>
+      </w:r>
+      <w:r>
+        <w:rPr>
+          <w:rFonts w:ascii="Arial" w:hAnsi="Arial" w:cs="Arial"/>
+          <w:sz w:val="24"/>
+          <w:szCs w:val="24"/>
+          <w:lang w:eastAsia="ar-SA"/>
+        </w:rPr>
+        <w:t>e com a cada vez maior exigência dos clientes, torna-se indispensável a automação dos serviços na área, buscando a melhoria e a agilidade dos serviços oferecidos</w:t>
+      </w:r>
+      <w:r>
+        <w:rPr>
+          <w:rFonts w:ascii="Arial" w:hAnsi="Arial" w:cs="Arial"/>
+          <w:sz w:val="24"/>
+          <w:szCs w:val="24"/>
+          <w:lang w:eastAsia="ar-SA"/>
+        </w:rPr>
+        <w:t>, visando assim um atendimento diferenciado e a fidelização dos clientes</w:t>
+      </w:r>
+      <w:r>
+        <w:rPr>
+          <w:rFonts w:ascii="Arial" w:hAnsi="Arial" w:cs="Arial"/>
+          <w:sz w:val="24"/>
+          <w:szCs w:val="24"/>
+          <w:lang w:eastAsia="ar-SA"/>
+        </w:rPr>
+        <w:t xml:space="preserve">. </w:t>
+      </w:r>
+    </w:p>
+    <w:p>
+      <w:pPr>
+        <w:jc w:val="both"/>
+        <w:rPr>
+          <w:rFonts w:ascii="Arial" w:hAnsi="Arial" w:cs="Arial"/>
+          <w:sz w:val="24"/>
+          <w:szCs w:val="24"/>
+          <w:lang w:eastAsia="ar-SA"/>
+        </w:rPr>
+      </w:pPr>
+      <w:r>
+        <w:rPr>
+          <w:rFonts w:ascii="Arial" w:hAnsi="Arial" w:cs="Arial"/>
+          <w:sz w:val="24"/>
+          <w:szCs w:val="24"/>
+          <w:lang w:eastAsia="ar-SA"/>
+        </w:rPr>
+        <w:t xml:space="preserve"> </w:t>
+      </w:r>
+      <w:r>
+        <w:rPr>
+          <w:rFonts w:ascii="Arial" w:hAnsi="Arial" w:cs="Arial"/>
+          <w:sz w:val="24"/>
+          <w:szCs w:val="24"/>
+          <w:lang w:eastAsia="ar-SA"/>
+        </w:rPr>
+        <w:tab/>
+        <w:t>Ap</w:t>
+      </w:r>
+      <w:r>
+        <w:rPr>
+          <w:rFonts w:ascii="Arial" w:hAnsi="Arial" w:cs="Arial"/>
+          <w:sz w:val="24"/>
+          <w:szCs w:val="24"/>
+          <w:lang w:eastAsia="ar-SA"/>
+        </w:rPr>
+        <w:t>ós o acompanhamento de um dos</w:t>
+      </w:r>
+      <w:r>
+        <w:rPr>
+          <w:rFonts w:ascii="Arial" w:hAnsi="Arial" w:cs="Arial"/>
+          <w:sz w:val="24"/>
+          <w:szCs w:val="24"/>
+          <w:lang w:eastAsia="ar-SA"/>
+        </w:rPr>
+        <w:t xml:space="preserve"> bar</w:t>
+      </w:r>
+      <w:r>
+        <w:rPr>
+          <w:rFonts w:ascii="Arial" w:hAnsi="Arial" w:cs="Arial"/>
+          <w:sz w:val="24"/>
+          <w:szCs w:val="24"/>
+          <w:lang w:eastAsia="ar-SA"/>
+        </w:rPr>
+        <w:t>es</w:t>
+      </w:r>
+      <w:r>
+        <w:rPr>
+          <w:rFonts w:ascii="Arial" w:hAnsi="Arial" w:cs="Arial"/>
+          <w:sz w:val="24"/>
+          <w:szCs w:val="24"/>
+          <w:lang w:eastAsia="ar-SA"/>
+        </w:rPr>
+        <w:t xml:space="preserve"> mais </w:t>
+      </w:r>
+      <w:r>
+        <w:rPr>
+          <w:rFonts w:ascii="Arial" w:hAnsi="Arial" w:cs="Arial"/>
+          <w:sz w:val="24"/>
+          <w:szCs w:val="24"/>
+          <w:lang w:eastAsia="ar-SA"/>
+        </w:rPr>
+        <w:t xml:space="preserve">tradicionais da cidade de Curitiba, identificamos que o estabelecimento não possui nenhum tipo de automação, sendo todos os processos </w:t>
+      </w:r>
+      <w:r>
+        <w:rPr>
+          <w:rFonts w:ascii="Arial" w:hAnsi="Arial" w:cs="Arial"/>
+          <w:sz w:val="24"/>
+          <w:szCs w:val="24"/>
+          <w:lang w:eastAsia="ar-SA"/>
+        </w:rPr>
+        <w:t xml:space="preserve">realizados manualmente. </w:t>
+      </w:r>
+      <w:r>
+        <w:rPr>
+          <w:rFonts w:ascii="Arial" w:hAnsi="Arial" w:cs="Arial"/>
+          <w:sz w:val="24"/>
+          <w:szCs w:val="24"/>
+          <w:lang w:eastAsia="ar-SA"/>
+        </w:rPr>
+        <w:br/>
+      </w:r>
+      <w:r>
+        <w:rPr>
+          <w:rFonts w:ascii="Arial" w:hAnsi="Arial" w:cs="Arial"/>
+          <w:sz w:val="24"/>
+          <w:szCs w:val="24"/>
+          <w:lang w:eastAsia="ar-SA"/>
+        </w:rPr>
+        <w:br/>
+        <w:t xml:space="preserve"> </w:t>
+      </w:r>
+      <w:r>
+        <w:rPr>
+          <w:rFonts w:ascii="Arial" w:hAnsi="Arial" w:cs="Arial"/>
+          <w:sz w:val="24"/>
+          <w:szCs w:val="24"/>
+          <w:lang w:eastAsia="ar-SA"/>
+        </w:rPr>
+        <w:tab/>
+        <w:t xml:space="preserve">Tendo como </w:t>
+      </w:r>
+      <w:r>
+        <w:rPr>
+          <w:rFonts w:ascii="Arial" w:hAnsi="Arial" w:cs="Arial"/>
+          <w:sz w:val="24"/>
+          <w:szCs w:val="24"/>
+          <w:lang w:eastAsia="ar-SA"/>
+        </w:rPr>
+        <w:t xml:space="preserve">necessidade </w:t>
+      </w:r>
+      <w:r>
+        <w:rPr>
+          <w:rFonts w:ascii="Arial" w:hAnsi="Arial" w:cs="Arial"/>
+          <w:sz w:val="24"/>
+          <w:szCs w:val="24"/>
+          <w:lang w:eastAsia="ar-SA"/>
+        </w:rPr>
+        <w:t xml:space="preserve">primordial </w:t>
+      </w:r>
+      <w:r>
+        <w:rPr>
+          <w:rFonts w:ascii="Arial" w:hAnsi="Arial" w:cs="Arial"/>
+          <w:sz w:val="24"/>
+          <w:szCs w:val="24"/>
+          <w:lang w:eastAsia="ar-SA"/>
+        </w:rPr>
+        <w:t>um sistema que p</w:t>
+      </w:r>
+      <w:r>
+        <w:rPr>
+          <w:rFonts w:ascii="Arial" w:hAnsi="Arial" w:cs="Arial"/>
+          <w:sz w:val="24"/>
+          <w:szCs w:val="24"/>
+          <w:lang w:eastAsia="ar-SA"/>
+        </w:rPr>
+        <w:t>ossa</w:t>
+      </w:r>
+      <w:r>
+        <w:rPr>
+          <w:rFonts w:ascii="Arial" w:hAnsi="Arial" w:cs="Arial"/>
+          <w:sz w:val="24"/>
+          <w:szCs w:val="24"/>
+          <w:lang w:eastAsia="ar-SA"/>
+        </w:rPr>
+        <w:t xml:space="preserve"> gerir o empreendimento como um todo, desde a entrada dos clientes até a compra de produtos. Tudo isso sem perder a identidade histórica do bar. </w:t>
+      </w:r>
     </w:p>
     <w:p>
       <w:pPr>
@@ -2139,87 +2352,23 @@
           <w:sz w:val="24"/>
           <w:szCs w:val="24"/>
         </w:rPr>
-        <w:t>C</w:t>
-      </w:r>
-      <w:r>
-        <w:rPr>
-          <w:rFonts w:ascii="Arial" w:hAnsi="Arial" w:cs="Arial"/>
-          <w:sz w:val="24"/>
-          <w:szCs w:val="24"/>
-        </w:rPr>
-        <w:t>om o avanço tecnológico, torna-se cada vez mais necessário a automação de certos processos, sempre visando e buscando a melhor qualidade do serviço oferecido.</w:t>
-      </w:r>
-    </w:p>
-    <w:p>
-      <w:pPr>
-        <w:spacing w:line="360" w:lineRule="auto"/>
-        <w:ind w:firstLine="709"/>
-        <w:jc w:val="both"/>
-        <w:rPr>
-          <w:rFonts w:ascii="Arial" w:hAnsi="Arial" w:cs="Arial"/>
-          <w:sz w:val="24"/>
-          <w:szCs w:val="24"/>
-        </w:rPr>
-      </w:pPr>
-      <w:r>
-        <w:rPr>
-          <w:rFonts w:ascii="Arial" w:hAnsi="Arial" w:cs="Arial"/>
-          <w:sz w:val="24"/>
-          <w:szCs w:val="24"/>
-        </w:rPr>
-        <w:t>A</w:t>
-      </w:r>
-      <w:r>
-        <w:rPr>
-          <w:rFonts w:ascii="Arial" w:hAnsi="Arial" w:cs="Arial"/>
-          <w:sz w:val="24"/>
-          <w:szCs w:val="24"/>
-        </w:rPr>
-        <w:t xml:space="preserve">companhando </w:t>
-      </w:r>
-      <w:r>
-        <w:rPr>
-          <w:rFonts w:ascii="Arial" w:hAnsi="Arial" w:cs="Arial"/>
-          <w:sz w:val="24"/>
-          <w:szCs w:val="24"/>
-        </w:rPr>
-        <w:t>os processos de um bar/r</w:t>
-      </w:r>
-      <w:r>
-        <w:rPr>
-          <w:rFonts w:ascii="Arial" w:hAnsi="Arial" w:cs="Arial"/>
-          <w:sz w:val="24"/>
-          <w:szCs w:val="24"/>
-        </w:rPr>
-        <w:t>estaurante</w:t>
-      </w:r>
-      <w:r>
-        <w:rPr>
-          <w:rFonts w:ascii="Arial" w:hAnsi="Arial" w:cs="Arial"/>
-          <w:sz w:val="24"/>
-          <w:szCs w:val="24"/>
-        </w:rPr>
-        <w:t>, notamos que o estabelecimento não possui nenhum tipo de sistema que opera os processos diários, sendo assim, feito tudo manualmente. Foram observadas algumas dificuldades no controle de certos processos também.</w:t>
-      </w:r>
-    </w:p>
-    <w:p>
-      <w:pPr>
-        <w:spacing w:line="360" w:lineRule="auto"/>
-        <w:ind w:firstLine="709"/>
-        <w:jc w:val="both"/>
-        <w:rPr>
-          <w:rFonts w:ascii="Arial" w:hAnsi="Arial" w:cs="Arial"/>
-          <w:sz w:val="24"/>
-          <w:szCs w:val="24"/>
-        </w:rPr>
-      </w:pPr>
-      <w:r>
-        <w:rPr>
-          <w:rFonts w:ascii="Arial" w:hAnsi="Arial" w:cs="Arial"/>
-          <w:sz w:val="24"/>
-          <w:szCs w:val="24"/>
-        </w:rPr>
-        <w:t xml:space="preserve">Observando essas </w:t>
+        <w:t xml:space="preserve">Observando </w:t>
+      </w:r>
+      <w:r>
+        <w:rPr>
+          <w:rFonts w:ascii="Arial" w:hAnsi="Arial" w:cs="Arial"/>
+          <w:sz w:val="24"/>
+          <w:szCs w:val="24"/>
+        </w:rPr>
+        <w:t>as</w:t>
+      </w:r>
+      <w:r>
+        <w:rPr>
+          <w:rFonts w:ascii="Arial" w:hAnsi="Arial" w:cs="Arial"/>
+          <w:sz w:val="24"/>
+          <w:szCs w:val="24"/>
+        </w:rPr>
+        <w:t xml:space="preserve"> </w:t>
       </w:r>
       <w:r>
         <w:rPr>
@@ -2235,18 +2384,121 @@
           <w:sz w:val="24"/>
           <w:szCs w:val="24"/>
         </w:rPr>
-        <w:t xml:space="preserve">, surgiu a ideia de desenvolver um software que atenda todas as necessidades do estabelecimento, então, baseando-se nos estudos acima, cria-se o Hermes Management </w:t>
-      </w:r>
-      <w:proofErr w:type="spellStart"/>
-      <w:r>
-        <w:rPr>
-          <w:rFonts w:ascii="Arial" w:hAnsi="Arial" w:cs="Arial"/>
-          <w:sz w:val="24"/>
-          <w:szCs w:val="24"/>
-        </w:rPr>
-        <w:t>Assistant</w:t>
-      </w:r>
-      <w:proofErr w:type="spellEnd"/>
+        <w:t xml:space="preserve">, surgiu </w:t>
+      </w:r>
+      <w:r>
+        <w:rPr>
+          <w:rFonts w:ascii="Arial" w:hAnsi="Arial" w:cs="Arial"/>
+          <w:sz w:val="24"/>
+          <w:szCs w:val="24"/>
+        </w:rPr>
+        <w:t>o</w:t>
+      </w:r>
+      <w:r>
+        <w:rPr>
+          <w:rFonts w:ascii="Arial" w:hAnsi="Arial" w:cs="Arial"/>
+          <w:sz w:val="24"/>
+          <w:szCs w:val="24"/>
+        </w:rPr>
+        <w:t xml:space="preserve"> Hermes Management Assistant.</w:t>
+      </w:r>
+      <w:r>
+        <w:rPr>
+          <w:rFonts w:ascii="Arial" w:hAnsi="Arial" w:cs="Arial"/>
+          <w:sz w:val="24"/>
+          <w:szCs w:val="24"/>
+        </w:rPr>
+        <w:t xml:space="preserve"> Um</w:t>
+      </w:r>
+      <w:r>
+        <w:rPr>
+          <w:rFonts w:ascii="Arial" w:hAnsi="Arial" w:cs="Arial"/>
+          <w:sz w:val="24"/>
+          <w:szCs w:val="24"/>
+        </w:rPr>
+        <w:t xml:space="preserve"> software</w:t>
+      </w:r>
+      <w:r>
+        <w:rPr>
+          <w:rFonts w:ascii="Arial" w:hAnsi="Arial" w:cs="Arial"/>
+          <w:sz w:val="24"/>
+          <w:szCs w:val="24"/>
+        </w:rPr>
+        <w:t xml:space="preserve"> que</w:t>
+      </w:r>
+      <w:r>
+        <w:rPr>
+          <w:rFonts w:ascii="Arial" w:hAnsi="Arial" w:cs="Arial"/>
+          <w:sz w:val="24"/>
+          <w:szCs w:val="24"/>
+        </w:rPr>
+        <w:t xml:space="preserve"> irá automatizar e otimizar a rotina do estabelecimento, to</w:t>
+      </w:r>
+      <w:r>
+        <w:rPr>
+          <w:rFonts w:ascii="Arial" w:hAnsi="Arial" w:cs="Arial"/>
+          <w:sz w:val="24"/>
+          <w:szCs w:val="24"/>
+        </w:rPr>
+        <w:t>r</w:t>
+      </w:r>
+      <w:r>
+        <w:rPr>
+          <w:rFonts w:ascii="Arial" w:hAnsi="Arial" w:cs="Arial"/>
+          <w:sz w:val="24"/>
+          <w:szCs w:val="24"/>
+        </w:rPr>
+        <w:t xml:space="preserve">nando </w:t>
+      </w:r>
+      <w:r>
+        <w:rPr>
+          <w:rFonts w:ascii="Arial" w:hAnsi="Arial" w:cs="Arial"/>
+          <w:sz w:val="24"/>
+          <w:szCs w:val="24"/>
+        </w:rPr>
+        <w:t>o</w:t>
+      </w:r>
+      <w:r>
+        <w:rPr>
+          <w:rFonts w:ascii="Arial" w:hAnsi="Arial" w:cs="Arial"/>
+          <w:sz w:val="24"/>
+          <w:szCs w:val="24"/>
+        </w:rPr>
+        <w:t xml:space="preserve"> controle mais </w:t>
+      </w:r>
+      <w:r>
+        <w:rPr>
+          <w:rFonts w:ascii="Arial" w:hAnsi="Arial" w:cs="Arial"/>
+          <w:sz w:val="24"/>
+          <w:szCs w:val="24"/>
+        </w:rPr>
+        <w:t>seguro</w:t>
+      </w:r>
+      <w:r>
+        <w:rPr>
+          <w:rFonts w:ascii="Arial" w:hAnsi="Arial" w:cs="Arial"/>
+          <w:sz w:val="24"/>
+          <w:szCs w:val="24"/>
+        </w:rPr>
+        <w:t xml:space="preserve"> e um </w:t>
+      </w:r>
+      <w:r>
+        <w:rPr>
+          <w:rFonts w:ascii="Arial" w:hAnsi="Arial" w:cs="Arial"/>
+          <w:sz w:val="24"/>
+          <w:szCs w:val="24"/>
+        </w:rPr>
+        <w:t>melhor atendimento aos clientes</w:t>
+      </w:r>
+      <w:r>
+        <w:rPr>
+          <w:rFonts w:ascii="Arial" w:hAnsi="Arial" w:cs="Arial"/>
+          <w:sz w:val="24"/>
+          <w:szCs w:val="24"/>
+        </w:rPr>
+        <w:t xml:space="preserve"> com maior agilidade</w:t>
+      </w:r>
+      <w:bookmarkStart w:id="4" w:name="_Toc177215688"/>
       <w:r>
         <w:rPr>
           <w:rFonts w:ascii="Arial" w:hAnsi="Arial" w:cs="Arial"/>
@@ -2255,99 +2507,26 @@
         </w:rPr>
         <w:t>.</w:t>
       </w:r>
-      <w:r>
-        <w:rPr>
-          <w:rFonts w:ascii="Arial" w:hAnsi="Arial" w:cs="Arial"/>
-          <w:sz w:val="24"/>
-          <w:szCs w:val="24"/>
-        </w:rPr>
-        <w:t xml:space="preserve"> O software irá automatizar e otimizar a rotina do estabelecimento, tonando um controle mais fácil dos processos e um </w:t>
-      </w:r>
-      <w:r>
-        <w:rPr>
-          <w:rFonts w:ascii="Arial" w:hAnsi="Arial" w:cs="Arial"/>
-          <w:sz w:val="24"/>
-          <w:szCs w:val="24"/>
-        </w:rPr>
-        <w:t>melhor atendimento aos clientes, deixando mais ágil e rápido</w:t>
-      </w:r>
-      <w:r>
-        <w:rPr>
-          <w:rFonts w:ascii="Arial" w:hAnsi="Arial" w:cs="Arial"/>
-          <w:sz w:val="24"/>
-          <w:szCs w:val="24"/>
-        </w:rPr>
-        <w:t>.</w:t>
-      </w:r>
-    </w:p>
-    <w:p>
-      <w:pPr>
-        <w:spacing w:line="360" w:lineRule="auto"/>
-        <w:ind w:firstLine="709"/>
-        <w:jc w:val="both"/>
-        <w:rPr>
-          <w:rFonts w:ascii="Arial" w:hAnsi="Arial" w:cs="Arial"/>
-          <w:sz w:val="24"/>
-          <w:szCs w:val="24"/>
-        </w:rPr>
-      </w:pPr>
-      <w:r>
-        <w:rPr>
-          <w:rFonts w:ascii="Arial" w:hAnsi="Arial" w:cs="Arial"/>
-          <w:sz w:val="24"/>
-          <w:szCs w:val="24"/>
-        </w:rPr>
-        <w:t xml:space="preserve">Hermes Management </w:t>
-      </w:r>
-      <w:proofErr w:type="spellStart"/>
-      <w:r>
-        <w:rPr>
-          <w:rFonts w:ascii="Arial" w:hAnsi="Arial" w:cs="Arial"/>
-          <w:sz w:val="24"/>
-          <w:szCs w:val="24"/>
-        </w:rPr>
-        <w:t>Assistant</w:t>
-      </w:r>
-      <w:proofErr w:type="spellEnd"/>
-      <w:r>
-        <w:rPr>
-          <w:rFonts w:ascii="Arial" w:hAnsi="Arial" w:cs="Arial"/>
-          <w:sz w:val="24"/>
-          <w:szCs w:val="24"/>
-        </w:rPr>
-        <w:t xml:space="preserve"> não será um software de difícil uso, pois será levado em consideração o tempo de uso para cada processo, por exemplo, para fechamento da conta, o cliente espera algo que não demore, então, o sistema será de fácil uso para agilizar ainda mais o processo.</w:t>
-      </w:r>
-    </w:p>
-    <w:p>
-      <w:pPr>
-        <w:spacing w:line="360" w:lineRule="auto"/>
-        <w:jc w:val="both"/>
-        <w:rPr>
-          <w:rFonts w:ascii="Arial" w:hAnsi="Arial" w:cs="Arial"/>
-          <w:sz w:val="24"/>
-          <w:szCs w:val="24"/>
-        </w:rPr>
-      </w:pPr>
-      <w:bookmarkStart w:id="5" w:name="_Toc177215688"/>
     </w:p>
     <w:p>
       <w:pPr>
         <w:pStyle w:val="Ttulo2"/>
       </w:pPr>
-      <w:bookmarkStart w:id="6" w:name="_Toc371600721"/>
-      <w:bookmarkStart w:id="7" w:name="_Toc371601386"/>
-      <w:bookmarkStart w:id="8" w:name="_Toc371606490"/>
+      <w:bookmarkStart w:id="5" w:name="_Toc371600721"/>
+      <w:bookmarkStart w:id="6" w:name="_Toc371601386"/>
+      <w:bookmarkStart w:id="7" w:name="_Toc371606490"/>
       <w:r>
         <w:t>Delimitação do Tema</w:t>
       </w:r>
+      <w:bookmarkEnd w:id="4"/>
       <w:bookmarkEnd w:id="5"/>
       <w:bookmarkEnd w:id="6"/>
       <w:bookmarkEnd w:id="7"/>
-      <w:bookmarkEnd w:id="8"/>
     </w:p>
     <w:p>
       <w:pPr>
         <w:spacing w:line="360" w:lineRule="auto"/>
+        <w:ind w:left="708"/>
         <w:jc w:val="both"/>
         <w:rPr>
           <w:rFonts w:ascii="Arial" w:hAnsi="Arial" w:cs="Arial"/>
@@ -2355,6 +2534,14 @@
           <w:szCs w:val="24"/>
         </w:rPr>
       </w:pPr>
+      <w:r>
+        <w:rPr>
+          <w:rFonts w:ascii="Arial" w:hAnsi="Arial" w:cs="Arial"/>
+          <w:sz w:val="24"/>
+          <w:szCs w:val="24"/>
+        </w:rPr>
+        <w:br/>
+      </w:r>
     </w:p>
     <w:p>
       <w:pPr>
@@ -2376,41 +2563,7 @@
           <w:sz w:val="24"/>
           <w:szCs w:val="24"/>
         </w:rPr>
-        <w:t>O sistema</w:t>
-      </w:r>
-      <w:r>
-        <w:rPr>
-          <w:rFonts w:ascii="Arial" w:hAnsi="Arial" w:cs="Arial"/>
-          <w:sz w:val="24"/>
-          <w:szCs w:val="24"/>
-        </w:rPr>
-        <w:t xml:space="preserve"> </w:t>
-      </w:r>
-      <w:r>
-        <w:rPr>
-          <w:rFonts w:ascii="Arial" w:hAnsi="Arial" w:cs="Arial"/>
-          <w:sz w:val="24"/>
-          <w:szCs w:val="24"/>
-        </w:rPr>
-        <w:t xml:space="preserve">Hermes Management </w:t>
-      </w:r>
-      <w:proofErr w:type="spellStart"/>
-      <w:r>
-        <w:rPr>
-          <w:rFonts w:ascii="Arial" w:hAnsi="Arial" w:cs="Arial"/>
-          <w:sz w:val="24"/>
-          <w:szCs w:val="24"/>
-        </w:rPr>
-        <w:t>Assistant</w:t>
-      </w:r>
-      <w:proofErr w:type="spellEnd"/>
-      <w:r>
-        <w:rPr>
-          <w:rFonts w:ascii="Arial" w:hAnsi="Arial" w:cs="Arial"/>
-          <w:sz w:val="24"/>
-          <w:szCs w:val="24"/>
-        </w:rPr>
-        <w:t xml:space="preserve"> servirá como um cooperador nos módulos de caixa, pedidos, estoque e gestão com a finalidade de agilizar o processo no estabelecimento. </w:t>
+        <w:t>O sistema Hermes Management Assistant servirá como um cooperador em todos os setores do estabelecimento. Dividido em módulos, o sistema integrará desde a entrada dos clientes até a saída de produtos.</w:t>
       </w:r>
     </w:p>
     <w:p>
@@ -2433,53 +2586,54 @@
           <w:sz w:val="24"/>
           <w:szCs w:val="24"/>
         </w:rPr>
+        <w:t xml:space="preserve">O controle de estoque e a previsão de compras será realizada através de inteligência artificial, visando facilitar o dia-a-dia na empresa. As solicitações dos pedidos dos clientes serão realizadas através de </w:t>
+      </w:r>
+      <w:proofErr w:type="spellStart"/>
+      <w:r>
+        <w:rPr>
+          <w:rFonts w:ascii="Arial" w:hAnsi="Arial" w:cs="Arial"/>
+          <w:sz w:val="24"/>
+          <w:szCs w:val="24"/>
+        </w:rPr>
+        <w:t>microterminais</w:t>
+      </w:r>
+      <w:proofErr w:type="spellEnd"/>
+      <w:r>
+        <w:rPr>
+          <w:rFonts w:ascii="Arial" w:hAnsi="Arial" w:cs="Arial"/>
+          <w:sz w:val="24"/>
+          <w:szCs w:val="24"/>
+        </w:rPr>
+        <w:t xml:space="preserve"> instalados em pontos específicos, utilizando não mais fichas de consumo, e sim cartões com código único.</w:t>
+      </w:r>
+      <w:r>
+        <w:rPr>
+          <w:rFonts w:ascii="Arial" w:hAnsi="Arial" w:cs="Arial"/>
+          <w:sz w:val="24"/>
+          <w:szCs w:val="24"/>
+        </w:rPr>
+        <w:br/>
         <w:t xml:space="preserve"> </w:t>
       </w:r>
-      <w:bookmarkStart w:id="9" w:name="_Toc177215689"/>
-      <w:r>
-        <w:rPr>
-          <w:rFonts w:ascii="Arial" w:hAnsi="Arial" w:cs="Arial"/>
-          <w:sz w:val="24"/>
-          <w:szCs w:val="24"/>
-        </w:rPr>
-        <w:t xml:space="preserve">Esse processo será controlado pelo sistema que será desenvolvido como base na plataforma .NET, mais especificamente em linguagem C# (em português lê-se “c </w:t>
-      </w:r>
-      <w:proofErr w:type="spellStart"/>
-      <w:r>
-        <w:rPr>
-          <w:rFonts w:ascii="Arial" w:hAnsi="Arial" w:cs="Arial"/>
-          <w:sz w:val="24"/>
-          <w:szCs w:val="24"/>
-        </w:rPr>
-        <w:t>sharp</w:t>
-      </w:r>
-      <w:proofErr w:type="spellEnd"/>
-      <w:r>
-        <w:rPr>
-          <w:rFonts w:ascii="Arial" w:hAnsi="Arial" w:cs="Arial"/>
-          <w:sz w:val="24"/>
-          <w:szCs w:val="24"/>
-        </w:rPr>
-        <w:t xml:space="preserve">”), e seus dados serão armazenados em um banco de dados Microsoft </w:t>
-      </w:r>
-      <w:proofErr w:type="spellStart"/>
-      <w:r>
-        <w:rPr>
-          <w:rFonts w:ascii="Arial" w:hAnsi="Arial" w:cs="Arial"/>
-          <w:sz w:val="24"/>
-          <w:szCs w:val="24"/>
-        </w:rPr>
-        <w:t>Sql</w:t>
-      </w:r>
-      <w:proofErr w:type="spellEnd"/>
-      <w:r>
-        <w:rPr>
-          <w:rFonts w:ascii="Arial" w:hAnsi="Arial" w:cs="Arial"/>
-          <w:sz w:val="24"/>
-          <w:szCs w:val="24"/>
-        </w:rPr>
-        <w:t xml:space="preserve"> Server.</w:t>
-      </w:r>
+      <w:r>
+        <w:rPr>
+          <w:rFonts w:ascii="Arial" w:hAnsi="Arial" w:cs="Arial"/>
+          <w:sz w:val="24"/>
+          <w:szCs w:val="24"/>
+        </w:rPr>
+        <w:br/>
+        <w:t xml:space="preserve"> </w:t>
+      </w:r>
+      <w:r>
+        <w:rPr>
+          <w:rFonts w:ascii="Arial" w:hAnsi="Arial" w:cs="Arial"/>
+          <w:sz w:val="24"/>
+          <w:szCs w:val="24"/>
+        </w:rPr>
+        <w:tab/>
+        <w:t>Todo o desenvolvimento terá como base a plataforma .NET, mais especificamente WPF e C#. Todos os dados coletados serão armazenados em um banco de dados Microsoft Sql Server.</w:t>
+      </w:r>
+      <w:bookmarkStart w:id="8" w:name="_Toc177215689"/>
     </w:p>
     <w:p>
       <w:pPr>
@@ -2488,9 +2642,9 @@
         <w:ind w:left="431" w:hanging="431"/>
         <w:jc w:val="left"/>
       </w:pPr>
-      <w:bookmarkStart w:id="10" w:name="_Toc371600722"/>
-      <w:bookmarkStart w:id="11" w:name="_Toc371601387"/>
-      <w:bookmarkStart w:id="12" w:name="_Toc371606491"/>
+      <w:bookmarkStart w:id="9" w:name="_Toc371600722"/>
+      <w:bookmarkStart w:id="10" w:name="_Toc371601387"/>
+      <w:bookmarkStart w:id="11" w:name="_Toc371606491"/>
       <w:r>
         <w:lastRenderedPageBreak/>
         <w:t xml:space="preserve">PROBLEMAS </w:t>
@@ -2501,10 +2655,10 @@
       <w:r>
         <w:t xml:space="preserve"> PREMISSAS</w:t>
       </w:r>
+      <w:bookmarkEnd w:id="8"/>
       <w:bookmarkEnd w:id="9"/>
       <w:bookmarkEnd w:id="10"/>
       <w:bookmarkEnd w:id="11"/>
-      <w:bookmarkEnd w:id="12"/>
     </w:p>
     <w:p>
       <w:pPr>
@@ -2524,18 +2678,17 @@
         <w:jc w:val="both"/>
         <w:rPr>
           <w:rFonts w:ascii="Arial" w:hAnsi="Arial" w:cs="Arial"/>
-          <w:color w:val="FF0000"/>
-          <w:sz w:val="24"/>
-          <w:szCs w:val="24"/>
-        </w:rPr>
-      </w:pPr>
-      <w:r>
-        <w:rPr>
-          <w:rFonts w:ascii="Arial" w:hAnsi="Arial" w:cs="Arial"/>
-          <w:sz w:val="24"/>
-          <w:szCs w:val="24"/>
-        </w:rPr>
-        <w:t xml:space="preserve">O principal objetivo, e que motivou a ser desenvolvido o trabalho, foi de primeira instância a falta de automatização dos processos utilizados. Por utilizarem tudo manualmente, tem-se uma falta de controle maior sobre o caixa, pedidos a cozinha e bar, estoque, etc. </w:t>
+          <w:sz w:val="24"/>
+          <w:szCs w:val="24"/>
+        </w:rPr>
+      </w:pPr>
+      <w:r>
+        <w:rPr>
+          <w:rFonts w:ascii="Arial" w:hAnsi="Arial" w:cs="Arial"/>
+          <w:sz w:val="24"/>
+          <w:szCs w:val="24"/>
+        </w:rPr>
+        <w:t>O principal objetivo, e que motivou a ser desenvolvido o trabalho, foi de primeira instância a falta de automatização dos processos utilizados. Pelo todo ser realizado manualmente, tem-se uma falta de dados e informações que prejudicam o crescimento do empreendimento.</w:t>
       </w:r>
     </w:p>
     <w:p>
@@ -2545,42 +2698,49 @@
         <w:jc w:val="both"/>
         <w:rPr>
           <w:rFonts w:ascii="Arial" w:hAnsi="Arial" w:cs="Arial"/>
-          <w:color w:val="FF0000"/>
-          <w:sz w:val="24"/>
-          <w:szCs w:val="24"/>
-        </w:rPr>
-      </w:pPr>
-      <w:r>
-        <w:rPr>
-          <w:rFonts w:ascii="Arial" w:hAnsi="Arial" w:cs="Arial"/>
-          <w:sz w:val="24"/>
-          <w:szCs w:val="24"/>
-        </w:rPr>
-        <w:t>Com a forma de trabalho manual, encontra-se alguns problemas que podem prejudicar a qualidade do trabalho, como o descontrole</w:t>
-      </w:r>
-      <w:r>
-        <w:rPr>
-          <w:rFonts w:ascii="Arial" w:hAnsi="Arial" w:cs="Arial"/>
-          <w:sz w:val="24"/>
-          <w:szCs w:val="24"/>
-        </w:rPr>
-        <w:t xml:space="preserve"> do caixa e</w:t>
-      </w:r>
-      <w:r>
-        <w:rPr>
-          <w:rFonts w:ascii="Arial" w:hAnsi="Arial" w:cs="Arial"/>
-          <w:sz w:val="24"/>
-          <w:szCs w:val="24"/>
-        </w:rPr>
-        <w:t xml:space="preserve"> </w:t>
-      </w:r>
-      <w:r>
-        <w:rPr>
-          <w:rFonts w:ascii="Arial" w:hAnsi="Arial" w:cs="Arial"/>
-          <w:sz w:val="24"/>
-          <w:szCs w:val="24"/>
-        </w:rPr>
-        <w:t>a demora no atendimento por exemplo, onde gera desconforto tanto para o usuário quanto para os funcionários que trabalham no setor.</w:t>
+          <w:sz w:val="24"/>
+          <w:szCs w:val="24"/>
+        </w:rPr>
+      </w:pPr>
+      <w:r>
+        <w:rPr>
+          <w:rFonts w:ascii="Arial" w:hAnsi="Arial" w:cs="Arial"/>
+          <w:sz w:val="24"/>
+          <w:szCs w:val="24"/>
+        </w:rPr>
+        <w:t xml:space="preserve">Um dos principais problemas encontrados durante o levantamento foi a obtenção das funcionalidades dos processos a partir do nosso cliente. Por não contar com nenhum tipo de sistema, foi necessário </w:t>
+      </w:r>
+      <w:r>
+        <w:rPr>
+          <w:rFonts w:ascii="Arial" w:hAnsi="Arial" w:cs="Arial"/>
+          <w:sz w:val="24"/>
+          <w:szCs w:val="24"/>
+        </w:rPr>
+        <w:t>a</w:t>
+      </w:r>
+      <w:r>
+        <w:rPr>
+          <w:rFonts w:ascii="Arial" w:hAnsi="Arial" w:cs="Arial"/>
+          <w:sz w:val="24"/>
+          <w:szCs w:val="24"/>
+        </w:rPr>
+        <w:t xml:space="preserve"> intervenção por parte da equipe do PAP </w:t>
+      </w:r>
+      <w:r>
+        <w:rPr>
+          <w:rFonts w:ascii="Arial" w:hAnsi="Arial" w:cs="Arial"/>
+          <w:sz w:val="24"/>
+          <w:szCs w:val="24"/>
+        </w:rPr>
+        <w:t xml:space="preserve">criando soluções e </w:t>
+      </w:r>
+      <w:r>
+        <w:rPr>
+          <w:rFonts w:ascii="Arial" w:hAnsi="Arial" w:cs="Arial"/>
+          <w:sz w:val="24"/>
+          <w:szCs w:val="24"/>
+        </w:rPr>
+        <w:t>alteração de alguns processos atuais.</w:t>
       </w:r>
     </w:p>
     <w:p>
@@ -2590,20 +2750,56 @@
         <w:jc w:val="both"/>
         <w:rPr>
           <w:rFonts w:ascii="Arial" w:hAnsi="Arial" w:cs="Arial"/>
-          <w:color w:val="FF0000"/>
-          <w:sz w:val="24"/>
-          <w:szCs w:val="24"/>
-        </w:rPr>
-      </w:pPr>
-      <w:r>
-        <w:rPr>
-          <w:rFonts w:ascii="Arial" w:hAnsi="Arial" w:cs="Arial"/>
-          <w:sz w:val="24"/>
-          <w:szCs w:val="24"/>
-        </w:rPr>
-        <w:t>Com o desenvolvimento do sistema, os serviços prestados terão uma melhoria significativa em termos de rapidez no atendimento, com uma diminuição de erros de controle, gerando assim uma qualidade muito superior a utilizada atualmente.</w:t>
-      </w:r>
-      <w:bookmarkStart w:id="13" w:name="_Toc177215690"/>
+          <w:color w:val="000000" w:themeColor="text1"/>
+          <w:sz w:val="24"/>
+          <w:szCs w:val="24"/>
+        </w:rPr>
+      </w:pPr>
+      <w:r>
+        <w:rPr>
+          <w:rFonts w:ascii="Arial" w:hAnsi="Arial" w:cs="Arial"/>
+          <w:color w:val="000000" w:themeColor="text1"/>
+          <w:sz w:val="24"/>
+          <w:szCs w:val="24"/>
+        </w:rPr>
+        <w:t>Acreditamos que após a automatização do estabelecimento, conseguiremos um crescimento na receita, tendo em vista que a empresa terá um maior controle dos seus rendimentos</w:t>
+      </w:r>
+      <w:r>
+        <w:rPr>
+          <w:rFonts w:ascii="Arial" w:hAnsi="Arial" w:cs="Arial"/>
+          <w:color w:val="000000" w:themeColor="text1"/>
+          <w:sz w:val="24"/>
+          <w:szCs w:val="24"/>
+        </w:rPr>
+        <w:t xml:space="preserve"> e uma gestão apurada através dos relatórios emitidos</w:t>
+      </w:r>
+      <w:r>
+        <w:rPr>
+          <w:rFonts w:ascii="Arial" w:hAnsi="Arial" w:cs="Arial"/>
+          <w:color w:val="000000" w:themeColor="text1"/>
+          <w:sz w:val="24"/>
+          <w:szCs w:val="24"/>
+        </w:rPr>
+        <w:t>. A agilidade e a segurança no atendimento aos clientes também ser</w:t>
+      </w:r>
+      <w:r>
+        <w:rPr>
+          <w:rFonts w:ascii="Arial" w:hAnsi="Arial" w:cs="Arial"/>
+          <w:color w:val="000000" w:themeColor="text1"/>
+          <w:sz w:val="24"/>
+          <w:szCs w:val="24"/>
+        </w:rPr>
+        <w:t>ão afetadas</w:t>
+      </w:r>
+      <w:r>
+        <w:rPr>
+          <w:rFonts w:ascii="Arial" w:hAnsi="Arial" w:cs="Arial"/>
+          <w:color w:val="000000" w:themeColor="text1"/>
+          <w:sz w:val="24"/>
+          <w:szCs w:val="24"/>
+        </w:rPr>
+        <w:t>, evitando erros de preenchimento de comanda e soma dos valores finais. Com a inteligência artificial atuando junto ao sistema na previsão de compras, conseguiremos diminuir o tempo de trabalho dos responsáveis, podendo assim, utilizar o tempo livre em outras tarefas relacionadas.</w:t>
+      </w:r>
     </w:p>
     <w:p>
       <w:pPr>
@@ -2615,6 +2811,7 @@
           <w:szCs w:val="24"/>
         </w:rPr>
       </w:pPr>
+      <w:bookmarkStart w:id="12" w:name="_Toc177215690"/>
     </w:p>
     <w:p>
       <w:pPr>
@@ -2623,18 +2820,18 @@
         <w:ind w:left="431" w:hanging="431"/>
         <w:jc w:val="left"/>
       </w:pPr>
-      <w:bookmarkStart w:id="14" w:name="_Toc371600723"/>
-      <w:bookmarkStart w:id="15" w:name="_Toc371601388"/>
-      <w:bookmarkStart w:id="16" w:name="_Toc371606492"/>
+      <w:bookmarkStart w:id="13" w:name="_Toc371600723"/>
+      <w:bookmarkStart w:id="14" w:name="_Toc371601388"/>
+      <w:bookmarkStart w:id="15" w:name="_Toc371606492"/>
       <w:r>
         <w:lastRenderedPageBreak/>
         <w:t>OBJETIVOS</w:t>
       </w:r>
-      <w:bookmarkStart w:id="17" w:name="_Toc177215691"/>
+      <w:bookmarkStart w:id="16" w:name="_Toc177215691"/>
+      <w:bookmarkEnd w:id="12"/>
       <w:bookmarkEnd w:id="13"/>
       <w:bookmarkEnd w:id="14"/>
       <w:bookmarkEnd w:id="15"/>
-      <w:bookmarkEnd w:id="16"/>
     </w:p>
     <w:p>
       <w:pPr>
@@ -2652,19 +2849,19 @@
       <w:pPr>
         <w:pStyle w:val="Ttulo2"/>
       </w:pPr>
-      <w:bookmarkStart w:id="18" w:name="_Toc371600724"/>
-      <w:bookmarkStart w:id="19" w:name="_Toc371601389"/>
-      <w:bookmarkStart w:id="20" w:name="_Toc371606493"/>
+      <w:bookmarkStart w:id="17" w:name="_Toc371600724"/>
+      <w:bookmarkStart w:id="18" w:name="_Toc371601389"/>
+      <w:bookmarkStart w:id="19" w:name="_Toc371606493"/>
       <w:r>
         <w:t>O</w:t>
       </w:r>
+      <w:bookmarkEnd w:id="16"/>
+      <w:r>
+        <w:t>bjetivo Geral</w:t>
+      </w:r>
       <w:bookmarkEnd w:id="17"/>
-      <w:r>
-        <w:t>bjetivo Geral</w:t>
-      </w:r>
       <w:bookmarkEnd w:id="18"/>
       <w:bookmarkEnd w:id="19"/>
-      <w:bookmarkEnd w:id="20"/>
     </w:p>
     <w:p>
       <w:pPr>
@@ -2724,111 +2921,119 @@
           <w:sz w:val="24"/>
           <w:szCs w:val="24"/>
         </w:rPr>
-        <w:t>O mesmo irá gerenciar entradas e saídas do caixa, estoque, pedidos</w:t>
-      </w:r>
-      <w:r>
-        <w:rPr>
-          <w:rFonts w:ascii="Arial" w:hAnsi="Arial" w:cs="Arial"/>
-          <w:sz w:val="24"/>
-          <w:szCs w:val="24"/>
-        </w:rPr>
-        <w:t xml:space="preserve"> de compras</w:t>
-      </w:r>
-      <w:r>
-        <w:rPr>
-          <w:rFonts w:ascii="Arial" w:hAnsi="Arial" w:cs="Arial"/>
-          <w:sz w:val="24"/>
-          <w:szCs w:val="24"/>
-        </w:rPr>
-        <w:t>, pedidos do bar/restaurante</w:t>
-      </w:r>
-      <w:r>
-        <w:rPr>
-          <w:rFonts w:ascii="Arial" w:hAnsi="Arial" w:cs="Arial"/>
-          <w:sz w:val="24"/>
-          <w:szCs w:val="24"/>
-        </w:rPr>
-        <w:t xml:space="preserve"> e clientes.</w:t>
-      </w:r>
-      <w:r>
-        <w:rPr>
-          <w:rFonts w:ascii="Arial" w:hAnsi="Arial" w:cs="Arial"/>
-          <w:sz w:val="24"/>
-          <w:szCs w:val="24"/>
-        </w:rPr>
-        <w:t xml:space="preserve"> </w:t>
-      </w:r>
-    </w:p>
-    <w:p>
-      <w:pPr>
-        <w:spacing w:line="360" w:lineRule="auto"/>
-        <w:ind w:firstLine="709"/>
-        <w:jc w:val="both"/>
-        <w:rPr>
-          <w:rFonts w:ascii="Arial" w:hAnsi="Arial" w:cs="Arial"/>
-          <w:sz w:val="24"/>
-          <w:szCs w:val="24"/>
-        </w:rPr>
-      </w:pPr>
-      <w:r>
-        <w:rPr>
-          <w:rFonts w:ascii="Arial" w:hAnsi="Arial" w:cs="Arial"/>
-          <w:sz w:val="24"/>
-          <w:szCs w:val="24"/>
-        </w:rPr>
-        <w:t>Para que ocorra com uma certa precisão no controle de estoque e pedidos, iremos utilizar inteligência artificial, onde o sistema vai realizando a leitura do estoque, da quantidade média de pessoas por dia de semana e por atração do dia e a partir das informações obtidas, o sistema vai conseguir realizar os pedidos e controlando o estoque.</w:t>
-      </w:r>
-      <w:bookmarkStart w:id="21" w:name="OLE_LINK1"/>
-      <w:bookmarkStart w:id="22" w:name="OLE_LINK2"/>
-      <w:r>
-        <w:rPr>
-          <w:rFonts w:ascii="Arial" w:hAnsi="Arial" w:cs="Arial"/>
-          <w:sz w:val="24"/>
-          <w:szCs w:val="24"/>
-        </w:rPr>
-        <w:t xml:space="preserve"> O controle do caixa será realizado através do responsável do caixa, com registros no sistema na hora da venda.</w:t>
-      </w:r>
-      <w:r>
-        <w:rPr>
-          <w:rFonts w:ascii="Arial" w:hAnsi="Arial" w:cs="Arial"/>
-          <w:sz w:val="24"/>
-          <w:szCs w:val="24"/>
-        </w:rPr>
-        <w:t xml:space="preserve"> Os pedidos do bar/restaurante também serão feitos através de um responsável.</w:t>
-      </w:r>
-    </w:p>
-    <w:p>
-      <w:pPr>
-        <w:spacing w:line="360" w:lineRule="auto"/>
-        <w:jc w:val="both"/>
-        <w:rPr>
-          <w:rFonts w:ascii="Arial" w:hAnsi="Arial" w:cs="Arial"/>
-          <w:color w:val="FF0000"/>
-          <w:sz w:val="24"/>
-          <w:szCs w:val="24"/>
-        </w:rPr>
-      </w:pPr>
+        <w:t xml:space="preserve">O mesmo irá </w:t>
+      </w:r>
+      <w:r>
+        <w:rPr>
+          <w:rFonts w:ascii="Arial" w:hAnsi="Arial" w:cs="Arial"/>
+          <w:sz w:val="24"/>
+          <w:szCs w:val="24"/>
+        </w:rPr>
+        <w:t>coordenar</w:t>
+      </w:r>
+      <w:r>
+        <w:rPr>
+          <w:rFonts w:ascii="Arial" w:hAnsi="Arial" w:cs="Arial"/>
+          <w:sz w:val="24"/>
+          <w:szCs w:val="24"/>
+        </w:rPr>
+        <w:t xml:space="preserve"> entradas e saídas do caixa, estoque, </w:t>
+      </w:r>
+      <w:r>
+        <w:rPr>
+          <w:rFonts w:ascii="Arial" w:hAnsi="Arial" w:cs="Arial"/>
+          <w:sz w:val="24"/>
+          <w:szCs w:val="24"/>
+        </w:rPr>
+        <w:t>previsão de compras</w:t>
+      </w:r>
+      <w:r>
+        <w:rPr>
+          <w:rFonts w:ascii="Arial" w:hAnsi="Arial" w:cs="Arial"/>
+          <w:sz w:val="24"/>
+          <w:szCs w:val="24"/>
+        </w:rPr>
+        <w:t>,</w:t>
+      </w:r>
+      <w:r>
+        <w:rPr>
+          <w:rFonts w:ascii="Arial" w:hAnsi="Arial" w:cs="Arial"/>
+          <w:sz w:val="24"/>
+          <w:szCs w:val="24"/>
+        </w:rPr>
+        <w:t xml:space="preserve"> entrada e saída de produtos, pedidos realizados ao</w:t>
+      </w:r>
+      <w:r>
+        <w:rPr>
+          <w:rFonts w:ascii="Arial" w:hAnsi="Arial" w:cs="Arial"/>
+          <w:sz w:val="24"/>
+          <w:szCs w:val="24"/>
+        </w:rPr>
+        <w:t xml:space="preserve"> bar</w:t>
+      </w:r>
+      <w:r>
+        <w:rPr>
+          <w:rFonts w:ascii="Arial" w:hAnsi="Arial" w:cs="Arial"/>
+          <w:sz w:val="24"/>
+          <w:szCs w:val="24"/>
+        </w:rPr>
+        <w:t xml:space="preserve"> e </w:t>
+      </w:r>
+      <w:r>
+        <w:rPr>
+          <w:rFonts w:ascii="Arial" w:hAnsi="Arial" w:cs="Arial"/>
+          <w:sz w:val="24"/>
+          <w:szCs w:val="24"/>
+        </w:rPr>
+        <w:t xml:space="preserve">a cozinha, entrada e saída de </w:t>
+      </w:r>
+      <w:r>
+        <w:rPr>
+          <w:rFonts w:ascii="Arial" w:hAnsi="Arial" w:cs="Arial"/>
+          <w:sz w:val="24"/>
+          <w:szCs w:val="24"/>
+        </w:rPr>
+        <w:t>clientes</w:t>
+      </w:r>
+      <w:r>
+        <w:rPr>
+          <w:rFonts w:ascii="Arial" w:hAnsi="Arial" w:cs="Arial"/>
+          <w:sz w:val="24"/>
+          <w:szCs w:val="24"/>
+        </w:rPr>
+        <w:t>, agenda de atrações e shows</w:t>
+      </w:r>
+      <w:bookmarkStart w:id="20" w:name="OLE_LINK1"/>
+      <w:bookmarkStart w:id="21" w:name="OLE_LINK2"/>
+      <w:r>
+        <w:rPr>
+          <w:rFonts w:ascii="Arial" w:hAnsi="Arial" w:cs="Arial"/>
+          <w:sz w:val="24"/>
+          <w:szCs w:val="24"/>
+        </w:rPr>
+        <w:t xml:space="preserve"> e cadastro de funcionários e emissão de relatórios gerenciais.</w:t>
+      </w:r>
     </w:p>
     <w:p>
       <w:pPr>
         <w:pStyle w:val="Ttulo2"/>
       </w:pPr>
-      <w:bookmarkStart w:id="23" w:name="_Toc177215692"/>
-      <w:bookmarkStart w:id="24" w:name="_Toc371600725"/>
-      <w:bookmarkStart w:id="25" w:name="_Toc371601390"/>
-      <w:bookmarkStart w:id="26" w:name="_Toc371606494"/>
+      <w:bookmarkStart w:id="22" w:name="_Toc177215692"/>
+      <w:bookmarkStart w:id="23" w:name="_Toc371600725"/>
+      <w:bookmarkStart w:id="24" w:name="_Toc371601390"/>
+      <w:bookmarkStart w:id="25" w:name="_Toc371606494"/>
+      <w:bookmarkEnd w:id="20"/>
       <w:bookmarkEnd w:id="21"/>
+      <w:r>
+        <w:t>O</w:t>
+      </w:r>
       <w:bookmarkEnd w:id="22"/>
       <w:r>
-        <w:t>O</w:t>
+        <w:t>bjetivos Específicos</w:t>
       </w:r>
       <w:bookmarkEnd w:id="23"/>
-      <w:r>
-        <w:t>bjetivos Específicos</w:t>
-      </w:r>
       <w:bookmarkEnd w:id="24"/>
       <w:bookmarkEnd w:id="25"/>
-      <w:bookmarkEnd w:id="26"/>
     </w:p>
     <w:p>
       <w:pPr>
@@ -2858,15 +3063,7 @@
           <w:sz w:val="24"/>
           <w:szCs w:val="24"/>
         </w:rPr>
-        <w:t>Controle de estoque</w:t>
-      </w:r>
-      <w:r>
-        <w:rPr>
-          <w:rFonts w:ascii="Arial" w:hAnsi="Arial" w:cs="Arial"/>
-          <w:sz w:val="24"/>
-          <w:szCs w:val="24"/>
-        </w:rPr>
-        <w:t>;</w:t>
+        <w:t>Criar um layout para cartões físicos numerados para controle das comandas dos clientes;</w:t>
       </w:r>
     </w:p>
     <w:p>
@@ -2889,15 +3086,7 @@
           <w:sz w:val="24"/>
           <w:szCs w:val="24"/>
         </w:rPr>
-        <w:t>Envio de pedidos a cozinha e bar</w:t>
-      </w:r>
-      <w:r>
-        <w:rPr>
-          <w:rFonts w:ascii="Arial" w:hAnsi="Arial" w:cs="Arial"/>
-          <w:sz w:val="24"/>
-          <w:szCs w:val="24"/>
-        </w:rPr>
-        <w:t>;</w:t>
+        <w:t>Gerar um banco de dados com todos as informações necessários para o funcionamento correto da aplicação;</w:t>
       </w:r>
     </w:p>
     <w:p>
@@ -2920,15 +3109,7 @@
           <w:sz w:val="24"/>
           <w:szCs w:val="24"/>
         </w:rPr>
-        <w:t>Controle de caixa</w:t>
-      </w:r>
-      <w:r>
-        <w:rPr>
-          <w:rFonts w:ascii="Arial" w:hAnsi="Arial" w:cs="Arial"/>
-          <w:sz w:val="24"/>
-          <w:szCs w:val="24"/>
-        </w:rPr>
-        <w:t>;</w:t>
+        <w:t>Auxiliar a escolha na aquisição de hardwares para geração de pedidos ao bar;</w:t>
       </w:r>
     </w:p>
     <w:p>
@@ -2951,8 +3132,59 @@
           <w:sz w:val="24"/>
           <w:szCs w:val="24"/>
         </w:rPr>
-        <w:t>Emissão de relatórios</w:t>
-      </w:r>
+        <w:t>Auxiliar a escolha na aquisição de servidor;</w:t>
+      </w:r>
+    </w:p>
+    <w:p>
+      <w:pPr>
+        <w:numPr>
+          <w:ilvl w:val="0"/>
+          <w:numId w:val="18"/>
+        </w:numPr>
+        <w:spacing w:after="0" w:line="360" w:lineRule="auto"/>
+        <w:jc w:val="both"/>
+        <w:rPr>
+          <w:rFonts w:ascii="Arial" w:hAnsi="Arial" w:cs="Arial"/>
+          <w:sz w:val="24"/>
+          <w:szCs w:val="24"/>
+        </w:rPr>
+      </w:pPr>
+      <w:r>
+        <w:rPr>
+          <w:rFonts w:ascii="Arial" w:hAnsi="Arial" w:cs="Arial"/>
+          <w:sz w:val="24"/>
+          <w:szCs w:val="24"/>
+        </w:rPr>
+        <w:t xml:space="preserve">Elaborar uma interface do sistema de fácil utilização em telas </w:t>
+      </w:r>
+      <w:proofErr w:type="spellStart"/>
+      <w:r>
+        <w:rPr>
+          <w:rFonts w:ascii="Arial" w:hAnsi="Arial" w:cs="Arial"/>
+          <w:sz w:val="24"/>
+          <w:szCs w:val="24"/>
+        </w:rPr>
+        <w:t>Touch</w:t>
+      </w:r>
+      <w:proofErr w:type="spellEnd"/>
+      <w:r>
+        <w:rPr>
+          <w:rFonts w:ascii="Arial" w:hAnsi="Arial" w:cs="Arial"/>
+          <w:sz w:val="24"/>
+          <w:szCs w:val="24"/>
+        </w:rPr>
+        <w:t xml:space="preserve"> </w:t>
+      </w:r>
+      <w:proofErr w:type="spellStart"/>
+      <w:r>
+        <w:rPr>
+          <w:rFonts w:ascii="Arial" w:hAnsi="Arial" w:cs="Arial"/>
+          <w:sz w:val="24"/>
+          <w:szCs w:val="24"/>
+        </w:rPr>
+        <w:t>Screen</w:t>
+      </w:r>
+      <w:proofErr w:type="spellEnd"/>
       <w:r>
         <w:rPr>
           <w:rFonts w:ascii="Arial" w:hAnsi="Arial" w:cs="Arial"/>
@@ -2964,8 +3196,11 @@
     </w:p>
     <w:p>
       <w:pPr>
-        <w:spacing w:line="360" w:lineRule="auto"/>
-        <w:ind w:left="360"/>
+        <w:numPr>
+          <w:ilvl w:val="0"/>
+          <w:numId w:val="18"/>
+        </w:numPr>
+        <w:spacing w:after="0" w:line="360" w:lineRule="auto"/>
         <w:jc w:val="both"/>
         <w:rPr>
           <w:rFonts w:ascii="Arial" w:hAnsi="Arial" w:cs="Arial"/>
@@ -2973,6 +3208,51 @@
           <w:szCs w:val="24"/>
         </w:rPr>
       </w:pPr>
+      <w:r>
+        <w:rPr>
+          <w:rFonts w:ascii="Arial" w:hAnsi="Arial" w:cs="Arial"/>
+          <w:sz w:val="24"/>
+          <w:szCs w:val="24"/>
+        </w:rPr>
+        <w:t>Elaborar um manual de utilização do sistema;</w:t>
+      </w:r>
+    </w:p>
+    <w:p>
+      <w:pPr>
+        <w:numPr>
+          <w:ilvl w:val="0"/>
+          <w:numId w:val="18"/>
+        </w:numPr>
+        <w:spacing w:after="0" w:line="360" w:lineRule="auto"/>
+        <w:jc w:val="both"/>
+        <w:rPr>
+          <w:rFonts w:ascii="Arial" w:hAnsi="Arial" w:cs="Arial"/>
+          <w:sz w:val="24"/>
+          <w:szCs w:val="24"/>
+        </w:rPr>
+      </w:pPr>
+      <w:r>
+        <w:rPr>
+          <w:rFonts w:ascii="Arial" w:hAnsi="Arial" w:cs="Arial"/>
+          <w:sz w:val="24"/>
+          <w:szCs w:val="24"/>
+        </w:rPr>
+        <w:t>Acompanhar equipe técnica responsável pela instalação da rede;</w:t>
+      </w:r>
+    </w:p>
+    <w:p>
+      <w:pPr>
+        <w:spacing w:after="0" w:line="360" w:lineRule="auto"/>
+        <w:ind w:left="720"/>
+        <w:jc w:val="both"/>
+        <w:rPr>
+          <w:rFonts w:ascii="Arial" w:hAnsi="Arial" w:cs="Arial"/>
+          <w:sz w:val="24"/>
+          <w:szCs w:val="24"/>
+        </w:rPr>
+      </w:pPr>
+      <w:bookmarkStart w:id="26" w:name="_GoBack"/>
+      <w:bookmarkEnd w:id="26"/>
     </w:p>
     <w:p>
       <w:pPr>
@@ -4765,21 +5045,7 @@
         <w:rPr>
           <w:color w:val="FF0000"/>
         </w:rPr>
-        <w:t xml:space="preserve"> das telas do programa, menus e botões de acesso e programação de </w:t>
-      </w:r>
-      <w:proofErr w:type="spellStart"/>
-      <w:r>
-        <w:rPr>
-          <w:color w:val="FF0000"/>
-        </w:rPr>
-        <w:t>interligamento</w:t>
-      </w:r>
-      <w:proofErr w:type="spellEnd"/>
-      <w:r>
-        <w:rPr>
-          <w:color w:val="FF0000"/>
-        </w:rPr>
-        <w:t xml:space="preserve"> das telas, tabelas, formulários e relatórios.</w:t>
+        <w:t xml:space="preserve"> das telas do programa, menus e botões de acesso e programação de interligamento das telas, tabelas, formulários e relatórios.</w:t>
       </w:r>
     </w:p>
     <w:p>
@@ -11491,27 +11757,7 @@
           <w:sz w:val="24"/>
           <w:szCs w:val="24"/>
         </w:rPr>
-        <w:t xml:space="preserve">VESICA, </w:t>
-      </w:r>
-      <w:proofErr w:type="spellStart"/>
-      <w:r>
-        <w:rPr>
-          <w:rFonts w:ascii="Arial" w:hAnsi="Arial" w:cs="Arial"/>
-          <w:color w:val="FF0000"/>
-          <w:sz w:val="24"/>
-          <w:szCs w:val="24"/>
-        </w:rPr>
-        <w:t>Fabrizio</w:t>
-      </w:r>
-      <w:proofErr w:type="spellEnd"/>
-      <w:r>
-        <w:rPr>
-          <w:rFonts w:ascii="Arial" w:hAnsi="Arial" w:cs="Arial"/>
-          <w:color w:val="FF0000"/>
-          <w:sz w:val="24"/>
-          <w:szCs w:val="24"/>
-        </w:rPr>
-        <w:t xml:space="preserve">. </w:t>
+        <w:t xml:space="preserve">VESICA, Fabrizio. </w:t>
       </w:r>
       <w:r>
         <w:rPr>
@@ -11921,7 +12167,7 @@
         <w:rStyle w:val="Nmerodepgina"/>
         <w:noProof/>
       </w:rPr>
-      <w:t>10</w:t>
+      <w:t>15</w:t>
     </w:r>
     <w:r>
       <w:rPr>
@@ -15502,7 +15748,7 @@
 </file>
 
 <file path=customXml/itemProps1.xml><?xml version="1.0" encoding="utf-8"?>
-<ds:datastoreItem xmlns:ds="http://schemas.openxmlformats.org/officeDocument/2006/customXml" ds:itemID="{B9B96D08-4CEE-455C-B262-957637073460}">
+<ds:datastoreItem xmlns:ds="http://schemas.openxmlformats.org/officeDocument/2006/customXml" ds:itemID="{061BFC9E-44B2-41C0-934A-07C977BB7294}">
   <ds:schemaRefs>
     <ds:schemaRef ds:uri="http://schemas.openxmlformats.org/officeDocument/2006/bibliography"/>
   </ds:schemaRefs>

</xml_diff>

<commit_message>
criacao da modelagem do banco e alteracao no pre projeto
</commit_message>
<xml_diff>
--- a/Documentação/Pré-Projeto - Hermes Bar.docx
+++ b/Documentação/Pré-Projeto - Hermes Bar.docx
@@ -2101,7 +2101,6 @@
         </w:rPr>
         <w:t xml:space="preserve"> </w:t>
       </w:r>
-      <w:proofErr w:type="gramStart"/>
       <w:r>
         <w:rPr>
           <w:rFonts w:ascii="Arial" w:hAnsi="Arial" w:cs="Arial"/>
@@ -2122,7 +2121,6 @@
         </w:rPr>
         <w:t xml:space="preserve"> http://www.sebrae.com.br/sites/PortalSebrae/artigos/Bares-e-restaurantes:-um-setor-em-expans%C3%A3o</w:t>
       </w:r>
-      <w:proofErr w:type="gramEnd"/>
       <w:r>
         <w:rPr>
           <w:rFonts w:ascii="Arial" w:hAnsi="Arial" w:cs="Arial"/>
@@ -2167,7 +2165,25 @@
           <w:szCs w:val="24"/>
           <w:lang w:eastAsia="ar-SA"/>
         </w:rPr>
-        <w:t>, visando assim um atendimento diferenciado e a fidelização dos clientes</w:t>
+        <w:t>,</w:t>
+      </w:r>
+      <w:r>
+        <w:rPr>
+          <w:rFonts w:ascii="Arial" w:hAnsi="Arial" w:cs="Arial"/>
+          <w:sz w:val="24"/>
+          <w:szCs w:val="24"/>
+          <w:lang w:eastAsia="ar-SA"/>
+        </w:rPr>
+        <w:t xml:space="preserve"> a rentabilidade e</w:t>
+      </w:r>
+      <w:r>
+        <w:rPr>
+          <w:rFonts w:ascii="Arial" w:hAnsi="Arial" w:cs="Arial"/>
+          <w:sz w:val="24"/>
+          <w:szCs w:val="24"/>
+          <w:lang w:eastAsia="ar-SA"/>
+        </w:rPr>
+        <w:t xml:space="preserve"> atendimento diferenciado e a fidelização dos clientes</w:t>
       </w:r>
       <w:r>
         <w:rPr>
@@ -2461,25 +2477,7 @@
           <w:sz w:val="24"/>
           <w:szCs w:val="24"/>
         </w:rPr>
-        <w:t xml:space="preserve">O controle de estoque e a previsão de compras será realizada através de inteligência artificial, visando facilitar o dia-a-dia na empresa. As solicitações dos pedidos dos clientes serão realizadas através de </w:t>
-      </w:r>
-      <w:proofErr w:type="spellStart"/>
-      <w:r>
-        <w:rPr>
-          <w:rFonts w:ascii="Arial" w:hAnsi="Arial" w:cs="Arial"/>
-          <w:sz w:val="24"/>
-          <w:szCs w:val="24"/>
-        </w:rPr>
-        <w:t>microterminais</w:t>
-      </w:r>
-      <w:proofErr w:type="spellEnd"/>
-      <w:r>
-        <w:rPr>
-          <w:rFonts w:ascii="Arial" w:hAnsi="Arial" w:cs="Arial"/>
-          <w:sz w:val="24"/>
-          <w:szCs w:val="24"/>
-        </w:rPr>
-        <w:t xml:space="preserve"> instalados em pontos específicos, utilizando não mais fichas de consumo, e sim cartões com código único.</w:t>
+        <w:t>O controle de estoque e a previsão de compras será realizada através de inteligência artificial, visando facilitar o dia-a-dia na empresa. As solicitações dos pedidos dos clientes serão realizadas através de microterminais instalados em pontos específicos, utilizando não mais fichas de consumo, e sim cartões com código único.</w:t>
       </w:r>
       <w:r>
         <w:rPr>
@@ -2615,7 +2613,7 @@
           <w:sz w:val="24"/>
           <w:szCs w:val="24"/>
         </w:rPr>
-        <w:t xml:space="preserve">Um dos principais problemas encontrados durante o levantamento foi a obtenção das funcionalidades dos processos a partir do nosso cliente. Por não contar com nenhum tipo de sistema, foi necessário </w:t>
+        <w:t xml:space="preserve">Um dos principais problemas encontrados durante o levantamento foi a obtenção das funcionalidades a partir do nosso cliente. Por não contar com nenhum tipo de sistema, foi necessário </w:t>
       </w:r>
       <w:r>
         <w:rPr>
@@ -2744,7 +2742,45 @@
           <w:sz w:val="24"/>
           <w:szCs w:val="24"/>
         </w:rPr>
-        <w:t>, evitando erros de preenchimento de comanda e soma dos valores finais. Com a inteligência artificial atuando junto ao sistema na previsão de compras, conseguiremos diminuir o tempo de trabalho dos responsáveis, podendo assim, utilizar o tempo livre em outras tarefas relacionadas.</w:t>
+        <w:t xml:space="preserve">, evitando erros de preenchimento de comanda e soma dos valores finais. Com a inteligência artificial atuando junto ao sistema na previsão de compras, conseguiremos diminuir o tempo de trabalho dos responsáveis, </w:t>
+      </w:r>
+      <w:r>
+        <w:rPr>
+          <w:rFonts w:ascii="Arial" w:hAnsi="Arial" w:cs="Arial"/>
+          <w:color w:val="000000" w:themeColor="text1"/>
+          <w:sz w:val="24"/>
+          <w:szCs w:val="24"/>
+        </w:rPr>
+        <w:t xml:space="preserve">decentralizando de uma </w:t>
+      </w:r>
+      <w:r>
+        <w:rPr>
+          <w:rFonts w:ascii="Arial" w:hAnsi="Arial" w:cs="Arial"/>
+          <w:color w:val="000000" w:themeColor="text1"/>
+          <w:sz w:val="24"/>
+          <w:szCs w:val="24"/>
+        </w:rPr>
+        <w:t>única pessoa</w:t>
+      </w:r>
+      <w:bookmarkStart w:id="12" w:name="_GoBack"/>
+      <w:bookmarkEnd w:id="12"/>
+      <w:r>
+        <w:rPr>
+          <w:rFonts w:ascii="Arial" w:hAnsi="Arial" w:cs="Arial"/>
+          <w:color w:val="000000" w:themeColor="text1"/>
+          <w:sz w:val="24"/>
+          <w:szCs w:val="24"/>
+        </w:rPr>
+        <w:t xml:space="preserve"> muitas funções</w:t>
+      </w:r>
+      <w:r>
+        <w:rPr>
+          <w:rFonts w:ascii="Arial" w:hAnsi="Arial" w:cs="Arial"/>
+          <w:color w:val="000000" w:themeColor="text1"/>
+          <w:sz w:val="24"/>
+          <w:szCs w:val="24"/>
+        </w:rPr>
+        <w:t>.</w:t>
       </w:r>
     </w:p>
     <w:p>
@@ -2757,7 +2793,7 @@
           <w:szCs w:val="24"/>
         </w:rPr>
       </w:pPr>
-      <w:bookmarkStart w:id="12" w:name="_Toc177215690"/>
+      <w:bookmarkStart w:id="13" w:name="_Toc177215690"/>
     </w:p>
     <w:p>
       <w:pPr>
@@ -2766,18 +2802,18 @@
         <w:ind w:left="431" w:hanging="431"/>
         <w:jc w:val="left"/>
       </w:pPr>
-      <w:bookmarkStart w:id="13" w:name="_Toc371600723"/>
-      <w:bookmarkStart w:id="14" w:name="_Toc371601388"/>
-      <w:bookmarkStart w:id="15" w:name="_Toc371606492"/>
+      <w:bookmarkStart w:id="14" w:name="_Toc371600723"/>
+      <w:bookmarkStart w:id="15" w:name="_Toc371601388"/>
+      <w:bookmarkStart w:id="16" w:name="_Toc371606492"/>
       <w:r>
         <w:lastRenderedPageBreak/>
         <w:t>OBJETIVOS</w:t>
       </w:r>
-      <w:bookmarkStart w:id="16" w:name="_Toc177215691"/>
-      <w:bookmarkEnd w:id="12"/>
+      <w:bookmarkStart w:id="17" w:name="_Toc177215691"/>
       <w:bookmarkEnd w:id="13"/>
       <w:bookmarkEnd w:id="14"/>
       <w:bookmarkEnd w:id="15"/>
+      <w:bookmarkEnd w:id="16"/>
     </w:p>
     <w:p>
       <w:pPr>
@@ -2795,19 +2831,19 @@
       <w:pPr>
         <w:pStyle w:val="Ttulo2"/>
       </w:pPr>
-      <w:bookmarkStart w:id="17" w:name="_Toc371600724"/>
-      <w:bookmarkStart w:id="18" w:name="_Toc371601389"/>
-      <w:bookmarkStart w:id="19" w:name="_Toc371606493"/>
+      <w:bookmarkStart w:id="18" w:name="_Toc371600724"/>
+      <w:bookmarkStart w:id="19" w:name="_Toc371601389"/>
+      <w:bookmarkStart w:id="20" w:name="_Toc371606493"/>
       <w:r>
         <w:t>O</w:t>
       </w:r>
-      <w:bookmarkEnd w:id="16"/>
+      <w:bookmarkEnd w:id="17"/>
       <w:r>
         <w:t>bjetivo Geral</w:t>
       </w:r>
-      <w:bookmarkEnd w:id="17"/>
       <w:bookmarkEnd w:id="18"/>
       <w:bookmarkEnd w:id="19"/>
+      <w:bookmarkEnd w:id="20"/>
     </w:p>
     <w:p>
       <w:pPr>
@@ -2842,7 +2878,23 @@
           <w:sz w:val="24"/>
           <w:szCs w:val="24"/>
         </w:rPr>
-        <w:t xml:space="preserve">que abranja e gerencie todas as áreas e </w:t>
+        <w:t>que abranja e gerencie todas as áreas e</w:t>
+      </w:r>
+      <w:r>
+        <w:rPr>
+          <w:rFonts w:ascii="Arial" w:hAnsi="Arial" w:cs="Arial"/>
+          <w:sz w:val="24"/>
+          <w:szCs w:val="24"/>
+        </w:rPr>
+        <w:t xml:space="preserve"> suprir as</w:t>
+      </w:r>
+      <w:r>
+        <w:rPr>
+          <w:rFonts w:ascii="Arial" w:hAnsi="Arial" w:cs="Arial"/>
+          <w:sz w:val="24"/>
+          <w:szCs w:val="24"/>
+        </w:rPr>
+        <w:t xml:space="preserve"> </w:t>
       </w:r>
       <w:r>
         <w:rPr>
@@ -2867,7 +2919,23 @@
           <w:sz w:val="24"/>
           <w:szCs w:val="24"/>
         </w:rPr>
-        <w:t xml:space="preserve">O mesmo irá </w:t>
+        <w:t>O</w:t>
+      </w:r>
+      <w:r>
+        <w:rPr>
+          <w:rFonts w:ascii="Arial" w:hAnsi="Arial" w:cs="Arial"/>
+          <w:sz w:val="24"/>
+          <w:szCs w:val="24"/>
+        </w:rPr>
+        <w:t xml:space="preserve"> HMA</w:t>
+      </w:r>
+      <w:r>
+        <w:rPr>
+          <w:rFonts w:ascii="Arial" w:hAnsi="Arial" w:cs="Arial"/>
+          <w:sz w:val="24"/>
+          <w:szCs w:val="24"/>
+        </w:rPr>
+        <w:t xml:space="preserve"> irá </w:t>
       </w:r>
       <w:r>
         <w:rPr>
@@ -2949,8 +3017,8 @@
         </w:rPr>
         <w:t>, agenda de atrações e shows</w:t>
       </w:r>
-      <w:bookmarkStart w:id="20" w:name="OLE_LINK1"/>
-      <w:bookmarkStart w:id="21" w:name="OLE_LINK2"/>
+      <w:bookmarkStart w:id="21" w:name="OLE_LINK1"/>
+      <w:bookmarkStart w:id="22" w:name="OLE_LINK2"/>
       <w:r>
         <w:rPr>
           <w:rFonts w:ascii="Arial" w:hAnsi="Arial" w:cs="Arial"/>
@@ -2964,22 +3032,22 @@
       <w:pPr>
         <w:pStyle w:val="Ttulo2"/>
       </w:pPr>
-      <w:bookmarkStart w:id="22" w:name="_Toc177215692"/>
-      <w:bookmarkStart w:id="23" w:name="_Toc371600725"/>
-      <w:bookmarkStart w:id="24" w:name="_Toc371601390"/>
-      <w:bookmarkStart w:id="25" w:name="_Toc371606494"/>
-      <w:bookmarkEnd w:id="20"/>
+      <w:bookmarkStart w:id="23" w:name="_Toc177215692"/>
+      <w:bookmarkStart w:id="24" w:name="_Toc371600725"/>
+      <w:bookmarkStart w:id="25" w:name="_Toc371601390"/>
+      <w:bookmarkStart w:id="26" w:name="_Toc371606494"/>
       <w:bookmarkEnd w:id="21"/>
+      <w:bookmarkEnd w:id="22"/>
       <w:r>
         <w:t>O</w:t>
       </w:r>
-      <w:bookmarkEnd w:id="22"/>
+      <w:bookmarkEnd w:id="23"/>
       <w:r>
         <w:t>bjetivos Específicos</w:t>
       </w:r>
-      <w:bookmarkEnd w:id="23"/>
       <w:bookmarkEnd w:id="24"/>
       <w:bookmarkEnd w:id="25"/>
+      <w:bookmarkEnd w:id="26"/>
     </w:p>
     <w:p>
       <w:pPr>
@@ -3101,36 +3169,16 @@
           <w:sz w:val="24"/>
           <w:szCs w:val="24"/>
         </w:rPr>
-        <w:t xml:space="preserve">Elaborar uma interface do sistema de fácil utilização em telas </w:t>
-      </w:r>
-      <w:proofErr w:type="spellStart"/>
-      <w:r>
-        <w:rPr>
-          <w:rFonts w:ascii="Arial" w:hAnsi="Arial" w:cs="Arial"/>
-          <w:sz w:val="24"/>
-          <w:szCs w:val="24"/>
-        </w:rPr>
-        <w:t>Touch</w:t>
-      </w:r>
-      <w:proofErr w:type="spellEnd"/>
-      <w:r>
-        <w:rPr>
-          <w:rFonts w:ascii="Arial" w:hAnsi="Arial" w:cs="Arial"/>
-          <w:sz w:val="24"/>
-          <w:szCs w:val="24"/>
-        </w:rPr>
-        <w:t xml:space="preserve"> </w:t>
-      </w:r>
-      <w:proofErr w:type="spellStart"/>
-      <w:r>
-        <w:rPr>
-          <w:rFonts w:ascii="Arial" w:hAnsi="Arial" w:cs="Arial"/>
-          <w:sz w:val="24"/>
-          <w:szCs w:val="24"/>
-        </w:rPr>
-        <w:t>Screen</w:t>
-      </w:r>
-      <w:proofErr w:type="spellEnd"/>
+        <w:t>Elaborar uma interface do sistema de fácil utilização em telas Touch Screen</w:t>
+      </w:r>
+      <w:r>
+        <w:rPr>
+          <w:rFonts w:ascii="Arial" w:hAnsi="Arial" w:cs="Arial"/>
+          <w:sz w:val="24"/>
+          <w:szCs w:val="24"/>
+        </w:rPr>
+        <w:t>, mantendo a identidade histórica do estabelecimento</w:t>
+      </w:r>
       <w:r>
         <w:rPr>
           <w:rFonts w:ascii="Arial" w:hAnsi="Arial" w:cs="Arial"/>
@@ -3200,21 +3248,33 @@
     </w:p>
     <w:p>
       <w:pPr>
+        <w:spacing w:after="0" w:line="360" w:lineRule="auto"/>
+        <w:ind w:left="720"/>
+        <w:jc w:val="both"/>
+        <w:rPr>
+          <w:rFonts w:ascii="Arial" w:hAnsi="Arial" w:cs="Arial"/>
+          <w:sz w:val="24"/>
+          <w:szCs w:val="24"/>
+        </w:rPr>
+      </w:pPr>
+    </w:p>
+    <w:p>
+      <w:pPr>
         <w:pStyle w:val="Ttulo1"/>
         <w:pageBreakBefore/>
         <w:ind w:left="431" w:hanging="431"/>
         <w:jc w:val="left"/>
       </w:pPr>
-      <w:bookmarkStart w:id="26" w:name="_Toc371600726"/>
-      <w:bookmarkStart w:id="27" w:name="_Toc371601391"/>
-      <w:bookmarkStart w:id="28" w:name="_Toc371606495"/>
+      <w:bookmarkStart w:id="27" w:name="_Toc371600726"/>
+      <w:bookmarkStart w:id="28" w:name="_Toc371601391"/>
+      <w:bookmarkStart w:id="29" w:name="_Toc371606495"/>
       <w:r>
         <w:lastRenderedPageBreak/>
         <w:t>JUSTIFICATIVA</w:t>
       </w:r>
-      <w:bookmarkEnd w:id="26"/>
       <w:bookmarkEnd w:id="27"/>
       <w:bookmarkEnd w:id="28"/>
+      <w:bookmarkEnd w:id="29"/>
     </w:p>
     <w:p>
       <w:pPr>
@@ -3246,7 +3306,7 @@
           <w:szCs w:val="24"/>
           <w:lang w:eastAsia="pt-BR"/>
         </w:rPr>
-        <w:t xml:space="preserve">O sistema será desenvolvido a partir da necessidade que o cliente está encontrando </w:t>
+        <w:t>A necessi</w:t>
       </w:r>
       <w:r>
         <w:rPr>
@@ -3255,7 +3315,7 @@
           <w:szCs w:val="24"/>
           <w:lang w:eastAsia="pt-BR"/>
         </w:rPr>
-        <w:t>nos</w:t>
+        <w:t xml:space="preserve">dade da implantação do sistema </w:t>
       </w:r>
       <w:r>
         <w:rPr>
@@ -3264,7 +3324,43 @@
           <w:szCs w:val="24"/>
           <w:lang w:eastAsia="pt-BR"/>
         </w:rPr>
-        <w:t xml:space="preserve"> setores da empresa, com isso.</w:t>
+        <w:t>surgiu através da descoberta das falhas nos processos atuais que impedem o</w:t>
+      </w:r>
+      <w:r>
+        <w:rPr>
+          <w:rFonts w:ascii="Arial" w:hAnsi="Arial" w:cs="Arial"/>
+          <w:sz w:val="24"/>
+          <w:szCs w:val="24"/>
+          <w:lang w:eastAsia="pt-BR"/>
+        </w:rPr>
+        <w:t xml:space="preserve"> bom</w:t>
+      </w:r>
+      <w:r>
+        <w:rPr>
+          <w:rFonts w:ascii="Arial" w:hAnsi="Arial" w:cs="Arial"/>
+          <w:sz w:val="24"/>
+          <w:szCs w:val="24"/>
+          <w:lang w:eastAsia="pt-BR"/>
+        </w:rPr>
+        <w:t xml:space="preserve"> desenvolvimento do estabelecimento. </w:t>
+      </w:r>
+      <w:r>
+        <w:rPr>
+          <w:rFonts w:ascii="Arial" w:hAnsi="Arial" w:cs="Arial"/>
+          <w:sz w:val="24"/>
+          <w:szCs w:val="24"/>
+          <w:lang w:eastAsia="pt-BR"/>
+        </w:rPr>
+        <w:t>A aplicação da inteligência artificial em um sistema como o Hermes Management Assistant também contou como um ponto a favor na escolha do tema para desenvolvimento.</w:t>
+      </w:r>
+      <w:r>
+        <w:rPr>
+          <w:rFonts w:ascii="Arial" w:hAnsi="Arial" w:cs="Arial"/>
+          <w:sz w:val="24"/>
+          <w:szCs w:val="24"/>
+          <w:lang w:eastAsia="pt-BR"/>
+        </w:rPr>
+        <w:t xml:space="preserve"> </w:t>
       </w:r>
     </w:p>
     <w:p>
@@ -3282,169 +3378,23 @@
       <w:r>
         <w:rPr>
           <w:rFonts w:ascii="Arial" w:hAnsi="Arial" w:cs="Arial"/>
+          <w:noProof/>
           <w:sz w:val="24"/>
           <w:szCs w:val="24"/>
           <w:lang w:eastAsia="pt-BR"/>
         </w:rPr>
-        <w:t>A equipe está motivada em ajudar a empresa com os processos onde foram encontradas as devidas falhas e em desenvolver um sistema que não atenda somente as necessidades, mais sim um sistema amplo, que possibilite a coração de novos módulos para um melhor processo na empresa.</w:t>
-      </w:r>
-    </w:p>
-    <w:p>
-      <w:pPr>
-        <w:spacing w:line="360" w:lineRule="auto"/>
-        <w:ind w:firstLine="709"/>
-        <w:jc w:val="both"/>
-        <w:rPr>
-          <w:rFonts w:ascii="Arial" w:hAnsi="Arial" w:cs="Arial"/>
-          <w:sz w:val="24"/>
-          <w:szCs w:val="24"/>
-          <w:lang w:eastAsia="pt-BR"/>
-        </w:rPr>
-      </w:pPr>
-      <w:r>
-        <w:rPr>
-          <w:rFonts w:ascii="Arial" w:hAnsi="Arial" w:cs="Arial"/>
-          <w:sz w:val="24"/>
-          <w:szCs w:val="24"/>
-          <w:lang w:eastAsia="pt-BR"/>
-        </w:rPr>
-        <w:t>Queremos colocar em prática os nossos conhecimentos e experiências para desenvolver um sistema de qualidade, precisão e principalmente</w:t>
-      </w:r>
-      <w:r>
-        <w:rPr>
-          <w:rFonts w:ascii="Arial" w:hAnsi="Arial" w:cs="Arial"/>
-          <w:sz w:val="24"/>
-          <w:szCs w:val="24"/>
-          <w:lang w:eastAsia="pt-BR"/>
-        </w:rPr>
-        <w:t xml:space="preserve"> simplificar os processos de atendimento.</w:t>
-      </w:r>
-    </w:p>
-    <w:p>
-      <w:pPr>
-        <w:spacing w:line="360" w:lineRule="auto"/>
-        <w:ind w:firstLine="709"/>
-        <w:jc w:val="both"/>
-        <w:rPr>
-          <w:rFonts w:ascii="Arial" w:hAnsi="Arial" w:cs="Arial"/>
-          <w:sz w:val="24"/>
-          <w:szCs w:val="24"/>
-          <w:lang w:eastAsia="pt-BR"/>
-        </w:rPr>
-      </w:pPr>
-      <w:r>
-        <w:rPr>
-          <w:rFonts w:ascii="Arial" w:hAnsi="Arial" w:cs="Arial"/>
-          <w:sz w:val="24"/>
-          <w:szCs w:val="24"/>
-          <w:lang w:eastAsia="pt-BR"/>
-        </w:rPr>
-        <w:t>A</w:t>
-      </w:r>
-      <w:r>
-        <w:rPr>
-          <w:rFonts w:ascii="Arial" w:hAnsi="Arial" w:cs="Arial"/>
-          <w:sz w:val="24"/>
-          <w:szCs w:val="24"/>
-          <w:lang w:eastAsia="pt-BR"/>
-        </w:rPr>
-        <w:t>baixo segue os fluxogramas da</w:t>
-      </w:r>
-      <w:r>
-        <w:rPr>
-          <w:rFonts w:ascii="Arial" w:hAnsi="Arial" w:cs="Arial"/>
-          <w:sz w:val="24"/>
-          <w:szCs w:val="24"/>
-          <w:lang w:eastAsia="pt-BR"/>
-        </w:rPr>
-        <w:t xml:space="preserve"> atual </w:t>
-      </w:r>
-      <w:r>
-        <w:rPr>
-          <w:rFonts w:ascii="Arial" w:hAnsi="Arial" w:cs="Arial"/>
-          <w:sz w:val="24"/>
-          <w:szCs w:val="24"/>
-          <w:lang w:eastAsia="pt-BR"/>
-        </w:rPr>
-        <w:t xml:space="preserve">rotina </w:t>
-      </w:r>
-      <w:r>
-        <w:rPr>
-          <w:rFonts w:ascii="Arial" w:hAnsi="Arial" w:cs="Arial"/>
-          <w:sz w:val="24"/>
-          <w:szCs w:val="24"/>
-          <w:lang w:eastAsia="pt-BR"/>
-        </w:rPr>
-        <w:t>de trabalho realizada</w:t>
-      </w:r>
-      <w:r>
-        <w:rPr>
-          <w:rFonts w:ascii="Arial" w:hAnsi="Arial" w:cs="Arial"/>
-          <w:sz w:val="24"/>
-          <w:szCs w:val="24"/>
-          <w:lang w:eastAsia="pt-BR"/>
-        </w:rPr>
-        <w:t xml:space="preserve"> no</w:t>
-      </w:r>
-      <w:r>
-        <w:rPr>
-          <w:rFonts w:ascii="Arial" w:hAnsi="Arial" w:cs="Arial"/>
-          <w:sz w:val="24"/>
-          <w:szCs w:val="24"/>
-          <w:lang w:eastAsia="pt-BR"/>
-        </w:rPr>
-        <w:t>s</w:t>
-      </w:r>
-      <w:r>
-        <w:rPr>
-          <w:rFonts w:ascii="Arial" w:hAnsi="Arial" w:cs="Arial"/>
-          <w:sz w:val="24"/>
-          <w:szCs w:val="24"/>
-          <w:lang w:eastAsia="pt-BR"/>
-        </w:rPr>
-        <w:t xml:space="preserve"> </w:t>
-      </w:r>
-      <w:r>
-        <w:rPr>
-          <w:rFonts w:ascii="Arial" w:hAnsi="Arial" w:cs="Arial"/>
-          <w:sz w:val="24"/>
-          <w:szCs w:val="24"/>
-          <w:lang w:eastAsia="pt-BR"/>
-        </w:rPr>
-        <w:t>setores do bar e restaurante:</w:t>
-      </w:r>
-      <w:r>
-        <w:rPr>
-          <w:rFonts w:ascii="Arial" w:hAnsi="Arial" w:cs="Arial"/>
-          <w:sz w:val="24"/>
-          <w:szCs w:val="24"/>
-          <w:lang w:eastAsia="pt-BR"/>
-        </w:rPr>
-        <w:t xml:space="preserve"> </w:t>
-      </w:r>
-    </w:p>
-    <w:p>
-      <w:pPr>
-        <w:spacing w:line="360" w:lineRule="auto"/>
-        <w:jc w:val="both"/>
-        <w:rPr>
-          <w:rFonts w:ascii="Arial" w:hAnsi="Arial" w:cs="Arial"/>
-          <w:sz w:val="24"/>
-          <w:szCs w:val="24"/>
-        </w:rPr>
-      </w:pPr>
-      <w:r>
-        <w:rPr>
-          <w:rFonts w:ascii="Arial" w:hAnsi="Arial" w:cs="Arial"/>
-          <w:noProof/>
-          <w:sz w:val="24"/>
-          <w:szCs w:val="24"/>
-          <w:lang w:eastAsia="pt-BR"/>
-        </w:rPr>
         <w:drawing>
-          <wp:inline distT="0" distB="0" distL="0" distR="0">
+          <wp:anchor distT="0" distB="0" distL="114300" distR="114300" simplePos="0" relativeHeight="251658240" behindDoc="1" locked="0" layoutInCell="1" allowOverlap="1" wp14:anchorId="3B0334B9" wp14:editId="050A7A7F">
+            <wp:simplePos x="0" y="0"/>
+            <wp:positionH relativeFrom="column">
+              <wp:posOffset>-194310</wp:posOffset>
+            </wp:positionH>
+            <wp:positionV relativeFrom="paragraph">
+              <wp:posOffset>1154430</wp:posOffset>
+            </wp:positionV>
             <wp:extent cx="6436995" cy="3638550"/>
             <wp:effectExtent l="0" t="0" r="1905" b="0"/>
+            <wp:wrapNone/>
             <wp:docPr id="1" name="Imagem 1"/>
             <wp:cNvGraphicFramePr>
               <a:graphicFrameLocks xmlns:a="http://schemas.openxmlformats.org/drawingml/2006/main" noChangeAspect="1"/>
@@ -3480,9 +3430,56 @@
                 </pic:pic>
               </a:graphicData>
             </a:graphic>
-          </wp:inline>
+          </wp:anchor>
         </w:drawing>
       </w:r>
+      <w:r>
+        <w:rPr>
+          <w:rFonts w:ascii="Arial" w:hAnsi="Arial" w:cs="Arial"/>
+          <w:sz w:val="24"/>
+          <w:szCs w:val="24"/>
+          <w:lang w:eastAsia="pt-BR"/>
+        </w:rPr>
+        <w:t>O fluxo atual (demonstrado abaixo), nos forneceu alguns desafios no desenvolvimento,</w:t>
+      </w:r>
+      <w:r>
+        <w:rPr>
+          <w:rFonts w:ascii="Arial" w:hAnsi="Arial" w:cs="Arial"/>
+          <w:sz w:val="24"/>
+          <w:szCs w:val="24"/>
+          <w:lang w:eastAsia="pt-BR"/>
+        </w:rPr>
+        <w:t xml:space="preserve"> pois,</w:t>
+      </w:r>
+      <w:r>
+        <w:rPr>
+          <w:rFonts w:ascii="Arial" w:hAnsi="Arial" w:cs="Arial"/>
+          <w:sz w:val="24"/>
+          <w:szCs w:val="24"/>
+          <w:lang w:eastAsia="pt-BR"/>
+        </w:rPr>
+        <w:t xml:space="preserve"> sendo um sistema de alto fluxo e que em nenhum momento poderá estar inoperante</w:t>
+      </w:r>
+      <w:r>
+        <w:rPr>
+          <w:rFonts w:ascii="Arial" w:hAnsi="Arial" w:cs="Arial"/>
+          <w:sz w:val="24"/>
+          <w:szCs w:val="24"/>
+          <w:lang w:eastAsia="pt-BR"/>
+        </w:rPr>
+        <w:t xml:space="preserve"> a qualidade de desenvolvimento e testes será de grande importância. </w:t>
+      </w:r>
+    </w:p>
+    <w:p>
+      <w:pPr>
+        <w:spacing w:line="360" w:lineRule="auto"/>
+        <w:jc w:val="both"/>
+        <w:rPr>
+          <w:rFonts w:ascii="Arial" w:hAnsi="Arial" w:cs="Arial"/>
+          <w:sz w:val="24"/>
+          <w:szCs w:val="24"/>
+        </w:rPr>
+      </w:pPr>
     </w:p>
     <w:p>
       <w:pPr>
@@ -3492,7 +3489,124 @@
           <w:szCs w:val="24"/>
         </w:rPr>
       </w:pPr>
-      <w:bookmarkStart w:id="29" w:name="_Toc228794848"/>
+      <w:bookmarkStart w:id="30" w:name="_Toc228794848"/>
+    </w:p>
+    <w:p>
+      <w:pPr>
+        <w:pStyle w:val="Legenda"/>
+        <w:rPr>
+          <w:sz w:val="24"/>
+          <w:szCs w:val="24"/>
+        </w:rPr>
+      </w:pPr>
+    </w:p>
+    <w:p>
+      <w:pPr>
+        <w:pStyle w:val="Legenda"/>
+        <w:rPr>
+          <w:sz w:val="24"/>
+          <w:szCs w:val="24"/>
+        </w:rPr>
+      </w:pPr>
+    </w:p>
+    <w:p>
+      <w:pPr>
+        <w:pStyle w:val="Legenda"/>
+        <w:rPr>
+          <w:sz w:val="24"/>
+          <w:szCs w:val="24"/>
+        </w:rPr>
+      </w:pPr>
+    </w:p>
+    <w:p>
+      <w:pPr>
+        <w:pStyle w:val="Legenda"/>
+        <w:rPr>
+          <w:sz w:val="24"/>
+          <w:szCs w:val="24"/>
+        </w:rPr>
+      </w:pPr>
+    </w:p>
+    <w:p>
+      <w:pPr>
+        <w:pStyle w:val="Legenda"/>
+        <w:rPr>
+          <w:sz w:val="24"/>
+          <w:szCs w:val="24"/>
+        </w:rPr>
+      </w:pPr>
+    </w:p>
+    <w:p>
+      <w:pPr>
+        <w:pStyle w:val="Legenda"/>
+        <w:rPr>
+          <w:sz w:val="24"/>
+          <w:szCs w:val="24"/>
+        </w:rPr>
+      </w:pPr>
+    </w:p>
+    <w:p>
+      <w:pPr>
+        <w:pStyle w:val="Legenda"/>
+        <w:rPr>
+          <w:sz w:val="24"/>
+          <w:szCs w:val="24"/>
+        </w:rPr>
+      </w:pPr>
+    </w:p>
+    <w:p>
+      <w:pPr>
+        <w:pStyle w:val="Legenda"/>
+        <w:rPr>
+          <w:sz w:val="24"/>
+          <w:szCs w:val="24"/>
+        </w:rPr>
+      </w:pPr>
+    </w:p>
+    <w:p>
+      <w:pPr>
+        <w:pStyle w:val="Legenda"/>
+        <w:rPr>
+          <w:sz w:val="24"/>
+          <w:szCs w:val="24"/>
+        </w:rPr>
+      </w:pPr>
+    </w:p>
+    <w:p>
+      <w:pPr>
+        <w:pStyle w:val="Legenda"/>
+        <w:rPr>
+          <w:sz w:val="24"/>
+          <w:szCs w:val="24"/>
+        </w:rPr>
+      </w:pPr>
+    </w:p>
+    <w:p>
+      <w:pPr>
+        <w:pStyle w:val="Legenda"/>
+        <w:rPr>
+          <w:sz w:val="24"/>
+          <w:szCs w:val="24"/>
+        </w:rPr>
+      </w:pPr>
+    </w:p>
+    <w:p>
+      <w:pPr>
+        <w:pStyle w:val="Legenda"/>
+        <w:rPr>
+          <w:sz w:val="24"/>
+          <w:szCs w:val="24"/>
+        </w:rPr>
+      </w:pPr>
+    </w:p>
+    <w:p>
+      <w:pPr>
+        <w:pStyle w:val="Legenda"/>
+        <w:rPr>
+          <w:sz w:val="24"/>
+          <w:szCs w:val="24"/>
+        </w:rPr>
+      </w:pPr>
       <w:r>
         <w:rPr>
           <w:sz w:val="24"/>
@@ -3565,7 +3679,7 @@
         </w:rPr>
         <w:t xml:space="preserve"> sem informatização</w:t>
       </w:r>
-      <w:bookmarkEnd w:id="29"/>
+      <w:bookmarkEnd w:id="30"/>
       <w:r>
         <w:rPr>
           <w:sz w:val="24"/>
@@ -3666,24 +3780,13 @@
     </w:p>
     <w:p>
       <w:pPr>
-        <w:spacing w:line="360" w:lineRule="auto"/>
-        <w:jc w:val="center"/>
-        <w:rPr>
-          <w:rFonts w:ascii="Arial" w:hAnsi="Arial" w:cs="Arial"/>
-          <w:sz w:val="24"/>
-          <w:szCs w:val="24"/>
-        </w:rPr>
-      </w:pPr>
-    </w:p>
-    <w:p>
-      <w:pPr>
         <w:pStyle w:val="Legenda"/>
         <w:rPr>
           <w:sz w:val="24"/>
           <w:szCs w:val="24"/>
         </w:rPr>
       </w:pPr>
-      <w:bookmarkStart w:id="30" w:name="_Toc228794849"/>
+      <w:bookmarkStart w:id="31" w:name="_Toc228794849"/>
       <w:r>
         <w:rPr>
           <w:sz w:val="24"/>
@@ -3734,7 +3837,7 @@
         </w:rPr>
         <w:t xml:space="preserve"> – Fluxograma d</w:t>
       </w:r>
-      <w:bookmarkEnd w:id="30"/>
+      <w:bookmarkEnd w:id="31"/>
       <w:r>
         <w:rPr>
           <w:sz w:val="24"/>
@@ -3847,25 +3950,13 @@
     </w:p>
     <w:p>
       <w:pPr>
-        <w:spacing w:line="360" w:lineRule="auto"/>
-        <w:jc w:val="both"/>
-        <w:rPr>
-          <w:rFonts w:ascii="Arial" w:hAnsi="Arial" w:cs="Arial"/>
-          <w:sz w:val="24"/>
-          <w:szCs w:val="24"/>
-          <w:lang w:eastAsia="pt-BR"/>
-        </w:rPr>
-      </w:pPr>
-    </w:p>
-    <w:p>
-      <w:pPr>
         <w:pStyle w:val="Legenda"/>
         <w:rPr>
           <w:sz w:val="24"/>
           <w:szCs w:val="24"/>
         </w:rPr>
       </w:pPr>
-      <w:bookmarkStart w:id="31" w:name="_Toc228794850"/>
+      <w:bookmarkStart w:id="32" w:name="_Toc228794850"/>
       <w:r>
         <w:rPr>
           <w:sz w:val="24"/>
@@ -3916,7 +4007,7 @@
         </w:rPr>
         <w:t xml:space="preserve"> – Fluxograma dos</w:t>
       </w:r>
-      <w:bookmarkEnd w:id="31"/>
+      <w:bookmarkEnd w:id="32"/>
       <w:r>
         <w:rPr>
           <w:sz w:val="24"/>
@@ -4045,7 +4136,7 @@
           <w:szCs w:val="24"/>
         </w:rPr>
       </w:pPr>
-      <w:bookmarkStart w:id="32" w:name="_Toc228794851"/>
+      <w:bookmarkStart w:id="33" w:name="_Toc228794851"/>
       <w:r>
         <w:rPr>
           <w:sz w:val="24"/>
@@ -4103,7 +4194,7 @@
         </w:rPr>
         <w:t>s</w:t>
       </w:r>
-      <w:bookmarkEnd w:id="32"/>
+      <w:bookmarkEnd w:id="33"/>
       <w:r>
         <w:rPr>
           <w:sz w:val="24"/>
@@ -4164,6 +4255,7 @@
     <w:p>
       <w:pPr>
         <w:spacing w:line="360" w:lineRule="auto"/>
+        <w:ind w:firstLine="431"/>
         <w:jc w:val="both"/>
         <w:rPr>
           <w:rFonts w:ascii="Arial" w:hAnsi="Arial" w:cs="Arial"/>
@@ -4172,18 +4264,39 @@
           <w:szCs w:val="24"/>
         </w:rPr>
       </w:pPr>
-    </w:p>
-    <w:p>
-      <w:pPr>
-        <w:spacing w:line="360" w:lineRule="auto"/>
-        <w:jc w:val="both"/>
+      <w:r>
+        <w:rPr>
+          <w:rFonts w:ascii="Arial" w:hAnsi="Arial" w:cs="Arial"/>
+          <w:sz w:val="24"/>
+          <w:szCs w:val="24"/>
+        </w:rPr>
+        <w:t>O HMA será um software escalável e completamente customizável, servindo n</w:t>
+      </w:r>
+      <w:r>
+        <w:rPr>
+          <w:rFonts w:ascii="Arial" w:hAnsi="Arial" w:cs="Arial"/>
+          <w:sz w:val="24"/>
+          <w:szCs w:val="24"/>
+        </w:rPr>
+        <w:t>ão somente ao nosso c</w:t>
+      </w:r>
+      <w:r>
+        <w:rPr>
+          <w:rFonts w:ascii="Arial" w:hAnsi="Arial" w:cs="Arial"/>
+          <w:sz w:val="24"/>
+          <w:szCs w:val="24"/>
+        </w:rPr>
+        <w:t>liente atual, mas sim a qualquer estabelecimento comercial do ramo de Bares e Restaurantes.</w:t>
+      </w:r>
+      <w:r>
         <w:rPr>
           <w:rFonts w:ascii="Arial" w:hAnsi="Arial" w:cs="Arial"/>
           <w:b/>
           <w:sz w:val="24"/>
           <w:szCs w:val="24"/>
         </w:rPr>
-      </w:pPr>
+        <w:t xml:space="preserve"> </w:t>
+      </w:r>
     </w:p>
     <w:p>
       <w:pPr>
@@ -4204,18 +4317,30 @@
         <w:ind w:left="431" w:hanging="431"/>
         <w:jc w:val="left"/>
       </w:pPr>
-      <w:bookmarkStart w:id="33" w:name="_Toc177215694"/>
-      <w:bookmarkStart w:id="34" w:name="_Toc371600727"/>
-      <w:bookmarkStart w:id="35" w:name="_Toc371601392"/>
-      <w:bookmarkStart w:id="36" w:name="_Toc371606496"/>
+      <w:bookmarkStart w:id="34" w:name="_Toc177215694"/>
+      <w:bookmarkStart w:id="35" w:name="_Toc371600727"/>
+      <w:bookmarkStart w:id="36" w:name="_Toc371601392"/>
+      <w:bookmarkStart w:id="37" w:name="_Toc371606496"/>
       <w:r>
         <w:lastRenderedPageBreak/>
         <w:t>PROCEDIMENTOS METODOLÓGICOS</w:t>
       </w:r>
-      <w:bookmarkEnd w:id="33"/>
       <w:bookmarkEnd w:id="34"/>
       <w:bookmarkEnd w:id="35"/>
       <w:bookmarkEnd w:id="36"/>
+      <w:bookmarkEnd w:id="37"/>
+    </w:p>
+    <w:p>
+      <w:pPr>
+        <w:spacing w:line="360" w:lineRule="auto"/>
+        <w:ind w:left="431"/>
+        <w:jc w:val="both"/>
+        <w:rPr>
+          <w:rFonts w:ascii="Arial" w:hAnsi="Arial" w:cs="Arial"/>
+          <w:sz w:val="24"/>
+          <w:szCs w:val="24"/>
+        </w:rPr>
+      </w:pPr>
     </w:p>
     <w:p>
       <w:pPr>
@@ -4227,11 +4352,51 @@
           <w:szCs w:val="24"/>
         </w:rPr>
       </w:pPr>
+      <w:r>
+        <w:rPr>
+          <w:rFonts w:ascii="Arial" w:hAnsi="Arial" w:cs="Arial"/>
+          <w:sz w:val="24"/>
+          <w:szCs w:val="24"/>
+        </w:rPr>
+        <w:t xml:space="preserve"> </w:t>
+      </w:r>
+      <w:r>
+        <w:rPr>
+          <w:rFonts w:ascii="Arial" w:hAnsi="Arial" w:cs="Arial"/>
+          <w:sz w:val="24"/>
+          <w:szCs w:val="24"/>
+        </w:rPr>
+        <w:tab/>
+        <w:t>Por se tratar de um projeto de ciência aplicada, serão propostos estudos bibliográficos, buscando informações</w:t>
+      </w:r>
+      <w:r>
+        <w:rPr>
+          <w:rFonts w:ascii="Arial" w:hAnsi="Arial" w:cs="Arial"/>
+          <w:sz w:val="24"/>
+          <w:szCs w:val="24"/>
+        </w:rPr>
+        <w:t xml:space="preserve"> e soluções</w:t>
+      </w:r>
+      <w:r>
+        <w:rPr>
+          <w:rFonts w:ascii="Arial" w:hAnsi="Arial" w:cs="Arial"/>
+          <w:sz w:val="24"/>
+          <w:szCs w:val="24"/>
+        </w:rPr>
+        <w:t xml:space="preserve"> a respeito de inteligência artificial e gestão de bares e restaurantes</w:t>
+      </w:r>
+      <w:r>
+        <w:rPr>
+          <w:rFonts w:ascii="Arial" w:hAnsi="Arial" w:cs="Arial"/>
+          <w:sz w:val="24"/>
+          <w:szCs w:val="24"/>
+        </w:rPr>
+        <w:t>, onde serão discutidos os conceitos básicos sobre gestão organizacional e metodologias de desenvolvimento.</w:t>
+      </w:r>
     </w:p>
     <w:p>
       <w:pPr>
         <w:spacing w:line="360" w:lineRule="auto"/>
-        <w:ind w:firstLine="709"/>
         <w:jc w:val="both"/>
         <w:rPr>
           <w:rFonts w:ascii="Arial" w:hAnsi="Arial" w:cs="Arial"/>
@@ -4243,55 +4408,11 @@
       <w:r>
         <w:rPr>
           <w:rFonts w:ascii="Arial" w:hAnsi="Arial" w:cs="Arial"/>
-          <w:color w:val="FF0000"/>
-          <w:sz w:val="24"/>
-          <w:szCs w:val="24"/>
-        </w:rPr>
-        <w:t>Classifica-se o estudo proposto como de natureza científica aplicada, devido ao fato de existir um problema (falta de organização do Almoxarifado) e uma proposta de solução.</w:t>
-      </w:r>
-    </w:p>
-    <w:p>
-      <w:pPr>
-        <w:spacing w:line="360" w:lineRule="auto"/>
-        <w:ind w:firstLine="709"/>
-        <w:jc w:val="both"/>
-        <w:rPr>
-          <w:rFonts w:ascii="Arial" w:hAnsi="Arial" w:cs="Arial"/>
-          <w:color w:val="FF0000"/>
-          <w:sz w:val="24"/>
-          <w:szCs w:val="24"/>
-        </w:rPr>
-      </w:pPr>
-      <w:r>
-        <w:rPr>
-          <w:rFonts w:ascii="Arial" w:hAnsi="Arial" w:cs="Arial"/>
-          <w:color w:val="FF0000"/>
-          <w:sz w:val="24"/>
-          <w:szCs w:val="24"/>
-        </w:rPr>
-        <w:t>Em relação ao objetivo geral a pesquisa enquadra-se como sendo uma pesquisa descritiva e bibliográfica. Pesquisa descritiva porque existe uma necessidade de registro dos dados coletados na pesquisa, interpretação destes dados e análise por parte dos pesquisadores, sem interferência no ambiente pesquisado.  A pesquisa bibliográfica decorre da necessidade do aprofundamento na teoria do tema procurando possíveis soluções.</w:t>
-      </w:r>
-    </w:p>
-    <w:p>
-      <w:pPr>
-        <w:spacing w:line="360" w:lineRule="auto"/>
-        <w:ind w:firstLine="709"/>
-        <w:jc w:val="both"/>
-        <w:rPr>
-          <w:rFonts w:ascii="Arial" w:hAnsi="Arial" w:cs="Arial"/>
-          <w:color w:val="FF0000"/>
-          <w:sz w:val="24"/>
-          <w:szCs w:val="24"/>
-        </w:rPr>
-      </w:pPr>
-      <w:r>
-        <w:rPr>
-          <w:rFonts w:ascii="Arial" w:hAnsi="Arial" w:cs="Arial"/>
-          <w:color w:val="FF0000"/>
-          <w:sz w:val="24"/>
-          <w:szCs w:val="24"/>
-        </w:rPr>
-        <w:t>Para delinear o presente projeto de forma eficaz serão utilizadas as seguintes técnicas de apreensão de informações: pesquisas bibliográficas a respeito do funcionamento de códigos de barra, banco de dados e automação de almoxarifados.</w:t>
+          <w:sz w:val="24"/>
+          <w:szCs w:val="24"/>
+        </w:rPr>
+        <w:tab/>
+        <w:t>Realizaremos um estudo de caso em bares de renome da cidade de Curitiba, realizando entrevistas com os proprietários, coletando informações para posterior análise e tomada de decisão na melhoria do projeto em questão.</w:t>
       </w:r>
     </w:p>
     <w:p>
@@ -4313,18 +4434,18 @@
         <w:ind w:left="431" w:hanging="431"/>
         <w:jc w:val="left"/>
       </w:pPr>
-      <w:bookmarkStart w:id="37" w:name="_Toc177215695"/>
-      <w:bookmarkStart w:id="38" w:name="_Toc371600728"/>
-      <w:bookmarkStart w:id="39" w:name="_Toc371601393"/>
-      <w:bookmarkStart w:id="40" w:name="_Toc371606497"/>
+      <w:bookmarkStart w:id="38" w:name="_Toc177215695"/>
+      <w:bookmarkStart w:id="39" w:name="_Toc371600728"/>
+      <w:bookmarkStart w:id="40" w:name="_Toc371601393"/>
+      <w:bookmarkStart w:id="41" w:name="_Toc371606497"/>
       <w:r>
         <w:lastRenderedPageBreak/>
         <w:t>REFERENCIAL TEÓRICO</w:t>
       </w:r>
-      <w:bookmarkEnd w:id="37"/>
       <w:bookmarkEnd w:id="38"/>
       <w:bookmarkEnd w:id="39"/>
       <w:bookmarkEnd w:id="40"/>
+      <w:bookmarkEnd w:id="41"/>
     </w:p>
     <w:p>
       <w:pPr>
@@ -4626,7 +4747,7 @@
           <w:szCs w:val="24"/>
         </w:rPr>
       </w:pPr>
-      <w:bookmarkStart w:id="41" w:name="_Toc228794853"/>
+      <w:bookmarkStart w:id="42" w:name="_Toc228794853"/>
       <w:r>
         <w:rPr>
           <w:color w:val="FF0000"/>
@@ -4684,7 +4805,7 @@
         </w:rPr>
         <w:t xml:space="preserve"> – Código de Barras</w:t>
       </w:r>
-      <w:bookmarkEnd w:id="41"/>
+      <w:bookmarkEnd w:id="42"/>
     </w:p>
     <w:p>
       <w:pPr>
@@ -4754,10 +4875,10 @@
         <w:ind w:left="431" w:hanging="431"/>
         <w:jc w:val="left"/>
       </w:pPr>
-      <w:bookmarkStart w:id="42" w:name="_Toc177215696"/>
-      <w:bookmarkStart w:id="43" w:name="_Toc371600729"/>
-      <w:bookmarkStart w:id="44" w:name="_Toc371601394"/>
-      <w:bookmarkStart w:id="45" w:name="_Toc371606498"/>
+      <w:bookmarkStart w:id="43" w:name="_Toc177215696"/>
+      <w:bookmarkStart w:id="44" w:name="_Toc371600729"/>
+      <w:bookmarkStart w:id="45" w:name="_Toc371601394"/>
+      <w:bookmarkStart w:id="46" w:name="_Toc371606498"/>
       <w:r>
         <w:lastRenderedPageBreak/>
         <w:t>ESTRUTURA D</w:t>
@@ -4765,10 +4886,10 @@
       <w:r>
         <w:t>O TRABALHO</w:t>
       </w:r>
-      <w:bookmarkEnd w:id="42"/>
       <w:bookmarkEnd w:id="43"/>
       <w:bookmarkEnd w:id="44"/>
       <w:bookmarkEnd w:id="45"/>
+      <w:bookmarkEnd w:id="46"/>
     </w:p>
     <w:p>
       <w:pPr>
@@ -5322,18 +5443,18 @@
         <w:ind w:left="431" w:hanging="431"/>
         <w:jc w:val="left"/>
       </w:pPr>
-      <w:bookmarkStart w:id="46" w:name="_Toc177215697"/>
-      <w:bookmarkStart w:id="47" w:name="_Toc371600730"/>
-      <w:bookmarkStart w:id="48" w:name="_Toc371601395"/>
-      <w:bookmarkStart w:id="49" w:name="_Toc371606499"/>
+      <w:bookmarkStart w:id="47" w:name="_Toc177215697"/>
+      <w:bookmarkStart w:id="48" w:name="_Toc371600730"/>
+      <w:bookmarkStart w:id="49" w:name="_Toc371601395"/>
+      <w:bookmarkStart w:id="50" w:name="_Toc371606499"/>
       <w:r>
         <w:lastRenderedPageBreak/>
         <w:t>CRONOGRAMA</w:t>
       </w:r>
-      <w:bookmarkEnd w:id="46"/>
       <w:bookmarkEnd w:id="47"/>
       <w:bookmarkEnd w:id="48"/>
       <w:bookmarkEnd w:id="49"/>
+      <w:bookmarkEnd w:id="50"/>
     </w:p>
     <w:p>
       <w:pPr>
@@ -8338,7 +8459,6 @@
                 <w:lang w:eastAsia="pt-BR"/>
               </w:rPr>
             </w:pPr>
-            <w:bookmarkStart w:id="50" w:name="_GoBack" w:colFirst="4" w:colLast="6"/>
             <w:r>
               <w:rPr>
                 <w:rFonts w:ascii="Arial" w:hAnsi="Arial" w:cs="Arial"/>
@@ -8635,7 +8755,6 @@
           </w:p>
         </w:tc>
       </w:tr>
-      <w:bookmarkEnd w:id="50"/>
       <w:tr>
         <w:trPr>
           <w:trHeight w:val="20"/>
@@ -15913,7 +16032,7 @@
 </file>
 
 <file path=customXml/itemProps1.xml><?xml version="1.0" encoding="utf-8"?>
-<ds:datastoreItem xmlns:ds="http://schemas.openxmlformats.org/officeDocument/2006/customXml" ds:itemID="{5CA20F2E-F8CE-4B32-B301-AAF002E89549}">
+<ds:datastoreItem xmlns:ds="http://schemas.openxmlformats.org/officeDocument/2006/customXml" ds:itemID="{9520A877-65A8-46F1-979F-9DBFDD3B2F3C}">
   <ds:schemaRefs>
     <ds:schemaRef ds:uri="http://schemas.openxmlformats.org/officeDocument/2006/bibliography"/>
   </ds:schemaRefs>

</xml_diff>

<commit_message>
alteracoes no pro projeto
</commit_message>
<xml_diff>
--- a/Documentação/Pré-Projeto - Hermes Bar.docx
+++ b/Documentação/Pré-Projeto - Hermes Bar.docx
@@ -2099,37 +2099,7 @@
           <w:szCs w:val="24"/>
           <w:lang w:eastAsia="ar-SA"/>
         </w:rPr>
-        <w:t xml:space="preserve"> </w:t>
-      </w:r>
-      <w:r>
-        <w:rPr>
-          <w:rFonts w:ascii="Arial" w:hAnsi="Arial" w:cs="Arial"/>
-          <w:b/>
-          <w:sz w:val="24"/>
-          <w:szCs w:val="24"/>
-          <w:lang w:eastAsia="ar-SA"/>
-        </w:rPr>
-        <w:t>(</w:t>
-      </w:r>
-      <w:r>
-        <w:rPr>
-          <w:rFonts w:ascii="Arial" w:hAnsi="Arial" w:cs="Arial"/>
-          <w:b/>
-          <w:sz w:val="24"/>
-          <w:szCs w:val="24"/>
-          <w:lang w:eastAsia="ar-SA"/>
-        </w:rPr>
-        <w:t xml:space="preserve"> http://www.sebrae.com.br/sites/PortalSebrae/artigos/Bares-e-restaurantes:-um-setor-em-expans%C3%A3o</w:t>
-      </w:r>
-      <w:r>
-        <w:rPr>
-          <w:rFonts w:ascii="Arial" w:hAnsi="Arial" w:cs="Arial"/>
-          <w:b/>
-          <w:sz w:val="24"/>
-          <w:szCs w:val="24"/>
-          <w:lang w:eastAsia="ar-SA"/>
-        </w:rPr>
-        <w:t xml:space="preserve"> )</w:t>
+        <w:t xml:space="preserve"> (SEBRAE NACIONAL)</w:t>
       </w:r>
       <w:r>
         <w:rPr>
@@ -2477,7 +2447,39 @@
           <w:sz w:val="24"/>
           <w:szCs w:val="24"/>
         </w:rPr>
-        <w:t>O controle de estoque e a previsão de compras será realizada através de inteligência artificial, visando facilitar o dia-a-dia na empresa. As solicitações dos pedidos dos clientes serão realizadas através de microterminais instalados em pontos específicos, utilizando não mais fichas de consumo, e sim cartões com código único.</w:t>
+        <w:t>O controle de estoque e a previsão de com</w:t>
+      </w:r>
+      <w:r>
+        <w:rPr>
+          <w:rFonts w:ascii="Arial" w:hAnsi="Arial" w:cs="Arial"/>
+          <w:sz w:val="24"/>
+          <w:szCs w:val="24"/>
+        </w:rPr>
+        <w:t>pras será realizada através de Inteligência A</w:t>
+      </w:r>
+      <w:r>
+        <w:rPr>
+          <w:rFonts w:ascii="Arial" w:hAnsi="Arial" w:cs="Arial"/>
+          <w:sz w:val="24"/>
+          <w:szCs w:val="24"/>
+        </w:rPr>
+        <w:t>rtificial</w:t>
+      </w:r>
+      <w:r>
+        <w:rPr>
+          <w:rFonts w:ascii="Arial" w:hAnsi="Arial" w:cs="Arial"/>
+          <w:sz w:val="24"/>
+          <w:szCs w:val="24"/>
+        </w:rPr>
+        <w:t xml:space="preserve"> (IA)</w:t>
+      </w:r>
+      <w:r>
+        <w:rPr>
+          <w:rFonts w:ascii="Arial" w:hAnsi="Arial" w:cs="Arial"/>
+          <w:sz w:val="24"/>
+          <w:szCs w:val="24"/>
+        </w:rPr>
+        <w:t>, visando facilitar o dia-a-dia na empresa. As solicitações dos pedidos dos clientes serão realizadas através de microterminais instalados em pontos específicos, utilizando não mais fichas de consumo, e sim cartões com código único.</w:t>
       </w:r>
       <w:r>
         <w:rPr>
@@ -2742,7 +2744,7 @@
           <w:sz w:val="24"/>
           <w:szCs w:val="24"/>
         </w:rPr>
-        <w:t xml:space="preserve">, evitando erros de preenchimento de comanda e soma dos valores finais. Com a inteligência artificial atuando junto ao sistema na previsão de compras, conseguiremos diminuir o tempo de trabalho dos responsáveis, </w:t>
+        <w:t xml:space="preserve">, evitando erros de preenchimento de comanda e soma dos valores finais. Com a </w:t>
       </w:r>
       <w:r>
         <w:rPr>
@@ -2751,6 +2753,24 @@
           <w:sz w:val="24"/>
           <w:szCs w:val="24"/>
         </w:rPr>
+        <w:t xml:space="preserve">IA </w:t>
+      </w:r>
+      <w:r>
+        <w:rPr>
+          <w:rFonts w:ascii="Arial" w:hAnsi="Arial" w:cs="Arial"/>
+          <w:color w:val="000000" w:themeColor="text1"/>
+          <w:sz w:val="24"/>
+          <w:szCs w:val="24"/>
+        </w:rPr>
+        <w:t xml:space="preserve">atuando junto ao sistema na previsão de compras, conseguiremos diminuir o tempo de trabalho dos responsáveis, </w:t>
+      </w:r>
+      <w:r>
+        <w:rPr>
+          <w:rFonts w:ascii="Arial" w:hAnsi="Arial" w:cs="Arial"/>
+          <w:color w:val="000000" w:themeColor="text1"/>
+          <w:sz w:val="24"/>
+          <w:szCs w:val="24"/>
+        </w:rPr>
         <w:t xml:space="preserve">decentralizando de uma </w:t>
       </w:r>
       <w:r>
@@ -2762,8 +2782,6 @@
         </w:rPr>
         <w:t>única pessoa</w:t>
       </w:r>
-      <w:bookmarkStart w:id="12" w:name="_GoBack"/>
-      <w:bookmarkEnd w:id="12"/>
       <w:r>
         <w:rPr>
           <w:rFonts w:ascii="Arial" w:hAnsi="Arial" w:cs="Arial"/>
@@ -2793,7 +2811,7 @@
           <w:szCs w:val="24"/>
         </w:rPr>
       </w:pPr>
-      <w:bookmarkStart w:id="13" w:name="_Toc177215690"/>
+      <w:bookmarkStart w:id="12" w:name="_Toc177215690"/>
     </w:p>
     <w:p>
       <w:pPr>
@@ -2802,18 +2820,18 @@
         <w:ind w:left="431" w:hanging="431"/>
         <w:jc w:val="left"/>
       </w:pPr>
-      <w:bookmarkStart w:id="14" w:name="_Toc371600723"/>
-      <w:bookmarkStart w:id="15" w:name="_Toc371601388"/>
-      <w:bookmarkStart w:id="16" w:name="_Toc371606492"/>
+      <w:bookmarkStart w:id="13" w:name="_Toc371600723"/>
+      <w:bookmarkStart w:id="14" w:name="_Toc371601388"/>
+      <w:bookmarkStart w:id="15" w:name="_Toc371606492"/>
       <w:r>
         <w:lastRenderedPageBreak/>
         <w:t>OBJETIVOS</w:t>
       </w:r>
-      <w:bookmarkStart w:id="17" w:name="_Toc177215691"/>
+      <w:bookmarkStart w:id="16" w:name="_Toc177215691"/>
+      <w:bookmarkEnd w:id="12"/>
       <w:bookmarkEnd w:id="13"/>
       <w:bookmarkEnd w:id="14"/>
       <w:bookmarkEnd w:id="15"/>
-      <w:bookmarkEnd w:id="16"/>
     </w:p>
     <w:p>
       <w:pPr>
@@ -2831,19 +2849,19 @@
       <w:pPr>
         <w:pStyle w:val="Ttulo2"/>
       </w:pPr>
-      <w:bookmarkStart w:id="18" w:name="_Toc371600724"/>
-      <w:bookmarkStart w:id="19" w:name="_Toc371601389"/>
-      <w:bookmarkStart w:id="20" w:name="_Toc371606493"/>
+      <w:bookmarkStart w:id="17" w:name="_Toc371600724"/>
+      <w:bookmarkStart w:id="18" w:name="_Toc371601389"/>
+      <w:bookmarkStart w:id="19" w:name="_Toc371606493"/>
       <w:r>
         <w:t>O</w:t>
       </w:r>
+      <w:bookmarkEnd w:id="16"/>
+      <w:r>
+        <w:t>bjetivo Geral</w:t>
+      </w:r>
       <w:bookmarkEnd w:id="17"/>
-      <w:r>
-        <w:t>bjetivo Geral</w:t>
-      </w:r>
       <w:bookmarkEnd w:id="18"/>
       <w:bookmarkEnd w:id="19"/>
-      <w:bookmarkEnd w:id="20"/>
     </w:p>
     <w:p>
       <w:pPr>
@@ -3017,8 +3035,8 @@
         </w:rPr>
         <w:t>, agenda de atrações e shows</w:t>
       </w:r>
-      <w:bookmarkStart w:id="21" w:name="OLE_LINK1"/>
-      <w:bookmarkStart w:id="22" w:name="OLE_LINK2"/>
+      <w:bookmarkStart w:id="20" w:name="OLE_LINK1"/>
+      <w:bookmarkStart w:id="21" w:name="OLE_LINK2"/>
       <w:r>
         <w:rPr>
           <w:rFonts w:ascii="Arial" w:hAnsi="Arial" w:cs="Arial"/>
@@ -3032,22 +3050,22 @@
       <w:pPr>
         <w:pStyle w:val="Ttulo2"/>
       </w:pPr>
-      <w:bookmarkStart w:id="23" w:name="_Toc177215692"/>
-      <w:bookmarkStart w:id="24" w:name="_Toc371600725"/>
-      <w:bookmarkStart w:id="25" w:name="_Toc371601390"/>
-      <w:bookmarkStart w:id="26" w:name="_Toc371606494"/>
+      <w:bookmarkStart w:id="22" w:name="_Toc177215692"/>
+      <w:bookmarkStart w:id="23" w:name="_Toc371600725"/>
+      <w:bookmarkStart w:id="24" w:name="_Toc371601390"/>
+      <w:bookmarkStart w:id="25" w:name="_Toc371606494"/>
+      <w:bookmarkEnd w:id="20"/>
       <w:bookmarkEnd w:id="21"/>
+      <w:r>
+        <w:t>O</w:t>
+      </w:r>
       <w:bookmarkEnd w:id="22"/>
       <w:r>
-        <w:t>O</w:t>
+        <w:t>bjetivos Específicos</w:t>
       </w:r>
       <w:bookmarkEnd w:id="23"/>
-      <w:r>
-        <w:t>bjetivos Específicos</w:t>
-      </w:r>
       <w:bookmarkEnd w:id="24"/>
       <w:bookmarkEnd w:id="25"/>
-      <w:bookmarkEnd w:id="26"/>
     </w:p>
     <w:p>
       <w:pPr>
@@ -3077,7 +3095,7 @@
           <w:sz w:val="24"/>
           <w:szCs w:val="24"/>
         </w:rPr>
-        <w:t>Criar um layout para cartões físicos numerados para controle das comandas dos clientes;</w:t>
+        <w:t>Gerar um banco de dados com todos as informações necessários para o funcionamento correto da aplicação;</w:t>
       </w:r>
     </w:p>
     <w:p>
@@ -3100,7 +3118,31 @@
           <w:sz w:val="24"/>
           <w:szCs w:val="24"/>
         </w:rPr>
-        <w:t>Gerar um banco de dados com todos as informações necessários para o funcionamento correto da aplicação;</w:t>
+        <w:t>Consultoria</w:t>
+      </w:r>
+      <w:r>
+        <w:rPr>
+          <w:rFonts w:ascii="Arial" w:hAnsi="Arial" w:cs="Arial"/>
+          <w:sz w:val="24"/>
+          <w:szCs w:val="24"/>
+        </w:rPr>
+        <w:t xml:space="preserve"> </w:t>
+      </w:r>
+      <w:r>
+        <w:rPr>
+          <w:rFonts w:ascii="Arial" w:hAnsi="Arial" w:cs="Arial"/>
+          <w:sz w:val="24"/>
+          <w:szCs w:val="24"/>
+        </w:rPr>
+        <w:t>na</w:t>
+      </w:r>
+      <w:r>
+        <w:rPr>
+          <w:rFonts w:ascii="Arial" w:hAnsi="Arial" w:cs="Arial"/>
+          <w:sz w:val="24"/>
+          <w:szCs w:val="24"/>
+        </w:rPr>
+        <w:t xml:space="preserve"> aquisição de hardwares para geração de pedidos ao bar;</w:t>
       </w:r>
     </w:p>
     <w:p>
@@ -3123,7 +3165,15 @@
           <w:sz w:val="24"/>
           <w:szCs w:val="24"/>
         </w:rPr>
-        <w:t>Auxiliar a escolha na aquisição de hardwares para geração de pedidos ao bar;</w:t>
+        <w:t xml:space="preserve">Consultoria </w:t>
+      </w:r>
+      <w:r>
+        <w:rPr>
+          <w:rFonts w:ascii="Arial" w:hAnsi="Arial" w:cs="Arial"/>
+          <w:sz w:val="24"/>
+          <w:szCs w:val="24"/>
+        </w:rPr>
+        <w:t>na aquisição de servidor;</w:t>
       </w:r>
     </w:p>
     <w:p>
@@ -3146,7 +3196,23 @@
           <w:sz w:val="24"/>
           <w:szCs w:val="24"/>
         </w:rPr>
-        <w:t>Auxiliar a escolha na aquisição de servidor;</w:t>
+        <w:t>Elaborar uma interface do sistema de fácil utilização em telas Touch Screen</w:t>
+      </w:r>
+      <w:r>
+        <w:rPr>
+          <w:rFonts w:ascii="Arial" w:hAnsi="Arial" w:cs="Arial"/>
+          <w:sz w:val="24"/>
+          <w:szCs w:val="24"/>
+        </w:rPr>
+        <w:t>, mantendo a identidade histórica do estabelecimento</w:t>
+      </w:r>
+      <w:r>
+        <w:rPr>
+          <w:rFonts w:ascii="Arial" w:hAnsi="Arial" w:cs="Arial"/>
+          <w:sz w:val="24"/>
+          <w:szCs w:val="24"/>
+        </w:rPr>
+        <w:t>;</w:t>
       </w:r>
     </w:p>
     <w:p>
@@ -3169,23 +3235,7 @@
           <w:sz w:val="24"/>
           <w:szCs w:val="24"/>
         </w:rPr>
-        <w:t>Elaborar uma interface do sistema de fácil utilização em telas Touch Screen</w:t>
-      </w:r>
-      <w:r>
-        <w:rPr>
-          <w:rFonts w:ascii="Arial" w:hAnsi="Arial" w:cs="Arial"/>
-          <w:sz w:val="24"/>
-          <w:szCs w:val="24"/>
-        </w:rPr>
-        <w:t>, mantendo a identidade histórica do estabelecimento</w:t>
-      </w:r>
-      <w:r>
-        <w:rPr>
-          <w:rFonts w:ascii="Arial" w:hAnsi="Arial" w:cs="Arial"/>
-          <w:sz w:val="24"/>
-          <w:szCs w:val="24"/>
-        </w:rPr>
-        <w:t>;</w:t>
+        <w:t>Elaborar um manual de utilização do sistema;</w:t>
       </w:r>
     </w:p>
     <w:p>
@@ -3208,43 +3258,8 @@
           <w:sz w:val="24"/>
           <w:szCs w:val="24"/>
         </w:rPr>
-        <w:t>Elaborar um manual de utilização do sistema;</w:t>
-      </w:r>
-    </w:p>
-    <w:p>
-      <w:pPr>
-        <w:numPr>
-          <w:ilvl w:val="0"/>
-          <w:numId w:val="18"/>
-        </w:numPr>
-        <w:spacing w:after="0" w:line="360" w:lineRule="auto"/>
-        <w:jc w:val="both"/>
-        <w:rPr>
-          <w:rFonts w:ascii="Arial" w:hAnsi="Arial" w:cs="Arial"/>
-          <w:sz w:val="24"/>
-          <w:szCs w:val="24"/>
-        </w:rPr>
-      </w:pPr>
-      <w:r>
-        <w:rPr>
-          <w:rFonts w:ascii="Arial" w:hAnsi="Arial" w:cs="Arial"/>
-          <w:sz w:val="24"/>
-          <w:szCs w:val="24"/>
-        </w:rPr>
-        <w:t>Acompanhar equipe técnica responsável pela instalação da rede;</w:t>
-      </w:r>
-    </w:p>
-    <w:p>
-      <w:pPr>
-        <w:spacing w:after="0" w:line="360" w:lineRule="auto"/>
-        <w:ind w:left="720"/>
-        <w:jc w:val="both"/>
-        <w:rPr>
-          <w:rFonts w:ascii="Arial" w:hAnsi="Arial" w:cs="Arial"/>
-          <w:sz w:val="24"/>
-          <w:szCs w:val="24"/>
-        </w:rPr>
-      </w:pPr>
+        <w:t>Desenvolver o núcleo do sistema através de técnicas de inteligência artificial.</w:t>
+      </w:r>
     </w:p>
     <w:p>
       <w:pPr>
@@ -3265,16 +3280,16 @@
         <w:ind w:left="431" w:hanging="431"/>
         <w:jc w:val="left"/>
       </w:pPr>
-      <w:bookmarkStart w:id="27" w:name="_Toc371600726"/>
-      <w:bookmarkStart w:id="28" w:name="_Toc371601391"/>
-      <w:bookmarkStart w:id="29" w:name="_Toc371606495"/>
+      <w:bookmarkStart w:id="26" w:name="_Toc371600726"/>
+      <w:bookmarkStart w:id="27" w:name="_Toc371601391"/>
+      <w:bookmarkStart w:id="28" w:name="_Toc371606495"/>
       <w:r>
         <w:lastRenderedPageBreak/>
         <w:t>JUSTIFICATIVA</w:t>
       </w:r>
+      <w:bookmarkEnd w:id="26"/>
       <w:bookmarkEnd w:id="27"/>
       <w:bookmarkEnd w:id="28"/>
-      <w:bookmarkEnd w:id="29"/>
     </w:p>
     <w:p>
       <w:pPr>
@@ -3351,7 +3366,7 @@
           <w:szCs w:val="24"/>
           <w:lang w:eastAsia="pt-BR"/>
         </w:rPr>
-        <w:t>A aplicação da inteligência artificial em um sistema como o Hermes Management Assistant também contou como um ponto a favor na escolha do tema para desenvolvimento.</w:t>
+        <w:t xml:space="preserve">A aplicação da </w:t>
       </w:r>
       <w:r>
         <w:rPr>
@@ -3360,7 +3375,25 @@
           <w:szCs w:val="24"/>
           <w:lang w:eastAsia="pt-BR"/>
         </w:rPr>
-        <w:t xml:space="preserve"> </w:t>
+        <w:t xml:space="preserve">IA </w:t>
+      </w:r>
+      <w:r>
+        <w:rPr>
+          <w:rFonts w:ascii="Arial" w:hAnsi="Arial" w:cs="Arial"/>
+          <w:sz w:val="24"/>
+          <w:szCs w:val="24"/>
+          <w:lang w:eastAsia="pt-BR"/>
+        </w:rPr>
+        <w:t>em um sistema como o Hermes Management Assistant também contou como um ponto a favor na escol</w:t>
+      </w:r>
+      <w:r>
+        <w:rPr>
+          <w:rFonts w:ascii="Arial" w:hAnsi="Arial" w:cs="Arial"/>
+          <w:sz w:val="24"/>
+          <w:szCs w:val="24"/>
+          <w:lang w:eastAsia="pt-BR"/>
+        </w:rPr>
+        <w:t>ha do tema para desenvolvimento.</w:t>
       </w:r>
     </w:p>
     <w:p>
@@ -3489,7 +3522,7 @@
           <w:szCs w:val="24"/>
         </w:rPr>
       </w:pPr>
-      <w:bookmarkStart w:id="30" w:name="_Toc228794848"/>
+      <w:bookmarkStart w:id="29" w:name="_Toc228794848"/>
     </w:p>
     <w:p>
       <w:pPr>
@@ -3679,7 +3712,7 @@
         </w:rPr>
         <w:t xml:space="preserve"> sem informatização</w:t>
       </w:r>
-      <w:bookmarkEnd w:id="30"/>
+      <w:bookmarkEnd w:id="29"/>
       <w:r>
         <w:rPr>
           <w:sz w:val="24"/>
@@ -3786,7 +3819,7 @@
           <w:szCs w:val="24"/>
         </w:rPr>
       </w:pPr>
-      <w:bookmarkStart w:id="31" w:name="_Toc228794849"/>
+      <w:bookmarkStart w:id="30" w:name="_Toc228794849"/>
       <w:r>
         <w:rPr>
           <w:sz w:val="24"/>
@@ -3837,7 +3870,7 @@
         </w:rPr>
         <w:t xml:space="preserve"> – Fluxograma d</w:t>
       </w:r>
-      <w:bookmarkEnd w:id="31"/>
+      <w:bookmarkEnd w:id="30"/>
       <w:r>
         <w:rPr>
           <w:sz w:val="24"/>
@@ -3956,7 +3989,7 @@
           <w:szCs w:val="24"/>
         </w:rPr>
       </w:pPr>
-      <w:bookmarkStart w:id="32" w:name="_Toc228794850"/>
+      <w:bookmarkStart w:id="31" w:name="_Toc228794850"/>
       <w:r>
         <w:rPr>
           <w:sz w:val="24"/>
@@ -4007,7 +4040,7 @@
         </w:rPr>
         <w:t xml:space="preserve"> – Fluxograma dos</w:t>
       </w:r>
-      <w:bookmarkEnd w:id="32"/>
+      <w:bookmarkEnd w:id="31"/>
       <w:r>
         <w:rPr>
           <w:sz w:val="24"/>
@@ -4136,7 +4169,7 @@
           <w:szCs w:val="24"/>
         </w:rPr>
       </w:pPr>
-      <w:bookmarkStart w:id="33" w:name="_Toc228794851"/>
+      <w:bookmarkStart w:id="32" w:name="_Toc228794851"/>
       <w:r>
         <w:rPr>
           <w:sz w:val="24"/>
@@ -4194,7 +4227,7 @@
         </w:rPr>
         <w:t>s</w:t>
       </w:r>
-      <w:bookmarkEnd w:id="33"/>
+      <w:bookmarkEnd w:id="32"/>
       <w:r>
         <w:rPr>
           <w:sz w:val="24"/>
@@ -4317,18 +4350,18 @@
         <w:ind w:left="431" w:hanging="431"/>
         <w:jc w:val="left"/>
       </w:pPr>
-      <w:bookmarkStart w:id="34" w:name="_Toc177215694"/>
-      <w:bookmarkStart w:id="35" w:name="_Toc371600727"/>
-      <w:bookmarkStart w:id="36" w:name="_Toc371601392"/>
-      <w:bookmarkStart w:id="37" w:name="_Toc371606496"/>
+      <w:bookmarkStart w:id="33" w:name="_Toc177215694"/>
+      <w:bookmarkStart w:id="34" w:name="_Toc371600727"/>
+      <w:bookmarkStart w:id="35" w:name="_Toc371601392"/>
+      <w:bookmarkStart w:id="36" w:name="_Toc371606496"/>
       <w:r>
         <w:lastRenderedPageBreak/>
         <w:t>PROCEDIMENTOS METODOLÓGICOS</w:t>
       </w:r>
+      <w:bookmarkEnd w:id="33"/>
       <w:bookmarkEnd w:id="34"/>
       <w:bookmarkEnd w:id="35"/>
       <w:bookmarkEnd w:id="36"/>
-      <w:bookmarkEnd w:id="37"/>
     </w:p>
     <w:p>
       <w:pPr>
@@ -4383,7 +4416,23 @@
           <w:sz w:val="24"/>
           <w:szCs w:val="24"/>
         </w:rPr>
-        <w:t xml:space="preserve"> a respeito de inteligência artificial e gestão de bares e restaurantes</w:t>
+        <w:t xml:space="preserve"> a respeito de </w:t>
+      </w:r>
+      <w:r>
+        <w:rPr>
+          <w:rFonts w:ascii="Arial" w:hAnsi="Arial" w:cs="Arial"/>
+          <w:sz w:val="24"/>
+          <w:szCs w:val="24"/>
+        </w:rPr>
+        <w:t>IA</w:t>
+      </w:r>
+      <w:r>
+        <w:rPr>
+          <w:rFonts w:ascii="Arial" w:hAnsi="Arial" w:cs="Arial"/>
+          <w:sz w:val="24"/>
+          <w:szCs w:val="24"/>
+        </w:rPr>
+        <w:t xml:space="preserve"> e gestão de bares e restaurantes</w:t>
       </w:r>
       <w:r>
         <w:rPr>
@@ -4433,23 +4482,30 @@
         <w:pageBreakBefore/>
         <w:ind w:left="431" w:hanging="431"/>
         <w:jc w:val="left"/>
-      </w:pPr>
-      <w:bookmarkStart w:id="38" w:name="_Toc177215695"/>
-      <w:bookmarkStart w:id="39" w:name="_Toc371600728"/>
-      <w:bookmarkStart w:id="40" w:name="_Toc371601393"/>
-      <w:bookmarkStart w:id="41" w:name="_Toc371606497"/>
+        <w:rPr>
+          <w:szCs w:val="24"/>
+        </w:rPr>
+      </w:pPr>
+      <w:bookmarkStart w:id="37" w:name="_Toc177215695"/>
+      <w:bookmarkStart w:id="38" w:name="_Toc371600728"/>
+      <w:bookmarkStart w:id="39" w:name="_Toc371601393"/>
+      <w:bookmarkStart w:id="40" w:name="_Toc371606497"/>
       <w:r>
         <w:lastRenderedPageBreak/>
         <w:t>REFERENCIAL TEÓRICO</w:t>
       </w:r>
+      <w:bookmarkEnd w:id="37"/>
       <w:bookmarkEnd w:id="38"/>
       <w:bookmarkEnd w:id="39"/>
       <w:bookmarkEnd w:id="40"/>
-      <w:bookmarkEnd w:id="41"/>
+      <w:r>
+        <w:br/>
+      </w:r>
     </w:p>
     <w:p>
       <w:pPr>
         <w:spacing w:line="360" w:lineRule="auto"/>
+        <w:ind w:firstLine="431"/>
         <w:jc w:val="both"/>
         <w:rPr>
           <w:rFonts w:ascii="Arial" w:hAnsi="Arial" w:cs="Arial"/>
@@ -4457,414 +4513,348 @@
           <w:szCs w:val="24"/>
         </w:rPr>
       </w:pPr>
+      <w:r>
+        <w:rPr>
+          <w:rFonts w:ascii="Arial" w:hAnsi="Arial" w:cs="Arial"/>
+          <w:sz w:val="24"/>
+          <w:szCs w:val="24"/>
+        </w:rPr>
+        <w:t xml:space="preserve">A aplicação de Inteligência Artificial (IA), tende ao futuro das aplicações comercias, sendo cada vez mais necessário um aporte na tomada de decisões, não tendo um sistema que somente armazene dados, mas que possa contribuir de forma significativa na gestão, adquirindo e manipulando conhecimento. </w:t>
+      </w:r>
+      <w:r>
+        <w:rPr>
+          <w:rFonts w:ascii="Arial" w:hAnsi="Arial" w:cs="Arial"/>
+          <w:sz w:val="24"/>
+          <w:szCs w:val="24"/>
+        </w:rPr>
+        <w:t xml:space="preserve">Ou seja, </w:t>
+      </w:r>
+      <w:r>
+        <w:rPr>
+          <w:rFonts w:ascii="Arial" w:hAnsi="Arial" w:cs="Arial"/>
+          <w:sz w:val="24"/>
+          <w:szCs w:val="24"/>
+        </w:rPr>
+        <w:t>“O estudo das faculdades mentais pelo seu uso de modelos computacionais.” (CHARNIAK; MCDERMOTT, 1985).</w:t>
+      </w:r>
     </w:p>
     <w:p>
       <w:pPr>
-        <w:autoSpaceDE w:val="0"/>
-        <w:autoSpaceDN w:val="0"/>
-        <w:adjustRightInd w:val="0"/>
         <w:spacing w:line="360" w:lineRule="auto"/>
-        <w:ind w:firstLine="708"/>
+        <w:ind w:firstLine="431"/>
         <w:jc w:val="both"/>
         <w:rPr>
           <w:rFonts w:ascii="Arial" w:hAnsi="Arial" w:cs="Arial"/>
-          <w:color w:val="FF0000"/>
-          <w:sz w:val="24"/>
-          <w:szCs w:val="24"/>
-        </w:rPr>
-      </w:pPr>
-      <w:r>
-        <w:rPr>
-          <w:rFonts w:ascii="Arial" w:hAnsi="Arial" w:cs="Arial"/>
-          <w:color w:val="FF0000"/>
-          <w:sz w:val="24"/>
-          <w:szCs w:val="24"/>
-        </w:rPr>
-        <w:t xml:space="preserve">Viana </w:t>
-      </w:r>
-      <w:r>
-        <w:rPr>
-          <w:rFonts w:ascii="Arial" w:hAnsi="Arial" w:cs="Arial"/>
-          <w:color w:val="FF0000"/>
-          <w:sz w:val="24"/>
-          <w:szCs w:val="24"/>
-        </w:rPr>
-        <w:t xml:space="preserve">(2000) diz que atualmente, restou muito pouco da antiga ideia de depósito, quase sempre o pior e mais inadequado local da empresa, onde os materiais eram acumulados de qualquer forma, utilizando-se mão-de-obra desqualificada e despreparada. Por meio do recurso a modernas técnicas, essa situação primitiva originou sistemas de manuseio e armazenagem de materiais bem sofisticados, o que provocou redução de custos, aumento significativo da produtividade e maior segurança nas operações de controle, com a obtenção de informações precisas em tempo real. O emprego de </w:t>
-      </w:r>
-      <w:r>
-        <w:rPr>
-          <w:rFonts w:ascii="Arial" w:hAnsi="Arial" w:cs="Arial"/>
-          <w:i/>
-          <w:iCs/>
-          <w:color w:val="FF0000"/>
-          <w:sz w:val="24"/>
-          <w:szCs w:val="24"/>
-        </w:rPr>
-        <w:t>softwares</w:t>
-      </w:r>
-      <w:r>
-        <w:rPr>
-          <w:rFonts w:ascii="Arial" w:hAnsi="Arial" w:cs="Arial"/>
-          <w:iCs/>
-          <w:color w:val="FF0000"/>
-          <w:sz w:val="24"/>
-          <w:szCs w:val="24"/>
-        </w:rPr>
-        <w:t xml:space="preserve"> </w:t>
-      </w:r>
-      <w:r>
-        <w:rPr>
-          <w:rFonts w:ascii="Arial" w:hAnsi="Arial" w:cs="Arial"/>
-          <w:color w:val="FF0000"/>
-          <w:sz w:val="24"/>
-          <w:szCs w:val="24"/>
-        </w:rPr>
-        <w:t xml:space="preserve">para gerenciamento e controle de almoxarifado tem também se tornado cada vez mais comum, possibilitando um melhor controle e também a integração com outros setores. </w:t>
+          <w:sz w:val="24"/>
+          <w:szCs w:val="24"/>
+        </w:rPr>
+      </w:pPr>
+      <w:r>
+        <w:rPr>
+          <w:rFonts w:ascii="Arial" w:hAnsi="Arial" w:cs="Arial"/>
+          <w:sz w:val="24"/>
+          <w:szCs w:val="24"/>
+        </w:rPr>
+        <w:t xml:space="preserve">Turban (2003) diz que atualmente </w:t>
+      </w:r>
+      <w:r>
+        <w:rPr>
+          <w:rFonts w:ascii="Arial" w:hAnsi="Arial" w:cs="Arial"/>
+          <w:sz w:val="24"/>
+          <w:szCs w:val="24"/>
+        </w:rPr>
+        <w:t xml:space="preserve">a busca  intensifica-se em </w:t>
+      </w:r>
+      <w:r>
+        <w:rPr>
+          <w:rFonts w:ascii="Arial" w:hAnsi="Arial" w:cs="Arial"/>
+          <w:sz w:val="24"/>
+          <w:szCs w:val="24"/>
+        </w:rPr>
+        <w:t>desenvolver sistemas computacionais com capacidade de aprender com a experiência, ou seja, após um estudo algorítmico o software é capaz de aprender por tentativa e err</w:t>
+      </w:r>
+      <w:r>
+        <w:rPr>
+          <w:rFonts w:ascii="Arial" w:hAnsi="Arial" w:cs="Arial"/>
+          <w:sz w:val="24"/>
+          <w:szCs w:val="24"/>
+        </w:rPr>
+        <w:t>o e aplicar decisões baseadas em seu levantamento.</w:t>
       </w:r>
     </w:p>
     <w:p>
       <w:pPr>
-        <w:autoSpaceDE w:val="0"/>
-        <w:autoSpaceDN w:val="0"/>
-        <w:adjustRightInd w:val="0"/>
         <w:spacing w:line="360" w:lineRule="auto"/>
-        <w:ind w:firstLine="708"/>
+        <w:ind w:firstLine="431"/>
         <w:jc w:val="both"/>
         <w:rPr>
           <w:rFonts w:ascii="Arial" w:hAnsi="Arial" w:cs="Arial"/>
-          <w:color w:val="FF0000"/>
-          <w:sz w:val="24"/>
-          <w:szCs w:val="24"/>
-        </w:rPr>
-      </w:pPr>
-      <w:r>
-        <w:rPr>
-          <w:rFonts w:ascii="Arial" w:hAnsi="Arial" w:cs="Arial"/>
-          <w:color w:val="FF0000"/>
-          <w:sz w:val="24"/>
-          <w:szCs w:val="24"/>
-        </w:rPr>
-        <w:t>Para cumprir sua finalidade, devem existir rotinas rigorosas para a retirada dos equipamentos do setor, protegendo-os contra furtos e avarias. A retirada do material deve ser definida com clareza e somente pessoas cadastradas no banco de dados podem exercer essa atribuição.</w:t>
+          <w:sz w:val="24"/>
+          <w:szCs w:val="24"/>
+        </w:rPr>
+      </w:pPr>
+      <w:r>
+        <w:rPr>
+          <w:rFonts w:ascii="Arial" w:hAnsi="Arial" w:cs="Arial"/>
+          <w:sz w:val="24"/>
+          <w:szCs w:val="24"/>
+        </w:rPr>
+        <w:t xml:space="preserve">A AI consistem em diversos </w:t>
+      </w:r>
+      <w:r>
+        <w:rPr>
+          <w:rFonts w:ascii="Arial" w:hAnsi="Arial" w:cs="Arial"/>
+          <w:sz w:val="24"/>
+          <w:szCs w:val="24"/>
+        </w:rPr>
+        <w:t>módulos</w:t>
+      </w:r>
+      <w:r>
+        <w:rPr>
+          <w:rFonts w:ascii="Arial" w:hAnsi="Arial" w:cs="Arial"/>
+          <w:sz w:val="24"/>
+          <w:szCs w:val="24"/>
+        </w:rPr>
+        <w:t xml:space="preserve"> divididos em dois grandes grupos: </w:t>
+      </w:r>
+      <w:r>
+        <w:rPr>
+          <w:rFonts w:ascii="Arial" w:hAnsi="Arial" w:cs="Arial"/>
+          <w:sz w:val="24"/>
+          <w:szCs w:val="24"/>
+        </w:rPr>
+        <w:t xml:space="preserve">cognitiva e conexionista. Este trabalho busca o aperfeiçoamento na abordagem </w:t>
+      </w:r>
+      <w:r>
+        <w:rPr>
+          <w:rFonts w:ascii="Arial" w:hAnsi="Arial" w:cs="Arial"/>
+          <w:sz w:val="24"/>
+          <w:szCs w:val="24"/>
+        </w:rPr>
+        <w:t>conexionista</w:t>
+      </w:r>
+      <w:r>
+        <w:rPr>
+          <w:rFonts w:ascii="Arial" w:hAnsi="Arial" w:cs="Arial"/>
+          <w:sz w:val="24"/>
+          <w:szCs w:val="24"/>
+        </w:rPr>
+        <w:t xml:space="preserve"> especificamente em Sistemas </w:t>
+      </w:r>
+      <w:r>
+        <w:rPr>
+          <w:rFonts w:ascii="Arial" w:hAnsi="Arial" w:cs="Arial"/>
+          <w:sz w:val="24"/>
+          <w:szCs w:val="24"/>
+        </w:rPr>
+        <w:t>Especialistas (SE)</w:t>
+      </w:r>
+      <w:r>
+        <w:rPr>
+          <w:rFonts w:ascii="Arial" w:hAnsi="Arial" w:cs="Arial"/>
+          <w:sz w:val="24"/>
+          <w:szCs w:val="24"/>
+        </w:rPr>
+        <w:t xml:space="preserve"> que busca</w:t>
+      </w:r>
+      <w:r>
+        <w:rPr>
+          <w:rFonts w:ascii="Arial" w:hAnsi="Arial" w:cs="Arial"/>
+          <w:sz w:val="24"/>
+          <w:szCs w:val="24"/>
+        </w:rPr>
+        <w:t>m</w:t>
+      </w:r>
+      <w:r>
+        <w:rPr>
+          <w:rFonts w:ascii="Arial" w:hAnsi="Arial" w:cs="Arial"/>
+          <w:sz w:val="24"/>
+          <w:szCs w:val="24"/>
+        </w:rPr>
+        <w:t xml:space="preserve"> interpretações inteligentes com base em aspectos algor</w:t>
+      </w:r>
+      <w:r>
+        <w:rPr>
+          <w:rFonts w:ascii="Arial" w:hAnsi="Arial" w:cs="Arial"/>
+          <w:sz w:val="24"/>
+          <w:szCs w:val="24"/>
+        </w:rPr>
+        <w:t>ítmicos e estudo de base de dados.</w:t>
       </w:r>
     </w:p>
     <w:p>
       <w:pPr>
-        <w:autoSpaceDE w:val="0"/>
-        <w:autoSpaceDN w:val="0"/>
-        <w:adjustRightInd w:val="0"/>
         <w:spacing w:line="360" w:lineRule="auto"/>
-        <w:ind w:firstLine="709"/>
+        <w:ind w:firstLine="431"/>
         <w:jc w:val="both"/>
         <w:rPr>
           <w:rFonts w:ascii="Arial" w:hAnsi="Arial" w:cs="Arial"/>
-          <w:color w:val="FF0000"/>
-          <w:sz w:val="24"/>
-          <w:szCs w:val="24"/>
-        </w:rPr>
-      </w:pPr>
-      <w:r>
-        <w:rPr>
-          <w:rFonts w:ascii="Arial" w:hAnsi="Arial" w:cs="Arial"/>
-          <w:color w:val="FF0000"/>
-          <w:sz w:val="24"/>
-          <w:szCs w:val="24"/>
-        </w:rPr>
-        <w:t>O processo de requisição, controle de saída e controle de retorno dos materiais utilizados pelos professores e alunos do departamento de eletrotécnica, assim como os equipamentos que estão em manutenção, atualmente são feitos de forma manual e imprecisa.</w:t>
+          <w:sz w:val="24"/>
+          <w:szCs w:val="24"/>
+        </w:rPr>
+      </w:pPr>
+      <w:r>
+        <w:rPr>
+          <w:rFonts w:ascii="Arial" w:hAnsi="Arial" w:cs="Arial"/>
+          <w:sz w:val="24"/>
+          <w:szCs w:val="24"/>
+        </w:rPr>
+        <w:t>Mesmo com um foco limitado e o alto custo de desenvolvimento, a aplicação de um SE possui benefícios que irão auxiliar a gestão do estabelecimento</w:t>
+      </w:r>
+      <w:r>
+        <w:rPr>
+          <w:rFonts w:ascii="Arial" w:hAnsi="Arial" w:cs="Arial"/>
+          <w:sz w:val="24"/>
+          <w:szCs w:val="24"/>
+        </w:rPr>
+        <w:t>. A velocidade na tomada de decisão, a possibilidade de reter conhecimento de inúmeros especialistas e a formação de informações adquiridas pela base de dados, traduzidas em recursos estratégicos.</w:t>
+      </w:r>
+      <w:r>
+        <w:rPr>
+          <w:rFonts w:ascii="Arial" w:hAnsi="Arial" w:cs="Arial"/>
+          <w:sz w:val="24"/>
+          <w:szCs w:val="24"/>
+        </w:rPr>
+        <w:t xml:space="preserve"> O crescimento da informação e a mudança constante no mercado, alcançou pontos onde os seres humanos não podem mais lidar com isso sem o auxílio de sistemas operacionais inteligentes ()</w:t>
       </w:r>
     </w:p>
     <w:p>
       <w:pPr>
-        <w:autoSpaceDE w:val="0"/>
-        <w:autoSpaceDN w:val="0"/>
-        <w:adjustRightInd w:val="0"/>
         <w:spacing w:line="360" w:lineRule="auto"/>
-        <w:ind w:firstLine="708"/>
+        <w:ind w:firstLine="431"/>
         <w:jc w:val="both"/>
         <w:rPr>
           <w:rFonts w:ascii="Arial" w:hAnsi="Arial" w:cs="Arial"/>
-          <w:color w:val="FF0000"/>
-          <w:sz w:val="24"/>
-          <w:szCs w:val="24"/>
-        </w:rPr>
-      </w:pPr>
-      <w:r>
-        <w:rPr>
-          <w:rFonts w:ascii="Arial" w:hAnsi="Arial" w:cs="Arial"/>
-          <w:color w:val="FF0000"/>
-          <w:sz w:val="24"/>
-          <w:szCs w:val="24"/>
-        </w:rPr>
-        <w:t xml:space="preserve">Utilizando-se o </w:t>
-      </w:r>
-      <w:r>
-        <w:rPr>
-          <w:rFonts w:ascii="Arial" w:hAnsi="Arial" w:cs="Arial"/>
-          <w:i/>
-          <w:color w:val="FF0000"/>
-          <w:sz w:val="24"/>
-          <w:szCs w:val="24"/>
-        </w:rPr>
-        <w:t xml:space="preserve">software </w:t>
-      </w:r>
-      <w:r>
-        <w:rPr>
-          <w:rFonts w:ascii="Arial" w:hAnsi="Arial" w:cs="Arial"/>
-          <w:color w:val="FF0000"/>
-          <w:sz w:val="24"/>
-          <w:szCs w:val="24"/>
-        </w:rPr>
-        <w:t>MS-ACCESS cuja função é armazenar e manipular informações para criar um banco de dados, ou seja, um local em que os usuários possam incluir, extrair e manusear dados de seu interesse (VESICA, 2004 p. 11) e através da codificação que consiste em ordenar os materiais do setor dando a cada um deles determinado conjunto de caracteres, facilitando a comunicação interna, evitando a duplicidade de itens no estoque, permitindo as atividades de gestão de estoque e controle, pode-se automatizar o setor gerando uma maior agilidade no serviço e um maior controle dos equipamentos disponibilizados, devolvidos e em manutenção.</w:t>
+          <w:sz w:val="24"/>
+          <w:szCs w:val="24"/>
+        </w:rPr>
+      </w:pPr>
+      <w:r>
+        <w:rPr>
+          <w:rFonts w:ascii="Arial" w:hAnsi="Arial" w:cs="Arial"/>
+          <w:sz w:val="24"/>
+          <w:szCs w:val="24"/>
+        </w:rPr>
+        <w:t xml:space="preserve">A escala do crescimento da informação - impulsionado pelo ritmo da mudança informações - alcançou o ponto onde os seres humanos simplesmente não pode lidar com isso sem a ajuda de computadores inteligentes, </w:t>
+      </w:r>
+      <w:r>
+        <w:rPr>
+          <w:rFonts w:ascii="Arial" w:hAnsi="Arial" w:cs="Arial"/>
+          <w:sz w:val="24"/>
+          <w:szCs w:val="24"/>
+        </w:rPr>
+        <w:t>afirma</w:t>
+      </w:r>
+      <w:r>
+        <w:rPr>
+          <w:rFonts w:ascii="Arial" w:hAnsi="Arial" w:cs="Arial"/>
+          <w:sz w:val="24"/>
+          <w:szCs w:val="24"/>
+        </w:rPr>
+        <w:t xml:space="preserve"> o Dr. Jim Hendler, diretor do Instituto Rensselaer para Dados de Exploração e Aplicação (IDEA)</w:t>
+      </w:r>
+      <w:r>
+        <w:rPr>
+          <w:rFonts w:ascii="Arial" w:hAnsi="Arial" w:cs="Arial"/>
+          <w:sz w:val="24"/>
+          <w:szCs w:val="24"/>
+        </w:rPr>
+        <w:t>.</w:t>
       </w:r>
     </w:p>
     <w:p>
       <w:pPr>
-        <w:autoSpaceDE w:val="0"/>
-        <w:autoSpaceDN w:val="0"/>
-        <w:adjustRightInd w:val="0"/>
         <w:spacing w:line="360" w:lineRule="auto"/>
-        <w:ind w:firstLine="708"/>
+        <w:ind w:firstLine="431"/>
         <w:jc w:val="both"/>
         <w:rPr>
           <w:rFonts w:ascii="Arial" w:hAnsi="Arial" w:cs="Arial"/>
-          <w:color w:val="FF0000"/>
-          <w:sz w:val="24"/>
-          <w:szCs w:val="24"/>
-        </w:rPr>
-      </w:pPr>
-      <w:r>
-        <w:rPr>
-          <w:rFonts w:ascii="Arial" w:hAnsi="Arial" w:cs="Arial"/>
-          <w:color w:val="FF0000"/>
-          <w:sz w:val="24"/>
-          <w:szCs w:val="24"/>
-        </w:rPr>
-        <w:t xml:space="preserve">A codificação baseia-se no Código de Barras, que nada mais é que um padrão de identificação de produtos, serviços e processos. Representa uma numeração que </w:t>
-      </w:r>
-      <w:r>
-        <w:rPr>
-          <w:rFonts w:ascii="Arial" w:hAnsi="Arial" w:cs="Arial"/>
-          <w:color w:val="FF0000"/>
-          <w:sz w:val="24"/>
-          <w:szCs w:val="24"/>
-        </w:rPr>
-        <w:lastRenderedPageBreak/>
-        <w:t>viabiliza a captura automática dos dados por meio de leitura óptica nas operações automatizadas. É composto por um conjunto de barras verticais, claras e escuras, estreitas e largas, de formato retangular, que contém dados relevantes ao produto. Deve estar localizado em posição de fácil leitura e identificação (G1 BRASIL).</w:t>
+          <w:sz w:val="24"/>
+          <w:szCs w:val="24"/>
+        </w:rPr>
+      </w:pPr>
+      <w:r>
+        <w:rPr>
+          <w:rFonts w:ascii="Arial" w:hAnsi="Arial" w:cs="Arial"/>
+          <w:sz w:val="24"/>
+          <w:szCs w:val="24"/>
+        </w:rPr>
+        <w:t>Com a baixa precisão na tomada de decisões no estabelecimento cliente deste projeto,</w:t>
+      </w:r>
+      <w:r>
+        <w:rPr>
+          <w:rFonts w:ascii="Arial" w:hAnsi="Arial" w:cs="Arial"/>
+          <w:sz w:val="24"/>
+          <w:szCs w:val="24"/>
+        </w:rPr>
+        <w:t xml:space="preserve"> e a dinâmica do mercado</w:t>
+      </w:r>
+      <w:r>
+        <w:rPr>
+          <w:rFonts w:ascii="Arial" w:hAnsi="Arial" w:cs="Arial"/>
+          <w:sz w:val="24"/>
+          <w:szCs w:val="24"/>
+        </w:rPr>
+        <w:t xml:space="preserve"> </w:t>
+      </w:r>
+      <w:r>
+        <w:rPr>
+          <w:rFonts w:ascii="Arial" w:hAnsi="Arial" w:cs="Arial"/>
+          <w:sz w:val="24"/>
+          <w:szCs w:val="24"/>
+        </w:rPr>
+        <w:t xml:space="preserve">o aprofundamento no assunto </w:t>
+      </w:r>
+      <w:r>
+        <w:rPr>
+          <w:rFonts w:ascii="Arial" w:hAnsi="Arial" w:cs="Arial"/>
+          <w:sz w:val="24"/>
+          <w:szCs w:val="24"/>
+        </w:rPr>
+        <w:t>e a criação de</w:t>
+      </w:r>
+      <w:r>
+        <w:rPr>
+          <w:rFonts w:ascii="Arial" w:hAnsi="Arial" w:cs="Arial"/>
+          <w:sz w:val="24"/>
+          <w:szCs w:val="24"/>
+        </w:rPr>
+        <w:t xml:space="preserve"> um </w:t>
+      </w:r>
+      <w:r>
+        <w:rPr>
+          <w:rFonts w:ascii="Arial" w:hAnsi="Arial" w:cs="Arial"/>
+          <w:sz w:val="24"/>
+          <w:szCs w:val="24"/>
+        </w:rPr>
+        <w:t>SE torna-se indispensável para a aplicação deste</w:t>
+      </w:r>
+      <w:r>
+        <w:rPr>
+          <w:rFonts w:ascii="Arial" w:hAnsi="Arial" w:cs="Arial"/>
+          <w:sz w:val="24"/>
+          <w:szCs w:val="24"/>
+        </w:rPr>
+        <w:t xml:space="preserve"> e busca significativa na gestão</w:t>
+      </w:r>
+      <w:r>
+        <w:rPr>
+          <w:rFonts w:ascii="Arial" w:hAnsi="Arial" w:cs="Arial"/>
+          <w:sz w:val="24"/>
+          <w:szCs w:val="24"/>
+        </w:rPr>
+        <w:t xml:space="preserve">. </w:t>
       </w:r>
     </w:p>
     <w:p>
       <w:pPr>
-        <w:autoSpaceDE w:val="0"/>
-        <w:autoSpaceDN w:val="0"/>
-        <w:adjustRightInd w:val="0"/>
         <w:spacing w:line="360" w:lineRule="auto"/>
-        <w:ind w:firstLine="708"/>
+        <w:ind w:firstLine="431"/>
         <w:jc w:val="both"/>
         <w:rPr>
           <w:rFonts w:ascii="Arial" w:hAnsi="Arial" w:cs="Arial"/>
-          <w:color w:val="FF0000"/>
-          <w:sz w:val="24"/>
-          <w:szCs w:val="24"/>
-        </w:rPr>
-      </w:pPr>
-    </w:p>
-    <w:p>
-      <w:pPr>
-        <w:spacing w:line="360" w:lineRule="auto"/>
-        <w:jc w:val="center"/>
-        <w:rPr>
-          <w:rFonts w:ascii="Arial" w:hAnsi="Arial" w:cs="Arial"/>
-          <w:color w:val="FF0000"/>
-          <w:sz w:val="24"/>
-          <w:szCs w:val="24"/>
-        </w:rPr>
-      </w:pPr>
-      <w:r>
-        <w:rPr>
-          <w:rFonts w:ascii="Arial" w:hAnsi="Arial" w:cs="Arial"/>
-          <w:noProof/>
-          <w:color w:val="FF0000"/>
-          <w:sz w:val="24"/>
-          <w:szCs w:val="24"/>
-          <w:lang w:eastAsia="pt-BR"/>
-        </w:rPr>
-        <w:drawing>
-          <wp:inline distT="0" distB="0" distL="0" distR="0" wp14:anchorId="098853D7" wp14:editId="4E0521F1">
-            <wp:extent cx="3476625" cy="1228725"/>
-            <wp:effectExtent l="0" t="0" r="9525" b="9525"/>
-            <wp:docPr id="3" name="Imagem 3"/>
-            <wp:cNvGraphicFramePr>
-              <a:graphicFrameLocks xmlns:a="http://schemas.openxmlformats.org/drawingml/2006/main" noChangeAspect="1"/>
-            </wp:cNvGraphicFramePr>
-            <a:graphic xmlns:a="http://schemas.openxmlformats.org/drawingml/2006/main">
-              <a:graphicData uri="http://schemas.openxmlformats.org/drawingml/2006/picture">
-                <pic:pic xmlns:pic="http://schemas.openxmlformats.org/drawingml/2006/picture">
-                  <pic:nvPicPr>
-                    <pic:cNvPr id="0" name="Picture 6"/>
-                    <pic:cNvPicPr>
-                      <a:picLocks noChangeAspect="1" noChangeArrowheads="1"/>
-                    </pic:cNvPicPr>
-                  </pic:nvPicPr>
-                  <pic:blipFill>
-                    <a:blip r:embed="rId14">
-                      <a:extLst>
-                        <a:ext uri="{28A0092B-C50C-407E-A947-70E740481C1C}">
-                          <a14:useLocalDpi xmlns:a14="http://schemas.microsoft.com/office/drawing/2010/main" val="0"/>
-                        </a:ext>
-                      </a:extLst>
-                    </a:blip>
-                    <a:srcRect/>
-                    <a:stretch>
-                      <a:fillRect/>
-                    </a:stretch>
-                  </pic:blipFill>
-                  <pic:spPr bwMode="auto">
-                    <a:xfrm>
-                      <a:off x="0" y="0"/>
-                      <a:ext cx="3476625" cy="1228725"/>
-                    </a:xfrm>
-                    <a:prstGeom prst="rect">
-                      <a:avLst/>
-                    </a:prstGeom>
-                    <a:noFill/>
-                    <a:ln>
-                      <a:noFill/>
-                    </a:ln>
-                  </pic:spPr>
-                </pic:pic>
-              </a:graphicData>
-            </a:graphic>
-          </wp:inline>
-        </w:drawing>
-      </w:r>
-    </w:p>
-    <w:p>
-      <w:pPr>
-        <w:pStyle w:val="Legenda"/>
-        <w:ind w:left="1271" w:firstLine="709"/>
-        <w:rPr>
-          <w:color w:val="FF0000"/>
-          <w:sz w:val="24"/>
-          <w:szCs w:val="24"/>
-        </w:rPr>
-      </w:pPr>
-      <w:bookmarkStart w:id="42" w:name="_Toc228794853"/>
-      <w:r>
-        <w:rPr>
-          <w:color w:val="FF0000"/>
-          <w:sz w:val="24"/>
-          <w:szCs w:val="24"/>
-        </w:rPr>
-        <w:t xml:space="preserve">Figura </w:t>
-      </w:r>
-      <w:r>
-        <w:rPr>
-          <w:color w:val="FF0000"/>
-          <w:sz w:val="24"/>
-          <w:szCs w:val="24"/>
-        </w:rPr>
-        <w:fldChar w:fldCharType="begin"/>
-      </w:r>
-      <w:r>
-        <w:rPr>
-          <w:color w:val="FF0000"/>
-          <w:sz w:val="24"/>
-          <w:szCs w:val="24"/>
-        </w:rPr>
-        <w:instrText xml:space="preserve"> SEQ Figura \* ARABIC </w:instrText>
-      </w:r>
-      <w:r>
-        <w:rPr>
-          <w:color w:val="FF0000"/>
-          <w:sz w:val="24"/>
-          <w:szCs w:val="24"/>
-        </w:rPr>
-        <w:fldChar w:fldCharType="separate"/>
-      </w:r>
-      <w:r>
-        <w:rPr>
-          <w:noProof/>
-          <w:color w:val="FF0000"/>
-          <w:sz w:val="24"/>
-          <w:szCs w:val="24"/>
-        </w:rPr>
-        <w:t>6</w:t>
-      </w:r>
-      <w:r>
-        <w:rPr>
-          <w:color w:val="FF0000"/>
-          <w:sz w:val="24"/>
-          <w:szCs w:val="24"/>
-        </w:rPr>
-        <w:fldChar w:fldCharType="end"/>
-      </w:r>
-      <w:r>
-        <w:rPr>
-          <w:color w:val="FF0000"/>
-          <w:sz w:val="24"/>
-          <w:szCs w:val="24"/>
-        </w:rPr>
-        <w:t xml:space="preserve"> – Código de Barras</w:t>
-      </w:r>
-      <w:bookmarkEnd w:id="42"/>
-    </w:p>
-    <w:p>
-      <w:pPr>
-        <w:spacing w:line="360" w:lineRule="auto"/>
-        <w:ind w:left="1980"/>
-        <w:rPr>
-          <w:rFonts w:ascii="Arial" w:hAnsi="Arial" w:cs="Arial"/>
-          <w:b/>
-          <w:color w:val="FF0000"/>
-          <w:sz w:val="24"/>
-          <w:szCs w:val="24"/>
-        </w:rPr>
-      </w:pPr>
-      <w:r>
-        <w:rPr>
-          <w:rFonts w:ascii="Arial" w:hAnsi="Arial" w:cs="Arial"/>
-          <w:b/>
-          <w:color w:val="FF0000"/>
-          <w:sz w:val="24"/>
-          <w:szCs w:val="24"/>
-        </w:rPr>
-        <w:t>Fonte: http://www.gs1brasil.org.br</w:t>
-      </w:r>
-    </w:p>
-    <w:p>
-      <w:pPr>
-        <w:pStyle w:val="ParagrafoNormal"/>
-        <w:ind w:firstLine="708"/>
-        <w:rPr>
-          <w:rFonts w:ascii="Arial" w:hAnsi="Arial" w:cs="Arial"/>
-          <w:color w:val="FF0000"/>
-        </w:rPr>
-      </w:pPr>
-    </w:p>
-    <w:p>
-      <w:pPr>
-        <w:pStyle w:val="ParagrafoNormal"/>
-        <w:ind w:firstLine="708"/>
-        <w:rPr>
-          <w:rFonts w:ascii="Arial" w:hAnsi="Arial" w:cs="Arial"/>
-          <w:color w:val="FF0000"/>
-        </w:rPr>
-      </w:pPr>
-      <w:r>
-        <w:rPr>
-          <w:rFonts w:ascii="Arial" w:hAnsi="Arial" w:cs="Arial"/>
-          <w:color w:val="FF0000"/>
-        </w:rPr>
-        <w:t>O processo manual poderá ser usando em caso de adversidades, garantindo assim a funcionalidade normal do Setor de Manutenção e Patrimônio.</w:t>
-      </w:r>
-    </w:p>
-    <w:p>
-      <w:pPr>
-        <w:rPr>
-          <w:rFonts w:ascii="Arial" w:hAnsi="Arial" w:cs="Arial"/>
-          <w:color w:val="FF0000"/>
-          <w:sz w:val="24"/>
-          <w:szCs w:val="24"/>
-          <w:lang w:eastAsia="pt-BR"/>
+          <w:sz w:val="24"/>
+          <w:szCs w:val="24"/>
         </w:rPr>
       </w:pPr>
     </w:p>
@@ -4875,10 +4865,10 @@
         <w:ind w:left="431" w:hanging="431"/>
         <w:jc w:val="left"/>
       </w:pPr>
-      <w:bookmarkStart w:id="43" w:name="_Toc177215696"/>
-      <w:bookmarkStart w:id="44" w:name="_Toc371600729"/>
-      <w:bookmarkStart w:id="45" w:name="_Toc371601394"/>
-      <w:bookmarkStart w:id="46" w:name="_Toc371606498"/>
+      <w:bookmarkStart w:id="41" w:name="_Toc177215696"/>
+      <w:bookmarkStart w:id="42" w:name="_Toc371600729"/>
+      <w:bookmarkStart w:id="43" w:name="_Toc371601394"/>
+      <w:bookmarkStart w:id="44" w:name="_Toc371606498"/>
       <w:r>
         <w:lastRenderedPageBreak/>
         <w:t>ESTRUTURA D</w:t>
@@ -4886,10 +4876,10 @@
       <w:r>
         <w:t>O TRABALHO</w:t>
       </w:r>
+      <w:bookmarkEnd w:id="41"/>
+      <w:bookmarkEnd w:id="42"/>
       <w:bookmarkEnd w:id="43"/>
       <w:bookmarkEnd w:id="44"/>
-      <w:bookmarkEnd w:id="45"/>
-      <w:bookmarkEnd w:id="46"/>
     </w:p>
     <w:p>
       <w:pPr>
@@ -5443,18 +5433,18 @@
         <w:ind w:left="431" w:hanging="431"/>
         <w:jc w:val="left"/>
       </w:pPr>
-      <w:bookmarkStart w:id="47" w:name="_Toc177215697"/>
-      <w:bookmarkStart w:id="48" w:name="_Toc371600730"/>
-      <w:bookmarkStart w:id="49" w:name="_Toc371601395"/>
-      <w:bookmarkStart w:id="50" w:name="_Toc371606499"/>
+      <w:bookmarkStart w:id="45" w:name="_Toc177215697"/>
+      <w:bookmarkStart w:id="46" w:name="_Toc371600730"/>
+      <w:bookmarkStart w:id="47" w:name="_Toc371601395"/>
+      <w:bookmarkStart w:id="48" w:name="_Toc371606499"/>
       <w:r>
         <w:lastRenderedPageBreak/>
         <w:t>CRONOGRAMA</w:t>
       </w:r>
+      <w:bookmarkEnd w:id="45"/>
+      <w:bookmarkEnd w:id="46"/>
       <w:bookmarkEnd w:id="47"/>
       <w:bookmarkEnd w:id="48"/>
-      <w:bookmarkEnd w:id="49"/>
-      <w:bookmarkEnd w:id="50"/>
     </w:p>
     <w:p>
       <w:pPr>
@@ -11769,16 +11759,16 @@
         <w:ind w:left="431" w:hanging="431"/>
         <w:jc w:val="left"/>
       </w:pPr>
-      <w:bookmarkStart w:id="51" w:name="_Toc371600731"/>
-      <w:bookmarkStart w:id="52" w:name="_Toc371601396"/>
-      <w:bookmarkStart w:id="53" w:name="_Toc371606500"/>
+      <w:bookmarkStart w:id="49" w:name="_Toc371600731"/>
+      <w:bookmarkStart w:id="50" w:name="_Toc371601396"/>
+      <w:bookmarkStart w:id="51" w:name="_Toc371606500"/>
       <w:r>
         <w:lastRenderedPageBreak/>
         <w:t>REFERÊNCIAS</w:t>
       </w:r>
+      <w:bookmarkEnd w:id="49"/>
+      <w:bookmarkEnd w:id="50"/>
       <w:bookmarkEnd w:id="51"/>
-      <w:bookmarkEnd w:id="52"/>
-      <w:bookmarkEnd w:id="53"/>
     </w:p>
     <w:p>
       <w:pPr>
@@ -11793,420 +11783,868 @@
     </w:p>
     <w:p>
       <w:pPr>
-        <w:pStyle w:val="EstiloCorpodeTextoArialChar"/>
-        <w:ind w:right="45" w:firstLine="0"/>
-        <w:rPr>
-          <w:color w:val="FF0000"/>
-        </w:rPr>
-      </w:pPr>
-      <w:r>
-        <w:rPr>
-          <w:color w:val="FF0000"/>
-        </w:rPr>
-        <w:t xml:space="preserve">BUENO, E. R. F.; SENTONE, M. A. </w:t>
-      </w:r>
-      <w:r>
-        <w:rPr>
+        <w:spacing w:after="0" w:line="360" w:lineRule="auto"/>
+        <w:jc w:val="both"/>
+        <w:rPr>
+          <w:rFonts w:ascii="Arial" w:hAnsi="Arial" w:cs="Arial"/>
+          <w:sz w:val="24"/>
+          <w:szCs w:val="24"/>
+        </w:rPr>
+      </w:pPr>
+      <w:r>
+        <w:rPr>
+          <w:rFonts w:ascii="Arial" w:hAnsi="Arial" w:cs="Arial"/>
+          <w:sz w:val="24"/>
+          <w:szCs w:val="24"/>
+        </w:rPr>
+        <w:t xml:space="preserve">SEBRAE NACIONAL. </w:t>
+      </w:r>
+      <w:r>
+        <w:rPr>
+          <w:rFonts w:ascii="Arial" w:hAnsi="Arial" w:cs="Arial"/>
           <w:b/>
-          <w:color w:val="FF0000"/>
-        </w:rPr>
-        <w:t>Célula didática de manufatura</w:t>
-      </w:r>
-      <w:r>
-        <w:rPr>
-          <w:color w:val="FF0000"/>
-        </w:rPr>
-        <w:t xml:space="preserve">. 2004. </w:t>
-      </w:r>
-      <w:smartTag w:uri="urn:schemas-microsoft-com:office:smarttags" w:element="metricconverter">
-        <w:smartTagPr>
-          <w:attr w:name="ProductID" w:val="188 f"/>
-        </w:smartTagPr>
+          <w:sz w:val="24"/>
+          <w:szCs w:val="24"/>
+        </w:rPr>
+        <w:t>Bares e restaurantes: um setor em expansão</w:t>
+      </w:r>
+      <w:r>
+        <w:rPr>
+          <w:rFonts w:ascii="Arial" w:hAnsi="Arial" w:cs="Arial"/>
+          <w:sz w:val="24"/>
+          <w:szCs w:val="24"/>
+        </w:rPr>
+        <w:t xml:space="preserve">. </w:t>
+      </w:r>
+      <w:hyperlink r:id="rId14" w:history="1">
         <w:r>
           <w:rPr>
-            <w:color w:val="FF0000"/>
+            <w:rStyle w:val="Hyperlink"/>
+            <w:rFonts w:ascii="Arial" w:hAnsi="Arial" w:cs="Arial"/>
+            <w:color w:val="auto"/>
+            <w:sz w:val="24"/>
+            <w:szCs w:val="24"/>
+            <w:u w:val="none"/>
           </w:rPr>
-          <w:t>188 f</w:t>
+          <w:t>http://www.sebrae.com.br/sites/PortalSebrae/artigos/Bares-e-restaurantes:-um-setor-em-expans%C3%A3o</w:t>
         </w:r>
-      </w:smartTag>
-      <w:r>
-        <w:rPr>
-          <w:color w:val="FF0000"/>
-        </w:rPr>
-        <w:t>. Trabalho de Conclusão de Curso (Graduação). Centro Federal de Educação Tecnológica do Paraná, Curitiba, 2004.</w:t>
+      </w:hyperlink>
+      <w:r>
+        <w:rPr>
+          <w:rFonts w:ascii="Arial" w:hAnsi="Arial" w:cs="Arial"/>
+          <w:sz w:val="24"/>
+          <w:szCs w:val="24"/>
+        </w:rPr>
+        <w:t>. Acessado em 01</w:t>
+      </w:r>
+      <w:r>
+        <w:rPr>
+          <w:rFonts w:ascii="Arial" w:hAnsi="Arial" w:cs="Arial"/>
+          <w:sz w:val="24"/>
+          <w:szCs w:val="24"/>
+        </w:rPr>
+        <w:t xml:space="preserve"> de março de </w:t>
+      </w:r>
+      <w:r>
+        <w:rPr>
+          <w:rFonts w:ascii="Arial" w:hAnsi="Arial" w:cs="Arial"/>
+          <w:sz w:val="24"/>
+          <w:szCs w:val="24"/>
+        </w:rPr>
+        <w:t>2015</w:t>
+      </w:r>
+      <w:r>
+        <w:rPr>
+          <w:rFonts w:ascii="Arial" w:hAnsi="Arial" w:cs="Arial"/>
+          <w:sz w:val="24"/>
+          <w:szCs w:val="24"/>
+        </w:rPr>
+        <w:t>.</w:t>
       </w:r>
     </w:p>
     <w:p>
       <w:pPr>
-        <w:pStyle w:val="EstiloCorpodeTextoArialChar"/>
-        <w:ind w:right="45" w:firstLine="0"/>
-        <w:rPr>
-          <w:color w:val="FF0000"/>
+        <w:spacing w:after="0" w:line="360" w:lineRule="auto"/>
+        <w:jc w:val="both"/>
+        <w:rPr>
+          <w:rFonts w:ascii="Arial" w:hAnsi="Arial" w:cs="Arial"/>
+          <w:sz w:val="24"/>
+          <w:szCs w:val="24"/>
         </w:rPr>
       </w:pPr>
     </w:p>
     <w:p>
       <w:pPr>
-        <w:pStyle w:val="EstiloCorpodeTextoArialChar"/>
-        <w:ind w:right="45" w:firstLine="0"/>
-        <w:rPr>
-          <w:color w:val="FF0000"/>
-        </w:rPr>
-      </w:pPr>
-      <w:r>
-        <w:rPr>
-          <w:color w:val="FF0000"/>
-        </w:rPr>
-        <w:t xml:space="preserve">GS1 BRASIL. </w:t>
-      </w:r>
-      <w:r>
-        <w:rPr>
+        <w:spacing w:after="0" w:line="360" w:lineRule="auto"/>
+        <w:jc w:val="both"/>
+        <w:rPr>
+          <w:rStyle w:val="nfase"/>
+          <w:rFonts w:ascii="Arial" w:hAnsi="Arial" w:cs="Arial"/>
+          <w:bCs/>
+          <w:i w:val="0"/>
+          <w:color w:val="000000"/>
+          <w:sz w:val="24"/>
+          <w:szCs w:val="24"/>
+          <w:shd w:val="clear" w:color="auto" w:fill="FFFFFF"/>
+        </w:rPr>
+      </w:pPr>
+      <w:r>
+        <w:rPr>
+          <w:rFonts w:ascii="Arial" w:hAnsi="Arial" w:cs="Arial"/>
+          <w:sz w:val="24"/>
+          <w:szCs w:val="24"/>
+        </w:rPr>
+        <w:t xml:space="preserve">UNIVERSIDADE DE MARINGÁ. </w:t>
+      </w:r>
+      <w:bookmarkStart w:id="52" w:name="ind3"/>
+      <w:r>
+        <w:rPr>
+          <w:rStyle w:val="nfase"/>
+          <w:rFonts w:ascii="Arial" w:hAnsi="Arial" w:cs="Arial"/>
           <w:b/>
-          <w:color w:val="FF0000"/>
-        </w:rPr>
-        <w:t>Códigos de Barras</w:t>
-      </w:r>
-      <w:r>
-        <w:rPr>
-          <w:color w:val="FF0000"/>
-        </w:rPr>
-        <w:t>. http://www.gs1brasil.org.br. Acessado em 23 de Janeiro de 2009.</w:t>
+          <w:bCs/>
+          <w:i w:val="0"/>
+          <w:color w:val="000000"/>
+          <w:sz w:val="24"/>
+          <w:szCs w:val="24"/>
+          <w:shd w:val="clear" w:color="auto" w:fill="FFFFFF"/>
+        </w:rPr>
+        <w:t>Principais Benefícios da Utilização dos Sistemas Especialistas</w:t>
+      </w:r>
+      <w:bookmarkEnd w:id="52"/>
+      <w:r>
+        <w:rPr>
+          <w:rStyle w:val="nfase"/>
+          <w:rFonts w:ascii="Arial" w:hAnsi="Arial" w:cs="Arial"/>
+          <w:b/>
+          <w:bCs/>
+          <w:i w:val="0"/>
+          <w:color w:val="000000"/>
+          <w:sz w:val="24"/>
+          <w:szCs w:val="24"/>
+          <w:shd w:val="clear" w:color="auto" w:fill="FFFFFF"/>
+        </w:rPr>
+        <w:t>.</w:t>
+      </w:r>
+      <w:r>
+        <w:rPr>
+          <w:rStyle w:val="nfase"/>
+          <w:rFonts w:ascii="Arial" w:hAnsi="Arial" w:cs="Arial"/>
+          <w:bCs/>
+          <w:color w:val="000000"/>
+          <w:sz w:val="24"/>
+          <w:szCs w:val="24"/>
+          <w:shd w:val="clear" w:color="auto" w:fill="FFFFFF"/>
+        </w:rPr>
+        <w:t xml:space="preserve"> </w:t>
+      </w:r>
+      <w:r>
+        <w:rPr>
+          <w:rStyle w:val="nfase"/>
+          <w:rFonts w:ascii="Arial" w:hAnsi="Arial" w:cs="Arial"/>
+          <w:bCs/>
+          <w:i w:val="0"/>
+          <w:color w:val="000000"/>
+          <w:sz w:val="24"/>
+          <w:szCs w:val="24"/>
+          <w:shd w:val="clear" w:color="auto" w:fill="FFFFFF"/>
+        </w:rPr>
+        <w:t>http://www.din.uem.br/~ia/especialistas/basese.html#ind3. Acessado em 28 de fevereiro de 2015</w:t>
+      </w:r>
+      <w:r>
+        <w:rPr>
+          <w:rStyle w:val="nfase"/>
+          <w:rFonts w:ascii="Arial" w:hAnsi="Arial" w:cs="Arial"/>
+          <w:bCs/>
+          <w:i w:val="0"/>
+          <w:color w:val="000000"/>
+          <w:sz w:val="24"/>
+          <w:szCs w:val="24"/>
+          <w:shd w:val="clear" w:color="auto" w:fill="FFFFFF"/>
+        </w:rPr>
+        <w:t>.</w:t>
       </w:r>
     </w:p>
     <w:p>
       <w:pPr>
-        <w:pStyle w:val="EstiloCorpodeTextoArialChar"/>
-        <w:ind w:right="45" w:firstLine="0"/>
-        <w:rPr>
-          <w:color w:val="FF0000"/>
+        <w:spacing w:after="0" w:line="360" w:lineRule="auto"/>
+        <w:jc w:val="both"/>
+        <w:rPr>
+          <w:rStyle w:val="nfase"/>
+          <w:rFonts w:ascii="Arial" w:hAnsi="Arial" w:cs="Arial"/>
+          <w:bCs/>
+          <w:i w:val="0"/>
+          <w:color w:val="000000"/>
+          <w:sz w:val="24"/>
+          <w:szCs w:val="24"/>
+          <w:shd w:val="clear" w:color="auto" w:fill="FFFFFF"/>
         </w:rPr>
       </w:pPr>
     </w:p>
     <w:p>
       <w:pPr>
-        <w:pStyle w:val="EstiloCorpodeTextoArialChar"/>
-        <w:ind w:right="45" w:firstLine="0"/>
-        <w:rPr>
-          <w:color w:val="FF0000"/>
-        </w:rPr>
-      </w:pPr>
-      <w:r>
-        <w:rPr>
-          <w:iCs/>
-          <w:color w:val="FF0000"/>
-        </w:rPr>
-        <w:t>REZENDE. D.A</w:t>
-      </w:r>
-      <w:r>
-        <w:rPr>
-          <w:i/>
-          <w:iCs/>
-          <w:color w:val="FF0000"/>
-        </w:rPr>
-        <w:t xml:space="preserve">.; </w:t>
-      </w:r>
-      <w:r>
-        <w:rPr>
+        <w:spacing w:after="0" w:line="360" w:lineRule="auto"/>
+        <w:jc w:val="both"/>
+        <w:rPr>
+          <w:rFonts w:ascii="Arial" w:hAnsi="Arial" w:cs="Arial"/>
+          <w:sz w:val="24"/>
+          <w:szCs w:val="24"/>
+        </w:rPr>
+      </w:pPr>
+      <w:r>
+        <w:rPr>
+          <w:rStyle w:val="nfase"/>
+          <w:rFonts w:ascii="Arial" w:hAnsi="Arial" w:cs="Arial"/>
+          <w:bCs/>
+          <w:i w:val="0"/>
+          <w:color w:val="000000"/>
+          <w:sz w:val="24"/>
+          <w:szCs w:val="24"/>
+          <w:shd w:val="clear" w:color="auto" w:fill="FFFFFF"/>
+        </w:rPr>
+        <w:t xml:space="preserve">NASCIMENTO, S. RODRIGO. </w:t>
+      </w:r>
+      <w:r>
+        <w:rPr>
+          <w:rFonts w:ascii="Arial" w:hAnsi="Arial" w:cs="Arial"/>
           <w:b/>
-          <w:iCs/>
-          <w:color w:val="FF0000"/>
-        </w:rPr>
-        <w:t>Evolução da Tecnologia da informação</w:t>
-      </w:r>
-      <w:r>
-        <w:rPr>
-          <w:color w:val="FF0000"/>
-        </w:rPr>
-        <w:t>, disponível em: &lt;</w:t>
-      </w:r>
-      <w:r>
-        <w:rPr>
-          <w:bCs/>
-          <w:color w:val="FF0000"/>
-        </w:rPr>
-        <w:t>http://www.fae.edu/publicacoes/pdf/revista_fae_business/n4_dezembro_2002/tecnologia2_evolucao_da_informacao_nos_ultimos.pdf&gt;</w:t>
-      </w:r>
-      <w:r>
-        <w:rPr>
-          <w:color w:val="FF0000"/>
-        </w:rPr>
-        <w:t xml:space="preserve"> . Acessado em 11 de Janeiro de 2009.</w:t>
+          <w:sz w:val="24"/>
+          <w:szCs w:val="24"/>
+        </w:rPr>
+        <w:t>Tecnologias da Inteligê</w:t>
+      </w:r>
+      <w:r>
+        <w:rPr>
+          <w:rFonts w:ascii="Arial" w:hAnsi="Arial" w:cs="Arial"/>
+          <w:b/>
+          <w:sz w:val="24"/>
+          <w:szCs w:val="24"/>
+        </w:rPr>
+        <w:t>ncia Artificial na Administra</w:t>
+      </w:r>
+      <w:r>
+        <w:rPr>
+          <w:rFonts w:ascii="Arial" w:hAnsi="Arial" w:cs="Arial"/>
+          <w:b/>
+          <w:sz w:val="24"/>
+          <w:szCs w:val="24"/>
+        </w:rPr>
+        <w:t xml:space="preserve">ção do </w:t>
+      </w:r>
+      <w:r>
+        <w:rPr>
+          <w:rFonts w:ascii="Arial" w:hAnsi="Arial" w:cs="Arial"/>
+          <w:b/>
+          <w:sz w:val="24"/>
+          <w:szCs w:val="24"/>
+        </w:rPr>
+        <w:t>Conhecimento</w:t>
+      </w:r>
+      <w:r>
+        <w:rPr>
+          <w:rFonts w:ascii="Arial" w:hAnsi="Arial" w:cs="Arial"/>
+          <w:b/>
+          <w:sz w:val="24"/>
+          <w:szCs w:val="24"/>
+        </w:rPr>
+        <w:t xml:space="preserve">. </w:t>
+      </w:r>
+      <w:r>
+        <w:rPr>
+          <w:rFonts w:ascii="Arial" w:hAnsi="Arial" w:cs="Arial"/>
+          <w:sz w:val="24"/>
+          <w:szCs w:val="24"/>
+        </w:rPr>
+        <w:t>http://www.dct.ufms.br/~mzanusso/producao/monoRodrigoSotolani.pdf. Acessado em 28 de fevereiro de 2015.</w:t>
       </w:r>
     </w:p>
     <w:p>
       <w:pPr>
-        <w:pStyle w:val="EstiloCorpodeTextoArialChar"/>
-        <w:ind w:right="45" w:firstLine="0"/>
-        <w:rPr>
-          <w:color w:val="FF0000"/>
+        <w:spacing w:after="0" w:line="360" w:lineRule="auto"/>
+        <w:jc w:val="both"/>
+        <w:rPr>
+          <w:rFonts w:ascii="Arial" w:hAnsi="Arial" w:cs="Arial"/>
+          <w:sz w:val="24"/>
+          <w:szCs w:val="24"/>
         </w:rPr>
       </w:pPr>
     </w:p>
     <w:p>
       <w:pPr>
-        <w:autoSpaceDE w:val="0"/>
-        <w:autoSpaceDN w:val="0"/>
-        <w:adjustRightInd w:val="0"/>
         <w:spacing w:after="0" w:line="360" w:lineRule="auto"/>
         <w:jc w:val="both"/>
         <w:rPr>
-          <w:rFonts w:ascii="Arial" w:hAnsi="Arial" w:cs="Arial"/>
-          <w:color w:val="FF0000"/>
-          <w:sz w:val="24"/>
-          <w:szCs w:val="24"/>
-        </w:rPr>
-      </w:pPr>
-      <w:r>
-        <w:rPr>
-          <w:rFonts w:ascii="Arial" w:hAnsi="Arial" w:cs="Arial"/>
-          <w:color w:val="FF0000"/>
-          <w:sz w:val="24"/>
-          <w:szCs w:val="24"/>
-        </w:rPr>
-        <w:t xml:space="preserve">SEBRAE/MG. </w:t>
-      </w:r>
-      <w:r>
-        <w:rPr>
+          <w:rStyle w:val="nfase"/>
+          <w:rFonts w:ascii="Arial" w:hAnsi="Arial" w:cs="Arial"/>
+          <w:bCs/>
+          <w:i w:val="0"/>
+          <w:color w:val="000000"/>
+          <w:sz w:val="24"/>
+          <w:szCs w:val="24"/>
+          <w:shd w:val="clear" w:color="auto" w:fill="FFFFFF"/>
+        </w:rPr>
+      </w:pPr>
+      <w:r>
+        <w:rPr>
+          <w:rStyle w:val="nfase"/>
+          <w:rFonts w:ascii="Arial" w:hAnsi="Arial" w:cs="Arial"/>
+          <w:bCs/>
+          <w:i w:val="0"/>
+          <w:color w:val="000000"/>
+          <w:sz w:val="24"/>
+          <w:szCs w:val="24"/>
+          <w:shd w:val="clear" w:color="auto" w:fill="FFFFFF"/>
+        </w:rPr>
+        <w:t xml:space="preserve">OSÓRIO, FERNANDO. </w:t>
+      </w:r>
+      <w:r>
+        <w:rPr>
+          <w:rStyle w:val="nfase"/>
           <w:rFonts w:ascii="Arial" w:hAnsi="Arial" w:cs="Arial"/>
           <w:b/>
-          <w:color w:val="FF0000"/>
-          <w:sz w:val="24"/>
-          <w:szCs w:val="24"/>
-        </w:rPr>
-        <w:t>Serviço de Apoio às Micro e Pequenas Empresas de Minas Gerais</w:t>
-      </w:r>
-      <w:r>
-        <w:rPr>
-          <w:rFonts w:ascii="Arial" w:hAnsi="Arial" w:cs="Arial"/>
-          <w:color w:val="FF0000"/>
-          <w:sz w:val="24"/>
-          <w:szCs w:val="24"/>
-        </w:rPr>
-        <w:t>. http://</w:t>
-      </w:r>
-      <w:r>
-        <w:rPr>
-          <w:rStyle w:val="CitaoHTML"/>
-          <w:rFonts w:ascii="Arial" w:hAnsi="Arial" w:cs="Arial"/>
+          <w:bCs/>
           <w:i w:val="0"/>
-          <w:color w:val="FF0000"/>
-          <w:sz w:val="24"/>
-          <w:szCs w:val="24"/>
-        </w:rPr>
-        <w:t>www.sebraemg.com.br.</w:t>
-      </w:r>
-      <w:r>
-        <w:rPr>
-          <w:rFonts w:ascii="Arial" w:hAnsi="Arial" w:cs="Arial"/>
-          <w:color w:val="FF0000"/>
-          <w:sz w:val="24"/>
-          <w:szCs w:val="24"/>
-        </w:rPr>
-        <w:t xml:space="preserve"> Acessado em 16 de Abril de 2009.</w:t>
+          <w:color w:val="000000"/>
+          <w:sz w:val="24"/>
+          <w:szCs w:val="24"/>
+          <w:shd w:val="clear" w:color="auto" w:fill="FFFFFF"/>
+        </w:rPr>
+        <w:t xml:space="preserve">Redes Neurais, Aprendizado Artificial. </w:t>
+      </w:r>
+      <w:hyperlink r:id="rId15" w:history="1">
+        <w:r>
+          <w:rPr>
+            <w:rStyle w:val="Hyperlink"/>
+            <w:rFonts w:ascii="Arial" w:hAnsi="Arial" w:cs="Arial"/>
+            <w:bCs/>
+            <w:color w:val="auto"/>
+            <w:sz w:val="24"/>
+            <w:szCs w:val="24"/>
+            <w:u w:val="none"/>
+            <w:shd w:val="clear" w:color="auto" w:fill="FFFFFF"/>
+          </w:rPr>
+          <w:t>http://osorio.wait4.org/oldsite/IForumIA/fia99.pdf</w:t>
+        </w:r>
+      </w:hyperlink>
+      <w:r>
+        <w:rPr>
+          <w:rStyle w:val="nfase"/>
+          <w:rFonts w:ascii="Arial" w:hAnsi="Arial" w:cs="Arial"/>
+          <w:bCs/>
+          <w:sz w:val="24"/>
+          <w:szCs w:val="24"/>
+          <w:shd w:val="clear" w:color="auto" w:fill="FFFFFF"/>
+        </w:rPr>
+        <w:t>.</w:t>
+      </w:r>
+      <w:r>
+        <w:rPr>
+          <w:rStyle w:val="nfase"/>
+          <w:rFonts w:ascii="Arial" w:hAnsi="Arial" w:cs="Arial"/>
+          <w:bCs/>
+          <w:i w:val="0"/>
+          <w:color w:val="000000"/>
+          <w:sz w:val="24"/>
+          <w:szCs w:val="24"/>
+          <w:shd w:val="clear" w:color="auto" w:fill="FFFFFF"/>
+        </w:rPr>
+        <w:t xml:space="preserve"> Acessado em 27 de fevereiro de 2015.</w:t>
       </w:r>
     </w:p>
     <w:p>
       <w:pPr>
-        <w:autoSpaceDE w:val="0"/>
-        <w:autoSpaceDN w:val="0"/>
-        <w:adjustRightInd w:val="0"/>
         <w:spacing w:after="0" w:line="360" w:lineRule="auto"/>
         <w:jc w:val="both"/>
         <w:rPr>
-          <w:rFonts w:ascii="Arial" w:hAnsi="Arial" w:cs="Arial"/>
-          <w:color w:val="FF0000"/>
-          <w:sz w:val="24"/>
-          <w:szCs w:val="24"/>
+          <w:rStyle w:val="nfase"/>
+          <w:rFonts w:ascii="Arial" w:hAnsi="Arial" w:cs="Arial"/>
+          <w:bCs/>
+          <w:i w:val="0"/>
+          <w:color w:val="000000"/>
+          <w:sz w:val="24"/>
+          <w:szCs w:val="24"/>
+          <w:shd w:val="clear" w:color="auto" w:fill="FFFFFF"/>
         </w:rPr>
       </w:pPr>
     </w:p>
     <w:p>
       <w:pPr>
-        <w:autoSpaceDE w:val="0"/>
-        <w:autoSpaceDN w:val="0"/>
-        <w:adjustRightInd w:val="0"/>
         <w:spacing w:after="0" w:line="360" w:lineRule="auto"/>
         <w:jc w:val="both"/>
         <w:rPr>
-          <w:rFonts w:ascii="Arial" w:hAnsi="Arial" w:cs="Arial"/>
-          <w:color w:val="FF0000"/>
-          <w:sz w:val="24"/>
-          <w:szCs w:val="24"/>
-        </w:rPr>
-      </w:pPr>
-      <w:r>
-        <w:rPr>
-          <w:rFonts w:ascii="Arial" w:hAnsi="Arial" w:cs="Arial"/>
-          <w:color w:val="FF0000"/>
-          <w:sz w:val="24"/>
-          <w:szCs w:val="24"/>
-        </w:rPr>
-        <w:t xml:space="preserve">VESICA, Fabrizio. </w:t>
-      </w:r>
-      <w:r>
-        <w:rPr>
+          <w:rStyle w:val="nfase"/>
+          <w:rFonts w:ascii="Arial" w:hAnsi="Arial" w:cs="Arial"/>
+          <w:bCs/>
+          <w:i w:val="0"/>
+          <w:color w:val="000000"/>
+          <w:sz w:val="24"/>
+          <w:szCs w:val="24"/>
+          <w:shd w:val="clear" w:color="auto" w:fill="FFFFFF"/>
+        </w:rPr>
+      </w:pPr>
+      <w:r>
+        <w:rPr>
+          <w:rStyle w:val="nfase"/>
+          <w:rFonts w:ascii="Arial" w:hAnsi="Arial" w:cs="Arial"/>
+          <w:bCs/>
+          <w:i w:val="0"/>
+          <w:color w:val="000000"/>
+          <w:sz w:val="24"/>
+          <w:szCs w:val="24"/>
+          <w:shd w:val="clear" w:color="auto" w:fill="FFFFFF"/>
+        </w:rPr>
+        <w:t xml:space="preserve">SETZER, W. VALDEMAR. IA – </w:t>
+      </w:r>
+      <w:r>
+        <w:rPr>
+          <w:rStyle w:val="nfase"/>
           <w:rFonts w:ascii="Arial" w:hAnsi="Arial" w:cs="Arial"/>
           <w:b/>
-          <w:color w:val="FF0000"/>
-          <w:sz w:val="24"/>
-          <w:szCs w:val="24"/>
-        </w:rPr>
-        <w:t>Microsoft Office Access 2003 passo a passo</w:t>
-      </w:r>
-      <w:r>
-        <w:rPr>
-          <w:rFonts w:ascii="Arial" w:hAnsi="Arial" w:cs="Arial"/>
-          <w:color w:val="FF0000"/>
-          <w:sz w:val="24"/>
-          <w:szCs w:val="24"/>
-        </w:rPr>
-        <w:t>. Editora Terra. 1°Edição, 2004.</w:t>
+          <w:bCs/>
+          <w:i w:val="0"/>
+          <w:color w:val="000000"/>
+          <w:sz w:val="24"/>
+          <w:szCs w:val="24"/>
+          <w:shd w:val="clear" w:color="auto" w:fill="FFFFFF"/>
+        </w:rPr>
+        <w:t>Inteligência Artificial ou Imbecilidade Automática? As máquinas podem pensar e sentir?</w:t>
+      </w:r>
+      <w:r>
+        <w:rPr>
+          <w:rStyle w:val="nfase"/>
+          <w:rFonts w:ascii="Arial" w:hAnsi="Arial" w:cs="Arial"/>
+          <w:bCs/>
+          <w:i w:val="0"/>
+          <w:color w:val="000000"/>
+          <w:sz w:val="24"/>
+          <w:szCs w:val="24"/>
+          <w:shd w:val="clear" w:color="auto" w:fill="FFFFFF"/>
+        </w:rPr>
+        <w:t xml:space="preserve"> </w:t>
+      </w:r>
+      <w:hyperlink r:id="rId16" w:history="1">
+        <w:r>
+          <w:rPr>
+            <w:rStyle w:val="Hyperlink"/>
+            <w:rFonts w:ascii="Arial" w:hAnsi="Arial" w:cs="Arial"/>
+            <w:bCs/>
+            <w:color w:val="auto"/>
+            <w:sz w:val="24"/>
+            <w:szCs w:val="24"/>
+            <w:u w:val="none"/>
+            <w:shd w:val="clear" w:color="auto" w:fill="FFFFFF"/>
+          </w:rPr>
+          <w:t>http://www.ime.usp.br/~vwsetzer/IAtrad.html</w:t>
+        </w:r>
+      </w:hyperlink>
+      <w:r>
+        <w:rPr>
+          <w:rStyle w:val="nfase"/>
+          <w:rFonts w:ascii="Arial" w:hAnsi="Arial" w:cs="Arial"/>
+          <w:bCs/>
+          <w:i w:val="0"/>
+          <w:sz w:val="24"/>
+          <w:szCs w:val="24"/>
+          <w:shd w:val="clear" w:color="auto" w:fill="FFFFFF"/>
+        </w:rPr>
+        <w:t xml:space="preserve">. </w:t>
+      </w:r>
+      <w:r>
+        <w:rPr>
+          <w:rStyle w:val="nfase"/>
+          <w:rFonts w:ascii="Arial" w:hAnsi="Arial" w:cs="Arial"/>
+          <w:bCs/>
+          <w:i w:val="0"/>
+          <w:color w:val="000000"/>
+          <w:sz w:val="24"/>
+          <w:szCs w:val="24"/>
+          <w:shd w:val="clear" w:color="auto" w:fill="FFFFFF"/>
+        </w:rPr>
+        <w:t>Acessado em 26 de fevereiro de 2015.</w:t>
+      </w:r>
+      <w:r>
+        <w:rPr>
+          <w:rStyle w:val="nfase"/>
+          <w:rFonts w:ascii="Arial" w:hAnsi="Arial" w:cs="Arial"/>
+          <w:bCs/>
+          <w:i w:val="0"/>
+          <w:color w:val="000000"/>
+          <w:sz w:val="24"/>
+          <w:szCs w:val="24"/>
+          <w:shd w:val="clear" w:color="auto" w:fill="FFFFFF"/>
+        </w:rPr>
+        <w:br/>
       </w:r>
     </w:p>
     <w:p>
       <w:pPr>
-        <w:autoSpaceDE w:val="0"/>
-        <w:autoSpaceDN w:val="0"/>
-        <w:adjustRightInd w:val="0"/>
         <w:spacing w:after="0" w:line="360" w:lineRule="auto"/>
         <w:jc w:val="both"/>
         <w:rPr>
-          <w:rFonts w:ascii="Arial" w:hAnsi="Arial" w:cs="Arial"/>
-          <w:color w:val="FF0000"/>
-          <w:sz w:val="24"/>
-          <w:szCs w:val="24"/>
-        </w:rPr>
-      </w:pPr>
+          <w:rStyle w:val="nfase"/>
+          <w:rFonts w:ascii="Arial" w:hAnsi="Arial" w:cs="Arial"/>
+          <w:bCs/>
+          <w:i w:val="0"/>
+          <w:color w:val="000000"/>
+          <w:sz w:val="24"/>
+          <w:szCs w:val="24"/>
+          <w:shd w:val="clear" w:color="auto" w:fill="FFFFFF"/>
+        </w:rPr>
+      </w:pPr>
+      <w:r>
+        <w:rPr>
+          <w:rStyle w:val="nfase"/>
+          <w:rFonts w:ascii="Arial" w:hAnsi="Arial" w:cs="Arial"/>
+          <w:bCs/>
+          <w:i w:val="0"/>
+          <w:color w:val="000000"/>
+          <w:sz w:val="24"/>
+          <w:szCs w:val="24"/>
+          <w:shd w:val="clear" w:color="auto" w:fill="FFFFFF"/>
+        </w:rPr>
+        <w:t xml:space="preserve">SILVA, </w:t>
+      </w:r>
+      <w:r>
+        <w:rPr>
+          <w:rStyle w:val="nfase"/>
+          <w:rFonts w:ascii="Arial" w:hAnsi="Arial" w:cs="Arial"/>
+          <w:bCs/>
+          <w:i w:val="0"/>
+          <w:color w:val="000000"/>
+          <w:sz w:val="24"/>
+          <w:szCs w:val="24"/>
+          <w:shd w:val="clear" w:color="auto" w:fill="FFFFFF"/>
+        </w:rPr>
+        <w:t xml:space="preserve">S. IVAN. </w:t>
+      </w:r>
+      <w:r>
+        <w:rPr>
+          <w:rStyle w:val="nfase"/>
+          <w:rFonts w:ascii="Arial" w:hAnsi="Arial" w:cs="Arial"/>
+          <w:b/>
+          <w:bCs/>
+          <w:i w:val="0"/>
+          <w:color w:val="000000"/>
+          <w:sz w:val="24"/>
+          <w:szCs w:val="24"/>
+          <w:shd w:val="clear" w:color="auto" w:fill="FFFFFF"/>
+        </w:rPr>
+        <w:t>A Importância da Inteligência Artificial e dos Sistemas Especialistas.</w:t>
+      </w:r>
+      <w:r>
+        <w:rPr>
+          <w:rStyle w:val="nfase"/>
+          <w:rFonts w:ascii="Arial" w:hAnsi="Arial" w:cs="Arial"/>
+          <w:bCs/>
+          <w:i w:val="0"/>
+          <w:color w:val="000000"/>
+          <w:sz w:val="24"/>
+          <w:szCs w:val="24"/>
+          <w:shd w:val="clear" w:color="auto" w:fill="FFFFFF"/>
+        </w:rPr>
+        <w:t xml:space="preserve"> </w:t>
+      </w:r>
+      <w:hyperlink r:id="rId17" w:history="1">
+        <w:r>
+          <w:rPr>
+            <w:rStyle w:val="Hyperlink"/>
+            <w:rFonts w:ascii="Arial" w:hAnsi="Arial" w:cs="Arial"/>
+            <w:bCs/>
+            <w:color w:val="auto"/>
+            <w:sz w:val="24"/>
+            <w:szCs w:val="24"/>
+            <w:u w:val="none"/>
+            <w:shd w:val="clear" w:color="auto" w:fill="FFFFFF"/>
+          </w:rPr>
+          <w:t>http://www.abenge.org.br/CobengeAnteriores/2004/artigos/09_158.pdf</w:t>
+        </w:r>
+      </w:hyperlink>
+      <w:r>
+        <w:rPr>
+          <w:rStyle w:val="nfase"/>
+          <w:rFonts w:ascii="Arial" w:hAnsi="Arial" w:cs="Arial"/>
+          <w:bCs/>
+          <w:i w:val="0"/>
+          <w:sz w:val="24"/>
+          <w:szCs w:val="24"/>
+          <w:shd w:val="clear" w:color="auto" w:fill="FFFFFF"/>
+        </w:rPr>
+        <w:t>.</w:t>
+      </w:r>
+      <w:r>
+        <w:rPr>
+          <w:rStyle w:val="nfase"/>
+          <w:rFonts w:ascii="Arial" w:hAnsi="Arial" w:cs="Arial"/>
+          <w:bCs/>
+          <w:i w:val="0"/>
+          <w:color w:val="000000"/>
+          <w:sz w:val="24"/>
+          <w:szCs w:val="24"/>
+          <w:shd w:val="clear" w:color="auto" w:fill="FFFFFF"/>
+        </w:rPr>
+        <w:t xml:space="preserve"> Acessado em 26 de fevereiro de 2015.</w:t>
+      </w:r>
     </w:p>
     <w:p>
       <w:pPr>
-        <w:autoSpaceDE w:val="0"/>
-        <w:autoSpaceDN w:val="0"/>
-        <w:adjustRightInd w:val="0"/>
         <w:spacing w:after="0" w:line="360" w:lineRule="auto"/>
         <w:jc w:val="both"/>
         <w:rPr>
-          <w:rFonts w:ascii="Arial" w:hAnsi="Arial" w:cs="Arial"/>
-          <w:color w:val="FF0000"/>
-          <w:sz w:val="24"/>
-          <w:szCs w:val="24"/>
-        </w:rPr>
-      </w:pPr>
-      <w:r>
-        <w:rPr>
-          <w:rFonts w:ascii="Arial" w:hAnsi="Arial" w:cs="Arial"/>
-          <w:color w:val="FF0000"/>
-          <w:sz w:val="24"/>
-          <w:szCs w:val="24"/>
-        </w:rPr>
-        <w:t xml:space="preserve">VIANA, João José. </w:t>
-      </w:r>
-      <w:r>
-        <w:rPr>
-          <w:rFonts w:ascii="Arial" w:hAnsi="Arial" w:cs="Arial"/>
-          <w:b/>
-          <w:color w:val="FF0000"/>
-          <w:sz w:val="24"/>
-          <w:szCs w:val="24"/>
-        </w:rPr>
-        <w:t>Administração de materiais: um enfoque prático</w:t>
-      </w:r>
-      <w:r>
-        <w:rPr>
-          <w:rFonts w:ascii="Arial" w:hAnsi="Arial" w:cs="Arial"/>
-          <w:color w:val="FF0000"/>
-          <w:sz w:val="24"/>
-          <w:szCs w:val="24"/>
-        </w:rPr>
-        <w:t>. São Paulo. Editora Atlas, 2000.</w:t>
-      </w:r>
+          <w:rStyle w:val="nfase"/>
+          <w:rFonts w:ascii="Arial" w:hAnsi="Arial" w:cs="Arial"/>
+          <w:bCs/>
+          <w:i w:val="0"/>
+          <w:color w:val="000000"/>
+          <w:sz w:val="24"/>
+          <w:szCs w:val="24"/>
+          <w:shd w:val="clear" w:color="auto" w:fill="FFFFFF"/>
+        </w:rPr>
+      </w:pPr>
     </w:p>
     <w:p>
       <w:pPr>
-        <w:autoSpaceDE w:val="0"/>
-        <w:autoSpaceDN w:val="0"/>
-        <w:adjustRightInd w:val="0"/>
         <w:spacing w:after="0" w:line="360" w:lineRule="auto"/>
         <w:jc w:val="both"/>
         <w:rPr>
-          <w:rFonts w:ascii="Arial" w:hAnsi="Arial" w:cs="Arial"/>
-          <w:color w:val="FF0000"/>
-          <w:sz w:val="24"/>
-          <w:szCs w:val="24"/>
-        </w:rPr>
-      </w:pPr>
+          <w:rStyle w:val="nfase"/>
+          <w:rFonts w:ascii="Arial" w:hAnsi="Arial" w:cs="Arial"/>
+          <w:bCs/>
+          <w:i w:val="0"/>
+          <w:color w:val="000000"/>
+          <w:sz w:val="24"/>
+          <w:szCs w:val="24"/>
+          <w:shd w:val="clear" w:color="auto" w:fill="FFFFFF"/>
+        </w:rPr>
+      </w:pPr>
+      <w:r>
+        <w:rPr>
+          <w:rStyle w:val="nfase"/>
+          <w:rFonts w:ascii="Arial" w:hAnsi="Arial" w:cs="Arial"/>
+          <w:bCs/>
+          <w:i w:val="0"/>
+          <w:color w:val="000000"/>
+          <w:sz w:val="24"/>
+          <w:szCs w:val="24"/>
+          <w:shd w:val="clear" w:color="auto" w:fill="FFFFFF"/>
+        </w:rPr>
+        <w:t xml:space="preserve">SANTOS, CHAGAS FERNANDO </w:t>
+      </w:r>
+      <w:r>
+        <w:rPr>
+          <w:rStyle w:val="nfase"/>
+          <w:rFonts w:ascii="Arial" w:hAnsi="Arial" w:cs="Arial"/>
+          <w:bCs/>
+          <w:i w:val="0"/>
+          <w:color w:val="000000"/>
+          <w:sz w:val="24"/>
+          <w:szCs w:val="24"/>
+          <w:shd w:val="clear" w:color="auto" w:fill="FFFFFF"/>
+        </w:rPr>
+        <w:t>-</w:t>
+      </w:r>
+      <w:r>
+        <w:rPr>
+          <w:rStyle w:val="nfase"/>
+          <w:rFonts w:ascii="Arial" w:hAnsi="Arial" w:cs="Arial"/>
+          <w:bCs/>
+          <w:i w:val="0"/>
+          <w:color w:val="000000"/>
+          <w:sz w:val="24"/>
+          <w:szCs w:val="24"/>
+          <w:shd w:val="clear" w:color="auto" w:fill="FFFFFF"/>
+        </w:rPr>
+        <w:t xml:space="preserve"> CARVALHO, DE LUIZ CEDRIC. </w:t>
+      </w:r>
+      <w:r>
+        <w:rPr>
+          <w:rStyle w:val="nfase"/>
+          <w:rFonts w:ascii="Arial" w:hAnsi="Arial" w:cs="Arial"/>
+          <w:b/>
+          <w:bCs/>
+          <w:i w:val="0"/>
+          <w:color w:val="000000"/>
+          <w:sz w:val="24"/>
+          <w:szCs w:val="24"/>
+          <w:shd w:val="clear" w:color="auto" w:fill="FFFFFF"/>
+        </w:rPr>
+        <w:t>Aplicação da Inteligência Artificial em Sistemas de Gerenciamento de Conteúdo</w:t>
+      </w:r>
+      <w:r>
+        <w:rPr>
+          <w:rStyle w:val="nfase"/>
+          <w:rFonts w:ascii="Arial" w:hAnsi="Arial" w:cs="Arial"/>
+          <w:bCs/>
+          <w:i w:val="0"/>
+          <w:color w:val="000000"/>
+          <w:sz w:val="24"/>
+          <w:szCs w:val="24"/>
+          <w:shd w:val="clear" w:color="auto" w:fill="FFFFFF"/>
+        </w:rPr>
+        <w:t xml:space="preserve">. </w:t>
+      </w:r>
+      <w:r>
+        <w:rPr>
+          <w:rStyle w:val="nfase"/>
+          <w:rFonts w:ascii="Arial" w:hAnsi="Arial" w:cs="Arial"/>
+          <w:bCs/>
+          <w:i w:val="0"/>
+          <w:color w:val="000000"/>
+          <w:sz w:val="24"/>
+          <w:szCs w:val="24"/>
+          <w:shd w:val="clear" w:color="auto" w:fill="FFFFFF"/>
+        </w:rPr>
+        <w:t>http://www.portal.inf.ufg.br/sites/default/files/uploads/relatorios-tecnicos/RT-INF_001-08.pdf</w:t>
+      </w:r>
+      <w:r>
+        <w:rPr>
+          <w:rStyle w:val="nfase"/>
+          <w:rFonts w:ascii="Arial" w:hAnsi="Arial" w:cs="Arial"/>
+          <w:bCs/>
+          <w:i w:val="0"/>
+          <w:color w:val="000000"/>
+          <w:sz w:val="24"/>
+          <w:szCs w:val="24"/>
+          <w:shd w:val="clear" w:color="auto" w:fill="FFFFFF"/>
+        </w:rPr>
+        <w:t>. Acessado em 25 de fevereiro de 2015</w:t>
+      </w:r>
+      <w:r>
+        <w:rPr>
+          <w:rStyle w:val="nfase"/>
+          <w:rFonts w:ascii="Arial" w:hAnsi="Arial" w:cs="Arial"/>
+          <w:bCs/>
+          <w:i w:val="0"/>
+          <w:color w:val="000000"/>
+          <w:sz w:val="24"/>
+          <w:szCs w:val="24"/>
+          <w:shd w:val="clear" w:color="auto" w:fill="FFFFFF"/>
+        </w:rPr>
+        <w:t>.</w:t>
+      </w:r>
     </w:p>
     <w:p>
       <w:pPr>
-        <w:spacing w:after="0" w:line="360" w:lineRule="auto"/>
+        <w:spacing w:line="360" w:lineRule="auto"/>
         <w:jc w:val="both"/>
         <w:rPr>
           <w:rFonts w:ascii="Arial" w:hAnsi="Arial" w:cs="Arial"/>
-          <w:color w:val="FF0000"/>
-          <w:sz w:val="24"/>
-          <w:szCs w:val="24"/>
-        </w:rPr>
-      </w:pPr>
-      <w:r>
-        <w:rPr>
-          <w:rFonts w:ascii="Arial" w:hAnsi="Arial" w:cs="Arial"/>
-          <w:color w:val="FF0000"/>
-          <w:sz w:val="24"/>
-          <w:szCs w:val="24"/>
-        </w:rPr>
-        <w:t xml:space="preserve">WTHREEX. </w:t>
-      </w:r>
-      <w:r>
-        <w:rPr>
-          <w:rFonts w:ascii="Arial" w:hAnsi="Arial" w:cs="Arial"/>
-          <w:b/>
-          <w:color w:val="FF0000"/>
-          <w:sz w:val="24"/>
-          <w:szCs w:val="24"/>
-        </w:rPr>
-        <w:t>Explorar a Tecnologia</w:t>
-      </w:r>
-      <w:r>
-        <w:rPr>
-          <w:rFonts w:ascii="Arial" w:hAnsi="Arial" w:cs="Arial"/>
-          <w:color w:val="FF0000"/>
-          <w:sz w:val="24"/>
-          <w:szCs w:val="24"/>
-        </w:rPr>
-        <w:t>, disponível em:  &lt;</w:t>
-      </w:r>
-      <w:r>
-        <w:rPr>
-          <w:rFonts w:ascii="Arial" w:hAnsi="Arial" w:cs="Arial"/>
-          <w:bCs/>
-          <w:color w:val="FF0000"/>
-          <w:sz w:val="24"/>
-          <w:szCs w:val="24"/>
-        </w:rPr>
-        <w:t>http://www.wthreex.com/rup/process/activity/ac_daut.htm&gt;</w:t>
-      </w:r>
-      <w:r>
-        <w:rPr>
-          <w:rFonts w:ascii="Arial" w:hAnsi="Arial" w:cs="Arial"/>
-          <w:color w:val="FF0000"/>
-          <w:sz w:val="24"/>
-          <w:szCs w:val="24"/>
-        </w:rPr>
-        <w:t xml:space="preserve"> . Acessado em 11 de Janeiro de 2009.</w:t>
-      </w:r>
+          <w:sz w:val="24"/>
+          <w:szCs w:val="24"/>
+        </w:rPr>
+      </w:pPr>
     </w:p>
     <w:p>
       <w:pPr>
         <w:spacing w:line="360" w:lineRule="auto"/>
         <w:jc w:val="both"/>
         <w:rPr>
-          <w:color w:val="FF0000"/>
-        </w:rPr>
-      </w:pPr>
+          <w:rFonts w:ascii="Arial" w:hAnsi="Arial" w:cs="Arial"/>
+          <w:sz w:val="24"/>
+          <w:szCs w:val="24"/>
+        </w:rPr>
+      </w:pPr>
+      <w:r>
+        <w:rPr>
+          <w:rFonts w:ascii="Arial" w:hAnsi="Arial" w:cs="Arial"/>
+          <w:sz w:val="24"/>
+          <w:szCs w:val="24"/>
+        </w:rPr>
+        <w:lastRenderedPageBreak/>
+        <w:t>ANITHA SUPRIYA JOS</w:t>
+      </w:r>
+      <w:bookmarkStart w:id="53" w:name="_GoBack"/>
+      <w:bookmarkEnd w:id="53"/>
+      <w:r>
+        <w:rPr>
+          <w:rFonts w:ascii="Arial" w:hAnsi="Arial" w:cs="Arial"/>
+          <w:sz w:val="24"/>
+          <w:szCs w:val="24"/>
+        </w:rPr>
+        <w:t xml:space="preserve">EPH – B. SARAMUTHI – B.SARANYA. </w:t>
+      </w:r>
+      <w:r>
+        <w:rPr>
+          <w:rFonts w:ascii="Arial" w:hAnsi="Arial" w:cs="Arial"/>
+          <w:b/>
+          <w:sz w:val="24"/>
+          <w:szCs w:val="24"/>
+        </w:rPr>
+        <w:t xml:space="preserve">Impact of Artificial Intelligence in Business. </w:t>
+      </w:r>
+      <w:hyperlink r:id="rId18" w:history="1">
+        <w:r>
+          <w:rPr>
+            <w:rStyle w:val="Hyperlink"/>
+            <w:rFonts w:ascii="Arial" w:hAnsi="Arial" w:cs="Arial"/>
+            <w:color w:val="auto"/>
+            <w:sz w:val="24"/>
+            <w:szCs w:val="24"/>
+            <w:u w:val="none"/>
+          </w:rPr>
+          <w:t>http://theglobaljournals.com/paripex/file.php?val=September_2013_1379498549_46eac_45.pdf</w:t>
+        </w:r>
+      </w:hyperlink>
+      <w:r>
+        <w:rPr>
+          <w:rFonts w:ascii="Arial" w:hAnsi="Arial" w:cs="Arial"/>
+          <w:sz w:val="24"/>
+          <w:szCs w:val="24"/>
+        </w:rPr>
+        <w:t>. Acessado em 25 de fevereiro de 2015.</w:t>
+      </w:r>
+    </w:p>
+    <w:p>
+      <w:pPr>
+        <w:spacing w:line="360" w:lineRule="auto"/>
+        <w:jc w:val="both"/>
+        <w:rPr>
+          <w:rFonts w:ascii="Arial" w:hAnsi="Arial" w:cs="Arial"/>
+          <w:sz w:val="24"/>
+          <w:szCs w:val="24"/>
+        </w:rPr>
+      </w:pPr>
+      <w:r>
+        <w:rPr>
+          <w:rFonts w:ascii="Arial" w:hAnsi="Arial" w:cs="Arial"/>
+          <w:sz w:val="24"/>
+          <w:szCs w:val="24"/>
+        </w:rPr>
+        <w:t xml:space="preserve">FISCHER, SHARON. </w:t>
+      </w:r>
+      <w:r>
+        <w:rPr>
+          <w:rFonts w:ascii="Arial" w:hAnsi="Arial" w:cs="Arial"/>
+          <w:b/>
+          <w:sz w:val="24"/>
+          <w:szCs w:val="24"/>
+        </w:rPr>
+        <w:t xml:space="preserve">How Artificial Intelligence Could Change Your Business. </w:t>
+      </w:r>
+      <w:hyperlink r:id="rId19" w:history="1">
+        <w:r>
+          <w:rPr>
+            <w:rStyle w:val="Hyperlink"/>
+            <w:rFonts w:ascii="Arial" w:hAnsi="Arial" w:cs="Arial"/>
+            <w:color w:val="auto"/>
+            <w:sz w:val="24"/>
+            <w:szCs w:val="24"/>
+            <w:u w:val="none"/>
+          </w:rPr>
+          <w:t>http://www.forbes.com/sites/centurylink/2014/06/30/how-artificial-intelligence-could-change-your-business/</w:t>
+        </w:r>
+      </w:hyperlink>
+      <w:r>
+        <w:rPr>
+          <w:rFonts w:ascii="Arial" w:hAnsi="Arial" w:cs="Arial"/>
+          <w:sz w:val="24"/>
+          <w:szCs w:val="24"/>
+        </w:rPr>
+        <w:t>. Acessado em 25 de fevereiro de 2015.</w:t>
+      </w:r>
     </w:p>
     <w:sectPr>
-      <w:headerReference w:type="default" r:id="rId15"/>
-      <w:footerReference w:type="default" r:id="rId16"/>
+      <w:headerReference w:type="default" r:id="rId20"/>
+      <w:footerReference w:type="default" r:id="rId21"/>
       <w:footnotePr>
         <w:pos w:val="beneathText"/>
       </w:footnotePr>
@@ -12979,6 +13417,95 @@
     </w:lvl>
   </w:abstractNum>
   <w:abstractNum w:abstractNumId="5">
+    <w:nsid w:val="2CEC0697"/>
+    <w:multiLevelType w:val="hybridMultilevel"/>
+    <w:tmpl w:val="23E8D9C2"/>
+    <w:lvl w:ilvl="0" w:tplc="04160015">
+      <w:start w:val="1"/>
+      <w:numFmt w:val="upperLetter"/>
+      <w:lvlText w:val="%1."/>
+      <w:lvlJc w:val="left"/>
+      <w:pPr>
+        <w:ind w:left="720" w:hanging="360"/>
+      </w:pPr>
+      <w:rPr>
+        <w:rFonts w:hint="default"/>
+      </w:rPr>
+    </w:lvl>
+    <w:lvl w:ilvl="1" w:tplc="04160019" w:tentative="1">
+      <w:start w:val="1"/>
+      <w:numFmt w:val="lowerLetter"/>
+      <w:lvlText w:val="%2."/>
+      <w:lvlJc w:val="left"/>
+      <w:pPr>
+        <w:ind w:left="1440" w:hanging="360"/>
+      </w:pPr>
+    </w:lvl>
+    <w:lvl w:ilvl="2" w:tplc="0416001B" w:tentative="1">
+      <w:start w:val="1"/>
+      <w:numFmt w:val="lowerRoman"/>
+      <w:lvlText w:val="%3."/>
+      <w:lvlJc w:val="right"/>
+      <w:pPr>
+        <w:ind w:left="2160" w:hanging="180"/>
+      </w:pPr>
+    </w:lvl>
+    <w:lvl w:ilvl="3" w:tplc="0416000F" w:tentative="1">
+      <w:start w:val="1"/>
+      <w:numFmt w:val="decimal"/>
+      <w:lvlText w:val="%4."/>
+      <w:lvlJc w:val="left"/>
+      <w:pPr>
+        <w:ind w:left="2880" w:hanging="360"/>
+      </w:pPr>
+    </w:lvl>
+    <w:lvl w:ilvl="4" w:tplc="04160019" w:tentative="1">
+      <w:start w:val="1"/>
+      <w:numFmt w:val="lowerLetter"/>
+      <w:lvlText w:val="%5."/>
+      <w:lvlJc w:val="left"/>
+      <w:pPr>
+        <w:ind w:left="3600" w:hanging="360"/>
+      </w:pPr>
+    </w:lvl>
+    <w:lvl w:ilvl="5" w:tplc="0416001B" w:tentative="1">
+      <w:start w:val="1"/>
+      <w:numFmt w:val="lowerRoman"/>
+      <w:lvlText w:val="%6."/>
+      <w:lvlJc w:val="right"/>
+      <w:pPr>
+        <w:ind w:left="4320" w:hanging="180"/>
+      </w:pPr>
+    </w:lvl>
+    <w:lvl w:ilvl="6" w:tplc="0416000F" w:tentative="1">
+      <w:start w:val="1"/>
+      <w:numFmt w:val="decimal"/>
+      <w:lvlText w:val="%7."/>
+      <w:lvlJc w:val="left"/>
+      <w:pPr>
+        <w:ind w:left="5040" w:hanging="360"/>
+      </w:pPr>
+    </w:lvl>
+    <w:lvl w:ilvl="7" w:tplc="04160019" w:tentative="1">
+      <w:start w:val="1"/>
+      <w:numFmt w:val="lowerLetter"/>
+      <w:lvlText w:val="%8."/>
+      <w:lvlJc w:val="left"/>
+      <w:pPr>
+        <w:ind w:left="5760" w:hanging="360"/>
+      </w:pPr>
+    </w:lvl>
+    <w:lvl w:ilvl="8" w:tplc="0416001B" w:tentative="1">
+      <w:start w:val="1"/>
+      <w:numFmt w:val="lowerRoman"/>
+      <w:lvlText w:val="%9."/>
+      <w:lvlJc w:val="right"/>
+      <w:pPr>
+        <w:ind w:left="6480" w:hanging="180"/>
+      </w:pPr>
+    </w:lvl>
+  </w:abstractNum>
+  <w:abstractNum w:abstractNumId="6">
     <w:nsid w:val="2D8F117A"/>
     <w:multiLevelType w:val="hybridMultilevel"/>
     <w:tmpl w:val="413CF800"/>
@@ -13091,7 +13618,7 @@
       </w:rPr>
     </w:lvl>
   </w:abstractNum>
-  <w:abstractNum w:abstractNumId="6">
+  <w:abstractNum w:abstractNumId="7">
     <w:nsid w:val="314B342D"/>
     <w:multiLevelType w:val="hybridMultilevel"/>
     <w:tmpl w:val="9DC64BAE"/>
@@ -13204,7 +13731,7 @@
       </w:rPr>
     </w:lvl>
   </w:abstractNum>
-  <w:abstractNum w:abstractNumId="7">
+  <w:abstractNum w:abstractNumId="8">
     <w:nsid w:val="357D4464"/>
     <w:multiLevelType w:val="hybridMultilevel"/>
     <w:tmpl w:val="C156A05A"/>
@@ -13344,7 +13871,7 @@
       </w:rPr>
     </w:lvl>
   </w:abstractNum>
-  <w:abstractNum w:abstractNumId="8">
+  <w:abstractNum w:abstractNumId="9">
     <w:nsid w:val="3FD05634"/>
     <w:multiLevelType w:val="hybridMultilevel"/>
     <w:tmpl w:val="7D222508"/>
@@ -13484,7 +14011,7 @@
       </w:rPr>
     </w:lvl>
   </w:abstractNum>
-  <w:abstractNum w:abstractNumId="9">
+  <w:abstractNum w:abstractNumId="10">
     <w:nsid w:val="409B483B"/>
     <w:multiLevelType w:val="hybridMultilevel"/>
     <w:tmpl w:val="B2B0B5F6"/>
@@ -13573,7 +14100,7 @@
       </w:pPr>
     </w:lvl>
   </w:abstractNum>
-  <w:abstractNum w:abstractNumId="10">
+  <w:abstractNum w:abstractNumId="11">
     <w:nsid w:val="44652B53"/>
     <w:multiLevelType w:val="hybridMultilevel"/>
     <w:tmpl w:val="8E26E378"/>
@@ -13686,7 +14213,7 @@
       </w:pPr>
     </w:lvl>
   </w:abstractNum>
-  <w:abstractNum w:abstractNumId="11">
+  <w:abstractNum w:abstractNumId="12">
     <w:nsid w:val="476705F1"/>
     <w:multiLevelType w:val="hybridMultilevel"/>
     <w:tmpl w:val="1B366DCA"/>
@@ -13799,7 +14326,7 @@
       </w:rPr>
     </w:lvl>
   </w:abstractNum>
-  <w:abstractNum w:abstractNumId="12">
+  <w:abstractNum w:abstractNumId="13">
     <w:nsid w:val="4D8B00D7"/>
     <w:multiLevelType w:val="hybridMultilevel"/>
     <w:tmpl w:val="C226E03A"/>
@@ -13885,7 +14412,7 @@
       </w:pPr>
     </w:lvl>
   </w:abstractNum>
-  <w:abstractNum w:abstractNumId="13">
+  <w:abstractNum w:abstractNumId="14">
     <w:nsid w:val="4EC3517C"/>
     <w:multiLevelType w:val="hybridMultilevel"/>
     <w:tmpl w:val="9CAC0556"/>
@@ -13971,7 +14498,7 @@
       </w:pPr>
     </w:lvl>
   </w:abstractNum>
-  <w:abstractNum w:abstractNumId="14">
+  <w:abstractNum w:abstractNumId="15">
     <w:nsid w:val="56FC4C80"/>
     <w:multiLevelType w:val="hybridMultilevel"/>
     <w:tmpl w:val="32FAEBAC"/>
@@ -14084,7 +14611,7 @@
       </w:rPr>
     </w:lvl>
   </w:abstractNum>
-  <w:abstractNum w:abstractNumId="15">
+  <w:abstractNum w:abstractNumId="16">
     <w:nsid w:val="59572801"/>
     <w:multiLevelType w:val="multilevel"/>
     <w:tmpl w:val="00000001"/>
@@ -14197,7 +14724,7 @@
       </w:pPr>
     </w:lvl>
   </w:abstractNum>
-  <w:abstractNum w:abstractNumId="16">
+  <w:abstractNum w:abstractNumId="17">
     <w:nsid w:val="5D8E61F2"/>
     <w:multiLevelType w:val="hybridMultilevel"/>
     <w:tmpl w:val="7FC8C390"/>
@@ -14283,7 +14810,186 @@
       </w:pPr>
     </w:lvl>
   </w:abstractNum>
-  <w:abstractNum w:abstractNumId="17">
+  <w:abstractNum w:abstractNumId="18">
+    <w:nsid w:val="5E750AC3"/>
+    <w:multiLevelType w:val="hybridMultilevel"/>
+    <w:tmpl w:val="DC3EBAA6"/>
+    <w:lvl w:ilvl="0" w:tplc="04160015">
+      <w:start w:val="1"/>
+      <w:numFmt w:val="upperLetter"/>
+      <w:lvlText w:val="%1."/>
+      <w:lvlJc w:val="left"/>
+      <w:pPr>
+        <w:ind w:left="360" w:hanging="360"/>
+      </w:pPr>
+      <w:rPr>
+        <w:rFonts w:hint="default"/>
+      </w:rPr>
+    </w:lvl>
+    <w:lvl w:ilvl="1" w:tplc="04160019" w:tentative="1">
+      <w:start w:val="1"/>
+      <w:numFmt w:val="lowerLetter"/>
+      <w:lvlText w:val="%2."/>
+      <w:lvlJc w:val="left"/>
+      <w:pPr>
+        <w:ind w:left="1080" w:hanging="360"/>
+      </w:pPr>
+    </w:lvl>
+    <w:lvl w:ilvl="2" w:tplc="0416001B" w:tentative="1">
+      <w:start w:val="1"/>
+      <w:numFmt w:val="lowerRoman"/>
+      <w:lvlText w:val="%3."/>
+      <w:lvlJc w:val="right"/>
+      <w:pPr>
+        <w:ind w:left="1800" w:hanging="180"/>
+      </w:pPr>
+    </w:lvl>
+    <w:lvl w:ilvl="3" w:tplc="0416000F" w:tentative="1">
+      <w:start w:val="1"/>
+      <w:numFmt w:val="decimal"/>
+      <w:lvlText w:val="%4."/>
+      <w:lvlJc w:val="left"/>
+      <w:pPr>
+        <w:ind w:left="2520" w:hanging="360"/>
+      </w:pPr>
+    </w:lvl>
+    <w:lvl w:ilvl="4" w:tplc="04160019" w:tentative="1">
+      <w:start w:val="1"/>
+      <w:numFmt w:val="lowerLetter"/>
+      <w:lvlText w:val="%5."/>
+      <w:lvlJc w:val="left"/>
+      <w:pPr>
+        <w:ind w:left="3240" w:hanging="360"/>
+      </w:pPr>
+    </w:lvl>
+    <w:lvl w:ilvl="5" w:tplc="0416001B" w:tentative="1">
+      <w:start w:val="1"/>
+      <w:numFmt w:val="lowerRoman"/>
+      <w:lvlText w:val="%6."/>
+      <w:lvlJc w:val="right"/>
+      <w:pPr>
+        <w:ind w:left="3960" w:hanging="180"/>
+      </w:pPr>
+    </w:lvl>
+    <w:lvl w:ilvl="6" w:tplc="0416000F" w:tentative="1">
+      <w:start w:val="1"/>
+      <w:numFmt w:val="decimal"/>
+      <w:lvlText w:val="%7."/>
+      <w:lvlJc w:val="left"/>
+      <w:pPr>
+        <w:ind w:left="4680" w:hanging="360"/>
+      </w:pPr>
+    </w:lvl>
+    <w:lvl w:ilvl="7" w:tplc="04160019" w:tentative="1">
+      <w:start w:val="1"/>
+      <w:numFmt w:val="lowerLetter"/>
+      <w:lvlText w:val="%8."/>
+      <w:lvlJc w:val="left"/>
+      <w:pPr>
+        <w:ind w:left="5400" w:hanging="360"/>
+      </w:pPr>
+    </w:lvl>
+    <w:lvl w:ilvl="8" w:tplc="0416001B" w:tentative="1">
+      <w:start w:val="1"/>
+      <w:numFmt w:val="lowerRoman"/>
+      <w:lvlText w:val="%9."/>
+      <w:lvlJc w:val="right"/>
+      <w:pPr>
+        <w:ind w:left="6120" w:hanging="180"/>
+      </w:pPr>
+    </w:lvl>
+  </w:abstractNum>
+  <w:abstractNum w:abstractNumId="19">
+    <w:nsid w:val="67E22274"/>
+    <w:multiLevelType w:val="hybridMultilevel"/>
+    <w:tmpl w:val="AB1612A8"/>
+    <w:lvl w:ilvl="0" w:tplc="3E187922">
+      <w:start w:val="1"/>
+      <w:numFmt w:val="upperLetter"/>
+      <w:lvlText w:val="%1."/>
+      <w:lvlJc w:val="left"/>
+      <w:pPr>
+        <w:ind w:left="720" w:hanging="360"/>
+      </w:pPr>
+      <w:rPr>
+        <w:rFonts w:ascii="Arial" w:hAnsi="Arial" w:cs="Arial" w:hint="default"/>
+        <w:color w:val="333333"/>
+      </w:rPr>
+    </w:lvl>
+    <w:lvl w:ilvl="1" w:tplc="04160019" w:tentative="1">
+      <w:start w:val="1"/>
+      <w:numFmt w:val="lowerLetter"/>
+      <w:lvlText w:val="%2."/>
+      <w:lvlJc w:val="left"/>
+      <w:pPr>
+        <w:ind w:left="1440" w:hanging="360"/>
+      </w:pPr>
+    </w:lvl>
+    <w:lvl w:ilvl="2" w:tplc="0416001B" w:tentative="1">
+      <w:start w:val="1"/>
+      <w:numFmt w:val="lowerRoman"/>
+      <w:lvlText w:val="%3."/>
+      <w:lvlJc w:val="right"/>
+      <w:pPr>
+        <w:ind w:left="2160" w:hanging="180"/>
+      </w:pPr>
+    </w:lvl>
+    <w:lvl w:ilvl="3" w:tplc="0416000F" w:tentative="1">
+      <w:start w:val="1"/>
+      <w:numFmt w:val="decimal"/>
+      <w:lvlText w:val="%4."/>
+      <w:lvlJc w:val="left"/>
+      <w:pPr>
+        <w:ind w:left="2880" w:hanging="360"/>
+      </w:pPr>
+    </w:lvl>
+    <w:lvl w:ilvl="4" w:tplc="04160019" w:tentative="1">
+      <w:start w:val="1"/>
+      <w:numFmt w:val="lowerLetter"/>
+      <w:lvlText w:val="%5."/>
+      <w:lvlJc w:val="left"/>
+      <w:pPr>
+        <w:ind w:left="3600" w:hanging="360"/>
+      </w:pPr>
+    </w:lvl>
+    <w:lvl w:ilvl="5" w:tplc="0416001B" w:tentative="1">
+      <w:start w:val="1"/>
+      <w:numFmt w:val="lowerRoman"/>
+      <w:lvlText w:val="%6."/>
+      <w:lvlJc w:val="right"/>
+      <w:pPr>
+        <w:ind w:left="4320" w:hanging="180"/>
+      </w:pPr>
+    </w:lvl>
+    <w:lvl w:ilvl="6" w:tplc="0416000F" w:tentative="1">
+      <w:start w:val="1"/>
+      <w:numFmt w:val="decimal"/>
+      <w:lvlText w:val="%7."/>
+      <w:lvlJc w:val="left"/>
+      <w:pPr>
+        <w:ind w:left="5040" w:hanging="360"/>
+      </w:pPr>
+    </w:lvl>
+    <w:lvl w:ilvl="7" w:tplc="04160019" w:tentative="1">
+      <w:start w:val="1"/>
+      <w:numFmt w:val="lowerLetter"/>
+      <w:lvlText w:val="%8."/>
+      <w:lvlJc w:val="left"/>
+      <w:pPr>
+        <w:ind w:left="5760" w:hanging="360"/>
+      </w:pPr>
+    </w:lvl>
+    <w:lvl w:ilvl="8" w:tplc="0416001B" w:tentative="1">
+      <w:start w:val="1"/>
+      <w:numFmt w:val="lowerRoman"/>
+      <w:lvlText w:val="%9."/>
+      <w:lvlJc w:val="right"/>
+      <w:pPr>
+        <w:ind w:left="6480" w:hanging="180"/>
+      </w:pPr>
+    </w:lvl>
+  </w:abstractNum>
+  <w:abstractNum w:abstractNumId="20">
     <w:nsid w:val="6D71495A"/>
     <w:multiLevelType w:val="hybridMultilevel"/>
     <w:tmpl w:val="89121744"/>
@@ -14400,55 +15106,55 @@
     <w:abstractNumId w:val="4"/>
   </w:num>
   <w:num w:numId="2">
-    <w:abstractNumId w:val="13"/>
+    <w:abstractNumId w:val="14"/>
   </w:num>
   <w:num w:numId="3">
-    <w:abstractNumId w:val="16"/>
+    <w:abstractNumId w:val="17"/>
   </w:num>
   <w:num w:numId="4">
     <w:abstractNumId w:val="1"/>
   </w:num>
   <w:num w:numId="5">
-    <w:abstractNumId w:val="10"/>
+    <w:abstractNumId w:val="11"/>
   </w:num>
   <w:num w:numId="6">
-    <w:abstractNumId w:val="8"/>
+    <w:abstractNumId w:val="9"/>
   </w:num>
   <w:num w:numId="7">
     <w:abstractNumId w:val="3"/>
   </w:num>
   <w:num w:numId="8">
-    <w:abstractNumId w:val="15"/>
+    <w:abstractNumId w:val="16"/>
   </w:num>
   <w:num w:numId="9">
-    <w:abstractNumId w:val="12"/>
+    <w:abstractNumId w:val="13"/>
   </w:num>
   <w:num w:numId="10">
     <w:abstractNumId w:val="2"/>
   </w:num>
   <w:num w:numId="11">
-    <w:abstractNumId w:val="5"/>
+    <w:abstractNumId w:val="6"/>
   </w:num>
   <w:num w:numId="12">
-    <w:abstractNumId w:val="11"/>
+    <w:abstractNumId w:val="12"/>
   </w:num>
   <w:num w:numId="13">
-    <w:abstractNumId w:val="14"/>
+    <w:abstractNumId w:val="15"/>
   </w:num>
   <w:num w:numId="14">
-    <w:abstractNumId w:val="17"/>
+    <w:abstractNumId w:val="20"/>
   </w:num>
   <w:num w:numId="15">
-    <w:abstractNumId w:val="6"/>
+    <w:abstractNumId w:val="7"/>
   </w:num>
   <w:num w:numId="16">
-    <w:abstractNumId w:val="9"/>
+    <w:abstractNumId w:val="10"/>
   </w:num>
   <w:num w:numId="17">
     <w:abstractNumId w:val="0"/>
   </w:num>
   <w:num w:numId="18">
-    <w:abstractNumId w:val="7"/>
+    <w:abstractNumId w:val="8"/>
   </w:num>
   <w:num w:numId="19">
     <w:abstractNumId w:val="0"/>
@@ -14476,6 +15182,15 @@
   </w:num>
   <w:num w:numId="27">
     <w:abstractNumId w:val="0"/>
+  </w:num>
+  <w:num w:numId="28">
+    <w:abstractNumId w:val="19"/>
+  </w:num>
+  <w:num w:numId="29">
+    <w:abstractNumId w:val="5"/>
+  </w:num>
+  <w:num w:numId="30">
+    <w:abstractNumId w:val="18"/>
   </w:num>
 </w:numbering>
 </file>
@@ -15739,6 +16454,22 @@
       <w:szCs w:val="20"/>
     </w:rPr>
   </w:style>
+  <w:style w:type="character" w:styleId="nfase">
+    <w:name w:val="Emphasis"/>
+    <w:basedOn w:val="Fontepargpadro"/>
+    <w:uiPriority w:val="20"/>
+    <w:qFormat/>
+    <w:rsid w:val="00DA12D9"/>
+    <w:rPr>
+      <w:i/>
+      <w:iCs/>
+    </w:rPr>
+  </w:style>
+  <w:style w:type="character" w:customStyle="1" w:styleId="apple-converted-space">
+    <w:name w:val="apple-converted-space"/>
+    <w:basedOn w:val="Fontepargpadro"/>
+    <w:rsid w:val="005673D5"/>
+  </w:style>
 </w:styles>
 </file>
 
@@ -16032,7 +16763,7 @@
 </file>
 
 <file path=customXml/itemProps1.xml><?xml version="1.0" encoding="utf-8"?>
-<ds:datastoreItem xmlns:ds="http://schemas.openxmlformats.org/officeDocument/2006/customXml" ds:itemID="{9520A877-65A8-46F1-979F-9DBFDD3B2F3C}">
+<ds:datastoreItem xmlns:ds="http://schemas.openxmlformats.org/officeDocument/2006/customXml" ds:itemID="{61AF3CA5-3959-44B8-BDEE-0D070D2FE8B9}">
   <ds:schemaRefs>
     <ds:schemaRef ds:uri="http://schemas.openxmlformats.org/officeDocument/2006/bibliography"/>
   </ds:schemaRefs>

</xml_diff>

<commit_message>
correcoes pre projeto prof
</commit_message>
<xml_diff>
--- a/Documentação/Pré-Projeto - Hermes Bar.docx
+++ b/Documentação/Pré-Projeto - Hermes Bar.docx
@@ -879,24 +879,23 @@
     <w:bookmarkEnd w:id="0" w:displacedByCustomXml="next"/>
     <w:sdt>
       <w:sdtPr>
+        <w:rPr>
+          <w:rFonts w:ascii="Calibri" w:eastAsia="Calibri" w:hAnsi="Calibri" w:cs="Times New Roman"/>
+          <w:b w:val="0"/>
+          <w:bCs w:val="0"/>
+          <w:color w:val="auto"/>
+          <w:sz w:val="22"/>
+          <w:szCs w:val="22"/>
+          <w:lang w:eastAsia="en-US"/>
+        </w:rPr>
         <w:id w:val="1533383699"/>
         <w:docPartObj>
           <w:docPartGallery w:val="Table of Contents"/>
           <w:docPartUnique/>
         </w:docPartObj>
       </w:sdtPr>
-      <w:sdtEndPr>
-        <w:rPr>
-          <w:rFonts w:ascii="Calibri" w:eastAsia="Calibri" w:hAnsi="Calibri" w:cs="Times New Roman"/>
-          <w:color w:val="auto"/>
-          <w:sz w:val="22"/>
-          <w:szCs w:val="22"/>
-          <w:lang w:eastAsia="en-US"/>
-        </w:rPr>
-      </w:sdtEndPr>
+      <w:sdtEndPr/>
       <w:sdtContent>
-        <w:bookmarkStart w:id="1" w:name="_GoBack" w:displacedByCustomXml="prev"/>
-        <w:bookmarkEnd w:id="1" w:displacedByCustomXml="prev"/>
         <w:p>
           <w:pPr>
             <w:pStyle w:val="CabealhodoSumrio"/>
@@ -2228,18 +2227,18 @@
         <w:pageBreakBefore/>
         <w:ind w:left="431" w:hanging="431"/>
       </w:pPr>
-      <w:bookmarkStart w:id="2" w:name="_Toc371600720"/>
-      <w:bookmarkStart w:id="3" w:name="_Toc371601385"/>
-      <w:bookmarkStart w:id="4" w:name="_Toc371606489"/>
-      <w:bookmarkStart w:id="5" w:name="_Toc413417620"/>
+      <w:bookmarkStart w:id="1" w:name="_Toc371600720"/>
+      <w:bookmarkStart w:id="2" w:name="_Toc371601385"/>
+      <w:bookmarkStart w:id="3" w:name="_Toc371606489"/>
+      <w:bookmarkStart w:id="4" w:name="_Toc413417620"/>
       <w:r>
         <w:lastRenderedPageBreak/>
         <w:t>TEMA</w:t>
       </w:r>
+      <w:bookmarkEnd w:id="1"/>
       <w:bookmarkEnd w:id="2"/>
       <w:bookmarkEnd w:id="3"/>
       <w:bookmarkEnd w:id="4"/>
-      <w:bookmarkEnd w:id="5"/>
     </w:p>
     <w:p>
       <w:pPr>
@@ -2759,24 +2758,24 @@
         </w:rPr>
         <w:t>a gestão mais segura e uma maior rapidez no atendimento aos clientes.</w:t>
       </w:r>
-      <w:bookmarkStart w:id="6" w:name="_Toc177215688"/>
+      <w:bookmarkStart w:id="5" w:name="_Toc177215688"/>
     </w:p>
     <w:p>
       <w:pPr>
         <w:pStyle w:val="Ttulo2"/>
       </w:pPr>
-      <w:bookmarkStart w:id="7" w:name="_Toc371600721"/>
-      <w:bookmarkStart w:id="8" w:name="_Toc371601386"/>
-      <w:bookmarkStart w:id="9" w:name="_Toc371606490"/>
-      <w:bookmarkStart w:id="10" w:name="_Toc413417621"/>
+      <w:bookmarkStart w:id="6" w:name="_Toc371600721"/>
+      <w:bookmarkStart w:id="7" w:name="_Toc371601386"/>
+      <w:bookmarkStart w:id="8" w:name="_Toc371606490"/>
+      <w:bookmarkStart w:id="9" w:name="_Toc413417621"/>
       <w:r>
         <w:t>Delimitação do Tema</w:t>
       </w:r>
+      <w:bookmarkEnd w:id="5"/>
       <w:bookmarkEnd w:id="6"/>
       <w:bookmarkEnd w:id="7"/>
       <w:bookmarkEnd w:id="8"/>
       <w:bookmarkEnd w:id="9"/>
-      <w:bookmarkEnd w:id="10"/>
     </w:p>
     <w:p>
       <w:pPr>
@@ -2980,7 +2979,7 @@
         </w:rPr>
         <w:t xml:space="preserve"> Express</w:t>
       </w:r>
-      <w:bookmarkStart w:id="11" w:name="_Toc177215689"/>
+      <w:bookmarkStart w:id="10" w:name="_Toc177215689"/>
       <w:r>
         <w:rPr>
           <w:rFonts w:ascii="Arial" w:hAnsi="Arial" w:cs="Arial"/>
@@ -2989,9 +2988,9 @@
         </w:rPr>
         <w:t>, por ser uma ferramenta gratuita de alto desempenho e segurança e a facilidade de integração com a plataforma .NET.</w:t>
       </w:r>
-      <w:bookmarkStart w:id="12" w:name="_Toc371600722"/>
-      <w:bookmarkStart w:id="13" w:name="_Toc371601387"/>
-      <w:bookmarkStart w:id="14" w:name="_Toc371606491"/>
+      <w:bookmarkStart w:id="11" w:name="_Toc371600722"/>
+      <w:bookmarkStart w:id="12" w:name="_Toc371601387"/>
+      <w:bookmarkStart w:id="13" w:name="_Toc371606491"/>
     </w:p>
     <w:p>
       <w:pPr>
@@ -3012,15 +3011,15 @@
       <w:pPr>
         <w:pStyle w:val="Ttulo1"/>
       </w:pPr>
-      <w:bookmarkStart w:id="15" w:name="_Toc413417622"/>
+      <w:bookmarkStart w:id="14" w:name="_Toc413417622"/>
+      <w:bookmarkEnd w:id="10"/>
       <w:bookmarkEnd w:id="11"/>
       <w:bookmarkEnd w:id="12"/>
       <w:bookmarkEnd w:id="13"/>
+      <w:r>
+        <w:t>PROBLEMAS E PREMISSAS</w:t>
+      </w:r>
       <w:bookmarkEnd w:id="14"/>
-      <w:r>
-        <w:t>PROBLEMAS E PREMISSAS</w:t>
-      </w:r>
-      <w:bookmarkEnd w:id="15"/>
     </w:p>
     <w:p>
       <w:pPr>
@@ -3325,11 +3324,11 @@
       <w:pPr>
         <w:pStyle w:val="Ttulo2"/>
       </w:pPr>
-      <w:bookmarkStart w:id="16" w:name="_Toc413417623"/>
+      <w:bookmarkStart w:id="15" w:name="_Toc413417623"/>
       <w:r>
         <w:t>Pesquisa de Mercado</w:t>
       </w:r>
-      <w:bookmarkEnd w:id="16"/>
+      <w:bookmarkEnd w:id="15"/>
     </w:p>
     <w:p>
       <w:pPr>
@@ -3347,10 +3346,10 @@
           <w:szCs w:val="24"/>
         </w:rPr>
       </w:pPr>
-      <w:bookmarkStart w:id="17" w:name="_Toc177215690"/>
-      <w:bookmarkStart w:id="18" w:name="_Toc371600723"/>
-      <w:bookmarkStart w:id="19" w:name="_Toc371601388"/>
-      <w:bookmarkStart w:id="20" w:name="_Toc371606492"/>
+      <w:bookmarkStart w:id="16" w:name="_Toc177215690"/>
+      <w:bookmarkStart w:id="17" w:name="_Toc371600723"/>
+      <w:bookmarkStart w:id="18" w:name="_Toc371601388"/>
+      <w:bookmarkStart w:id="19" w:name="_Toc371606492"/>
       <w:r>
         <w:rPr>
           <w:rFonts w:ascii="Arial" w:hAnsi="Arial" w:cs="Arial"/>
@@ -3455,14 +3454,19 @@
         </w:rPr>
         <w:t>Após esse levantamento, a constatação da necessidade do desenvolvimento de um projeto específico se torna mais necessário após as informações colhidas no mercado.</w:t>
       </w:r>
-      <w:bookmarkStart w:id="21" w:name="_Toc177215691"/>
+      <w:bookmarkStart w:id="20" w:name="_Toc177215691"/>
+      <w:bookmarkEnd w:id="16"/>
       <w:bookmarkEnd w:id="17"/>
       <w:bookmarkEnd w:id="18"/>
       <w:bookmarkEnd w:id="19"/>
-      <w:bookmarkEnd w:id="20"/>
       <w:r>
         <w:t xml:space="preserve"> </w:t>
       </w:r>
+      <w:r>
+        <w:br/>
+      </w:r>
+      <w:bookmarkStart w:id="21" w:name="_GoBack"/>
+      <w:bookmarkEnd w:id="21"/>
     </w:p>
     <w:p>
       <w:pPr>
@@ -3488,7 +3492,7 @@
       <w:r>
         <w:t>O</w:t>
       </w:r>
-      <w:bookmarkEnd w:id="21"/>
+      <w:bookmarkEnd w:id="20"/>
       <w:r>
         <w:t>bjetivo Geral</w:t>
       </w:r>
@@ -4493,14 +4497,27 @@
       <w:r>
         <w:t xml:space="preserve">Figura </w:t>
       </w:r>
-      <w:fldSimple w:instr=" SEQ Figura \* ARABIC ">
-        <w:r>
-          <w:rPr>
-            <w:noProof/>
-          </w:rPr>
-          <w:t>2</w:t>
-        </w:r>
-      </w:fldSimple>
+      <w:r>
+        <w:fldChar w:fldCharType="begin"/>
+      </w:r>
+      <w:r>
+        <w:instrText xml:space="preserve"> SEQ Figura \* ARABIC </w:instrText>
+      </w:r>
+      <w:r>
+        <w:fldChar w:fldCharType="separate"/>
+      </w:r>
+      <w:r>
+        <w:rPr>
+          <w:noProof/>
+        </w:rPr>
+        <w:t>2</w:t>
+      </w:r>
+      <w:r>
+        <w:rPr>
+          <w:noProof/>
+        </w:rPr>
+        <w:fldChar w:fldCharType="end"/>
+      </w:r>
       <w:r>
         <w:t xml:space="preserve"> – Fluxograma d</w:t>
       </w:r>
@@ -4610,14 +4627,27 @@
       <w:r>
         <w:t xml:space="preserve">Figura </w:t>
       </w:r>
-      <w:fldSimple w:instr=" SEQ Figura \* ARABIC ">
-        <w:r>
-          <w:rPr>
-            <w:noProof/>
-          </w:rPr>
-          <w:t>3</w:t>
-        </w:r>
-      </w:fldSimple>
+      <w:r>
+        <w:fldChar w:fldCharType="begin"/>
+      </w:r>
+      <w:r>
+        <w:instrText xml:space="preserve"> SEQ Figura \* ARABIC </w:instrText>
+      </w:r>
+      <w:r>
+        <w:fldChar w:fldCharType="separate"/>
+      </w:r>
+      <w:r>
+        <w:rPr>
+          <w:noProof/>
+        </w:rPr>
+        <w:t>3</w:t>
+      </w:r>
+      <w:r>
+        <w:rPr>
+          <w:noProof/>
+        </w:rPr>
+        <w:fldChar w:fldCharType="end"/>
+      </w:r>
       <w:r>
         <w:t xml:space="preserve"> – Fluxograma dos</w:t>
       </w:r>
@@ -15355,7 +15385,7 @@
 </file>
 
 <file path=customXml/itemProps1.xml><?xml version="1.0" encoding="utf-8"?>
-<ds:datastoreItem xmlns:ds="http://schemas.openxmlformats.org/officeDocument/2006/customXml" ds:itemID="{5DAD9AB1-2850-4483-A5B7-B625C6D7B348}">
+<ds:datastoreItem xmlns:ds="http://schemas.openxmlformats.org/officeDocument/2006/customXml" ds:itemID="{4A7A0B43-C9AD-4BA7-AA0B-F11FE0F622EB}">
   <ds:schemaRefs>
     <ds:schemaRef ds:uri="http://schemas.openxmlformats.org/officeDocument/2006/bibliography"/>
   </ds:schemaRefs>

</xml_diff>